<commit_message>
Test Beam update and Laser Monitor
</commit_message>
<xml_diff>
--- a/Laser Monitor.docx
+++ b/Laser Monitor.docx
@@ -1,456 +1,2673 @@
 
 <file path=word/document.xml><?xml version="1.0" encoding="utf-8"?>
-<w:document xmlns:wpc="http://schemas.microsoft.com/office/word/2010/wordprocessingCanvas" xmlns:mc="http://schemas.openxmlformats.org/markup-compatibility/2006" xmlns:o="urn:schemas-microsoft-com:office:office" xmlns:r="http://schemas.openxmlformats.org/officeDocument/2006/relationships" xmlns:m="http://schemas.openxmlformats.org/officeDocument/2006/math" xmlns:v="urn:schemas-microsoft-com:vml" xmlns:wp14="http://schemas.microsoft.com/office/word/2010/wordprocessingDrawing" xmlns:wp="http://schemas.openxmlformats.org/drawingml/2006/wordprocessingDrawing" xmlns:w10="urn:schemas-microsoft-com:office:word" xmlns:w="http://schemas.openxmlformats.org/wordprocessingml/2006/main" xmlns:w14="http://schemas.microsoft.com/office/word/2010/wordml" xmlns:w15="http://schemas.microsoft.com/office/word/2012/wordml" xmlns:wpg="http://schemas.microsoft.com/office/word/2010/wordprocessingGroup" xmlns:wpi="http://schemas.microsoft.com/office/word/2010/wordprocessingInk" xmlns:wne="http://schemas.microsoft.com/office/word/2006/wordml" xmlns:wps="http://schemas.microsoft.com/office/word/2010/wordprocessingShape" mc:Ignorable="w14 w15 wp14">
+<w:document xmlns:wpc="http://schemas.microsoft.com/office/word/2010/wordprocessingCanvas" xmlns:mo="http://schemas.microsoft.com/office/mac/office/2008/main" xmlns:mc="http://schemas.openxmlformats.org/markup-compatibility/2006" xmlns:mv="urn:schemas-microsoft-com:mac:vml" xmlns:o="urn:schemas-microsoft-com:office:office" xmlns:r="http://schemas.openxmlformats.org/officeDocument/2006/relationships" xmlns:m="http://schemas.openxmlformats.org/officeDocument/2006/math" xmlns:v="urn:schemas-microsoft-com:vml" xmlns:wp14="http://schemas.microsoft.com/office/word/2010/wordprocessingDrawing" xmlns:wp="http://schemas.openxmlformats.org/drawingml/2006/wordprocessingDrawing" xmlns:w10="urn:schemas-microsoft-com:office:word" xmlns:w="http://schemas.openxmlformats.org/wordprocessingml/2006/main" xmlns:w14="http://schemas.microsoft.com/office/word/2010/wordml" xmlns:wpg="http://schemas.microsoft.com/office/word/2010/wordprocessingGroup" xmlns:wpi="http://schemas.microsoft.com/office/word/2010/wordprocessingInk" xmlns:wne="http://schemas.microsoft.com/office/word/2006/wordml" xmlns:wps="http://schemas.microsoft.com/office/word/2010/wordprocessingShape" mc:Ignorable="w14 wp14">
   <w:body>
     <w:p>
       <w:pPr>
         <w:pStyle w:val="Heading1"/>
-        <w:numPr>
-          <w:ilvl w:val="0"/>
-          <w:numId w:val="0"/>
-        </w:numPr>
-      </w:pPr>
-      <w:bookmarkStart w:id="0" w:name="_GoBack"/>
-      <w:bookmarkEnd w:id="0"/>
+      </w:pPr>
+      <w:r>
+        <w:rPr>
+          <w:noProof/>
+          <w:lang w:eastAsia="en-US"/>
+        </w:rPr>
+        <w:drawing>
+          <wp:anchor distT="0" distB="0" distL="114300" distR="114300" simplePos="0" relativeHeight="251663360" behindDoc="0" locked="0" layoutInCell="1" allowOverlap="0" wp14:anchorId="6A7E0617" wp14:editId="727B11A0">
+            <wp:simplePos x="0" y="0"/>
+            <wp:positionH relativeFrom="column">
+              <wp:posOffset>280035</wp:posOffset>
+            </wp:positionH>
+            <wp:positionV relativeFrom="page">
+              <wp:posOffset>1602740</wp:posOffset>
+            </wp:positionV>
+            <wp:extent cx="4914900" cy="2559685"/>
+            <wp:effectExtent l="0" t="0" r="12700" b="5715"/>
+            <wp:wrapTopAndBottom/>
+            <wp:docPr id="16" name="Immagine 16"/>
+            <wp:cNvGraphicFramePr>
+              <a:graphicFrameLocks xmlns:a="http://schemas.openxmlformats.org/drawingml/2006/main" noChangeAspect="1"/>
+            </wp:cNvGraphicFramePr>
+            <a:graphic xmlns:a="http://schemas.openxmlformats.org/drawingml/2006/main">
+              <a:graphicData uri="http://schemas.openxmlformats.org/drawingml/2006/picture">
+                <pic:pic xmlns:pic="http://schemas.openxmlformats.org/drawingml/2006/picture">
+                  <pic:nvPicPr>
+                    <pic:cNvPr id="0" name="Picture 112"/>
+                    <pic:cNvPicPr>
+                      <a:picLocks noChangeAspect="1" noChangeArrowheads="1"/>
+                    </pic:cNvPicPr>
+                  </pic:nvPicPr>
+                  <pic:blipFill>
+                    <a:blip r:embed="rId8">
+                      <a:extLst>
+                        <a:ext uri="{28A0092B-C50C-407E-A947-70E740481C1C}">
+                          <a14:useLocalDpi xmlns:a14="http://schemas.microsoft.com/office/drawing/2010/main" val="0"/>
+                        </a:ext>
+                      </a:extLst>
+                    </a:blip>
+                    <a:srcRect/>
+                    <a:stretch>
+                      <a:fillRect/>
+                    </a:stretch>
+                  </pic:blipFill>
+                  <pic:spPr bwMode="auto">
+                    <a:xfrm>
+                      <a:off x="0" y="0"/>
+                      <a:ext cx="4914900" cy="2559685"/>
+                    </a:xfrm>
+                    <a:prstGeom prst="rect">
+                      <a:avLst/>
+                    </a:prstGeom>
+                    <a:noFill/>
+                    <a:ln>
+                      <a:noFill/>
+                    </a:ln>
+                  </pic:spPr>
+                </pic:pic>
+              </a:graphicData>
+            </a:graphic>
+            <wp14:sizeRelH relativeFrom="margin">
+              <wp14:pctWidth>0</wp14:pctWidth>
+            </wp14:sizeRelH>
+            <wp14:sizeRelV relativeFrom="margin">
+              <wp14:pctHeight>0</wp14:pctHeight>
+            </wp14:sizeRelV>
+          </wp:anchor>
+        </w:drawing>
+      </w:r>
       <w:r>
         <w:t>1.8 Laser monitor</w:t>
+      </w:r>
+      <w:r>
+        <w:t>ing system</w:t>
       </w:r>
     </w:p>
     <w:p>
-      <w:pPr>
-        <w:sectPr>
-          <w:headerReference w:type="even" r:id="rId7"/>
-          <w:headerReference w:type="default" r:id="rId8"/>
-          <w:footerReference w:type="even" r:id="rId9"/>
-          <w:footerReference w:type="default" r:id="rId10"/>
-          <w:pgSz w:w="12240" w:h="15840"/>
-          <w:pgMar w:top="1440" w:right="1800" w:bottom="1440" w:left="1800" w:header="720" w:footer="720" w:gutter="0"/>
-          <w:pgNumType w:chapStyle="1"/>
-          <w:cols w:space="720"/>
-        </w:sectPr>
-      </w:pPr>
+      <w:r>
+        <w:rPr>
+          <w:noProof/>
+          <w:lang w:eastAsia="en-US"/>
+        </w:rPr>
+        <mc:AlternateContent>
+          <mc:Choice Requires="wps">
+            <w:drawing>
+              <wp:anchor distT="0" distB="0" distL="114300" distR="114300" simplePos="0" relativeHeight="251665408" behindDoc="0" locked="0" layoutInCell="1" allowOverlap="1" wp14:anchorId="02F69F81" wp14:editId="618116E2">
+                <wp:simplePos x="0" y="0"/>
+                <wp:positionH relativeFrom="column">
+                  <wp:posOffset>165735</wp:posOffset>
+                </wp:positionH>
+                <wp:positionV relativeFrom="paragraph">
+                  <wp:posOffset>2809240</wp:posOffset>
+                </wp:positionV>
+                <wp:extent cx="4914900" cy="287655"/>
+                <wp:effectExtent l="0" t="0" r="12700" b="0"/>
+                <wp:wrapThrough wrapText="bothSides">
+                  <wp:wrapPolygon edited="0">
+                    <wp:start x="0" y="0"/>
+                    <wp:lineTo x="0" y="19073"/>
+                    <wp:lineTo x="21544" y="19073"/>
+                    <wp:lineTo x="21544" y="0"/>
+                    <wp:lineTo x="0" y="0"/>
+                  </wp:wrapPolygon>
+                </wp:wrapThrough>
+                <wp:docPr id="3" name="Text Box 3"/>
+                <wp:cNvGraphicFramePr/>
+                <a:graphic xmlns:a="http://schemas.openxmlformats.org/drawingml/2006/main">
+                  <a:graphicData uri="http://schemas.microsoft.com/office/word/2010/wordprocessingShape">
+                    <wps:wsp>
+                      <wps:cNvSpPr txBox="1"/>
+                      <wps:spPr>
+                        <a:xfrm>
+                          <a:off x="0" y="0"/>
+                          <a:ext cx="4914900" cy="287655"/>
+                        </a:xfrm>
+                        <a:prstGeom prst="rect">
+                          <a:avLst/>
+                        </a:prstGeom>
+                        <a:solidFill>
+                          <a:prstClr val="white"/>
+                        </a:solidFill>
+                        <a:ln>
+                          <a:noFill/>
+                        </a:ln>
+                        <a:effectLst/>
+                        <a:extLst>
+                          <a:ext uri="{C572A759-6A51-4108-AA02-DFA0A04FC94B}">
+                            <ma14:wrappingTextBoxFlag xmlns:ma14="http://schemas.microsoft.com/office/mac/drawingml/2011/main"/>
+                          </a:ext>
+                        </a:extLst>
+                      </wps:spPr>
+                      <wps:txbx>
+                        <w:txbxContent>
+                          <w:p>
+                            <w:pPr>
+                              <w:pStyle w:val="Caption"/>
+                              <w:rPr>
+                                <w:bCs w:val="0"/>
+                                <w:noProof/>
+                                <w:color w:val="auto"/>
+                                <w:kern w:val="32"/>
+                                <w:sz w:val="28"/>
+                                <w:szCs w:val="28"/>
+                                <w:lang w:eastAsia="en-US"/>
+                              </w:rPr>
+                            </w:pPr>
+                            <w:bookmarkStart w:id="0" w:name="_Ref254602734"/>
+                            <w:proofErr w:type="gramStart"/>
+                            <w:r>
+                              <w:t xml:space="preserve">Figure </w:t>
+                            </w:r>
+                            <w:fldSimple w:instr=" STYLEREF 1 \s ">
+                              <w:r>
+                                <w:rPr>
+                                  <w:noProof/>
+                                </w:rPr>
+                                <w:t>0</w:t>
+                              </w:r>
+                            </w:fldSimple>
+                            <w:r>
+                              <w:t>.</w:t>
+                            </w:r>
+                            <w:proofErr w:type="gramEnd"/>
+                            <w:r>
+                              <w:fldChar w:fldCharType="begin"/>
+                            </w:r>
+                            <w:r>
+                              <w:instrText xml:space="preserve"> SEQ Figure \* ARABIC \s 1 </w:instrText>
+                            </w:r>
+                            <w:r>
+                              <w:fldChar w:fldCharType="separate"/>
+                            </w:r>
+                            <w:r>
+                              <w:rPr>
+                                <w:noProof/>
+                              </w:rPr>
+                              <w:t>1</w:t>
+                            </w:r>
+                            <w:r>
+                              <w:fldChar w:fldCharType="end"/>
+                            </w:r>
+                            <w:bookmarkEnd w:id="0"/>
+                            <w:proofErr w:type="gramStart"/>
+                            <w:r>
+                              <w:t xml:space="preserve"> </w:t>
+                            </w:r>
+                            <w:r>
+                              <w:rPr>
+                                <w:b/>
+                                <w:i/>
+                              </w:rPr>
+                              <w:t xml:space="preserve"> Scheme</w:t>
+                            </w:r>
+                            <w:proofErr w:type="gramEnd"/>
+                            <w:r>
+                              <w:rPr>
+                                <w:b/>
+                                <w:i/>
+                              </w:rPr>
+                              <w:t xml:space="preserve"> of the Laser monitoring system. TO BE UPDATED</w:t>
+                            </w:r>
+                          </w:p>
+                        </w:txbxContent>
+                      </wps:txbx>
+                      <wps:bodyPr rot="0" spcFirstLastPara="0" vertOverflow="overflow" horzOverflow="overflow" vert="horz" wrap="square" lIns="0" tIns="0" rIns="0" bIns="0" numCol="1" spcCol="0" rtlCol="0" fromWordArt="0" anchor="t" anchorCtr="0" forceAA="0" compatLnSpc="1">
+                        <a:prstTxWarp prst="textNoShape">
+                          <a:avLst/>
+                        </a:prstTxWarp>
+                        <a:spAutoFit/>
+                      </wps:bodyPr>
+                    </wps:wsp>
+                  </a:graphicData>
+                </a:graphic>
+              </wp:anchor>
+            </w:drawing>
+          </mc:Choice>
+          <mc:Fallback>
+            <w:pict>
+              <v:shapetype id="_x0000_t202" coordsize="21600,21600" o:spt="202" path="m0,0l0,21600,21600,21600,21600,0xe">
+                <v:stroke joinstyle="miter"/>
+                <v:path gradientshapeok="t" o:connecttype="rect"/>
+              </v:shapetype>
+              <v:shape id="Text Box 3" o:spid="_x0000_s1026" type="#_x0000_t202" style="position:absolute;left:0;text-align:left;margin-left:13.05pt;margin-top:221.2pt;width:387pt;height:22.65pt;z-index:251665408;visibility:visible;mso-wrap-style:square;mso-wrap-distance-left:9pt;mso-wrap-distance-top:0;mso-wrap-distance-right:9pt;mso-wrap-distance-bottom:0;mso-position-horizontal:absolute;mso-position-horizontal-relative:text;mso-position-vertical:absolute;mso-position-vertical-relative:text;v-text-anchor:top" o:gfxdata="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" stroked="f">
+                <v:textbox style="mso-fit-shape-to-text:t" inset="0,0,0,0">
+                  <w:txbxContent>
+                    <w:p>
+                      <w:pPr>
+                        <w:pStyle w:val="Caption"/>
+                        <w:rPr>
+                          <w:bCs w:val="0"/>
+                          <w:noProof/>
+                          <w:color w:val="auto"/>
+                          <w:kern w:val="32"/>
+                          <w:sz w:val="28"/>
+                          <w:szCs w:val="28"/>
+                          <w:lang w:eastAsia="en-US"/>
+                        </w:rPr>
+                      </w:pPr>
+                      <w:bookmarkStart w:id="1" w:name="_Ref254602734"/>
+                      <w:proofErr w:type="gramStart"/>
+                      <w:r>
+                        <w:t xml:space="preserve">Figure </w:t>
+                      </w:r>
+                      <w:fldSimple w:instr=" STYLEREF 1 \s ">
+                        <w:r>
+                          <w:rPr>
+                            <w:noProof/>
+                          </w:rPr>
+                          <w:t>0</w:t>
+                        </w:r>
+                      </w:fldSimple>
+                      <w:r>
+                        <w:t>.</w:t>
+                      </w:r>
+                      <w:proofErr w:type="gramEnd"/>
+                      <w:r>
+                        <w:fldChar w:fldCharType="begin"/>
+                      </w:r>
+                      <w:r>
+                        <w:instrText xml:space="preserve"> SEQ Figure \* ARABIC \s 1 </w:instrText>
+                      </w:r>
+                      <w:r>
+                        <w:fldChar w:fldCharType="separate"/>
+                      </w:r>
+                      <w:r>
+                        <w:rPr>
+                          <w:noProof/>
+                        </w:rPr>
+                        <w:t>1</w:t>
+                      </w:r>
+                      <w:r>
+                        <w:fldChar w:fldCharType="end"/>
+                      </w:r>
+                      <w:bookmarkEnd w:id="1"/>
+                      <w:proofErr w:type="gramStart"/>
+                      <w:r>
+                        <w:t xml:space="preserve"> </w:t>
+                      </w:r>
+                      <w:r>
+                        <w:rPr>
+                          <w:b/>
+                          <w:i/>
+                        </w:rPr>
+                        <w:t xml:space="preserve"> Scheme</w:t>
+                      </w:r>
+                      <w:proofErr w:type="gramEnd"/>
+                      <w:r>
+                        <w:rPr>
+                          <w:b/>
+                          <w:i/>
+                        </w:rPr>
+                        <w:t xml:space="preserve"> of the Laser monitoring system. TO BE UPDATED</w:t>
+                      </w:r>
+                    </w:p>
+                  </w:txbxContent>
+                </v:textbox>
+                <w10:wrap type="through"/>
+              </v:shape>
+            </w:pict>
+          </mc:Fallback>
+        </mc:AlternateContent>
+      </w:r>
+      <w:r>
+        <w:t xml:space="preserve">    </w:t>
+      </w:r>
+    </w:p>
+    <w:p/>
+    <w:p>
+      <w:r>
+        <w:t>In order to monitor in</w:t>
+      </w:r>
+      <w:r>
+        <w:t xml:space="preserve"> a more continuous way than with</w:t>
+      </w:r>
+      <w:r>
+        <w:t xml:space="preserve"> the source, the variations of the </w:t>
+      </w:r>
+      <w:r>
+        <w:t xml:space="preserve">scintillator transmittance and of the </w:t>
+      </w:r>
+      <w:r>
+        <w:t>APD gains</w:t>
+      </w:r>
+      <w:r>
+        <w:t>,</w:t>
+      </w:r>
+      <w:r>
+        <w:t xml:space="preserve"> a Laser system </w:t>
+      </w:r>
+      <w:r>
+        <w:t>has been designed</w:t>
+      </w:r>
+      <w:r>
+        <w:t xml:space="preserve">, following a scheme similar to the one used for the </w:t>
+      </w:r>
+      <w:r>
+        <w:t>CMS calorimeter [</w:t>
+      </w:r>
       <w:proofErr w:type="spellStart"/>
       <w:r>
-        <w:t>Lorem</w:t>
+        <w:t>ref.xx</w:t>
       </w:r>
       <w:proofErr w:type="spellEnd"/>
       <w:r>
+        <w:t>].</w:t>
+      </w:r>
+      <w:r>
         <w:t xml:space="preserve"> </w:t>
       </w:r>
+      <w:r>
+        <w:t>Due to t</w:t>
+      </w:r>
+      <w:r>
+        <w:t>h</w:t>
+      </w:r>
+      <w:r>
+        <w:t xml:space="preserve">e </w:t>
+      </w:r>
+      <w:r>
+        <w:t xml:space="preserve">fact </w:t>
+      </w:r>
+      <w:r>
+        <w:t>that</w:t>
+      </w:r>
+      <w:r>
+        <w:t xml:space="preserve"> solar blind photo-sensors </w:t>
+      </w:r>
+      <w:r>
+        <w:t xml:space="preserve">from RMD </w:t>
+      </w:r>
+      <w:r>
+        <w:t xml:space="preserve">are </w:t>
+      </w:r>
+      <w:r>
+        <w:t>selected</w:t>
+      </w:r>
+      <w:r>
+        <w:t xml:space="preserve">, a </w:t>
+      </w:r>
+      <w:r>
+        <w:t xml:space="preserve">unique </w:t>
+      </w:r>
+      <w:r>
+        <w:t>wavele</w:t>
+      </w:r>
+      <w:r>
+        <w:t>ngth, where</w:t>
+      </w:r>
+      <w:r>
+        <w:t xml:space="preserve"> the sensor has </w:t>
+      </w:r>
+      <w:r>
+        <w:t>reasonable quantum efficiency</w:t>
+      </w:r>
+      <w:r>
+        <w:t>,</w:t>
+      </w:r>
+      <w:r>
+        <w:t xml:space="preserve"> is</w:t>
+      </w:r>
+      <w:r>
+        <w:t xml:space="preserve"> used</w:t>
+      </w:r>
+      <w:r>
+        <w:t xml:space="preserve">. The </w:t>
+      </w:r>
+      <w:r>
+        <w:t xml:space="preserve">laser </w:t>
+      </w:r>
+      <w:r>
+        <w:t>light is</w:t>
+      </w:r>
+      <w:r>
+        <w:t xml:space="preserve"> brought by </w:t>
+      </w:r>
+      <w:r>
+        <w:t>a distribution system and</w:t>
+      </w:r>
+      <w:r>
+        <w:t xml:space="preserve"> </w:t>
+      </w:r>
+      <w:r>
+        <w:t xml:space="preserve">optical </w:t>
+      </w:r>
+      <w:r>
+        <w:t>fibers on the r</w:t>
+      </w:r>
+      <w:r>
+        <w:t xml:space="preserve">eadout side </w:t>
+      </w:r>
+      <w:r>
+        <w:t>of the detector. The fiber</w:t>
+      </w:r>
+      <w:r>
+        <w:t>s’</w:t>
+      </w:r>
+      <w:r>
+        <w:t xml:space="preserve"> end</w:t>
+      </w:r>
+      <w:r>
+        <w:t xml:space="preserve"> has</w:t>
+      </w:r>
+      <w:r>
+        <w:t xml:space="preserve"> a</w:t>
+      </w:r>
+      <w:r>
+        <w:t xml:space="preserve"> ferrule connector </w:t>
+      </w:r>
+      <w:r>
+        <w:t>that will be position</w:t>
+      </w:r>
+      <w:r>
+        <w:t>ed</w:t>
+      </w:r>
+      <w:r>
+        <w:t xml:space="preserve"> in between the two photo-sensors and blocked by a small </w:t>
+      </w:r>
+      <w:r>
+        <w:t>screw in a reproducible way</w:t>
+      </w:r>
+      <w:r>
+        <w:t xml:space="preserve">. The light </w:t>
+      </w:r>
+      <w:r>
+        <w:t>transmitted</w:t>
+      </w:r>
+      <w:r>
+        <w:t xml:space="preserve"> through the crystal, and then reflected and diffused by</w:t>
+      </w:r>
+      <w:r>
+        <w:t xml:space="preserve"> the crystal </w:t>
+      </w:r>
+      <w:r>
+        <w:t xml:space="preserve">and </w:t>
+      </w:r>
+      <w:r>
+        <w:t xml:space="preserve">the </w:t>
+      </w:r>
+      <w:r>
+        <w:t>wrapping</w:t>
+      </w:r>
+      <w:r>
+        <w:t xml:space="preserve"> material</w:t>
+      </w:r>
+      <w:r>
+        <w:t xml:space="preserve">, </w:t>
+      </w:r>
+      <w:r>
+        <w:t>illuminate</w:t>
+      </w:r>
+      <w:r>
+        <w:t xml:space="preserve">s </w:t>
+      </w:r>
+      <w:r>
+        <w:t xml:space="preserve">the active area of the </w:t>
+      </w:r>
+      <w:r>
+        <w:t>photo-</w:t>
+      </w:r>
+      <w:r>
+        <w:t xml:space="preserve">sensor. </w:t>
+      </w:r>
+      <w:r>
+        <w:t xml:space="preserve">As shown </w:t>
+      </w:r>
+      <w:proofErr w:type="gramStart"/>
+      <w:r>
+        <w:t xml:space="preserve">in </w:t>
+      </w:r>
+      <w:r>
+        <w:t xml:space="preserve"> </w:t>
+      </w:r>
       <w:proofErr w:type="spellStart"/>
       <w:r>
-        <w:t>ipsum</w:t>
-      </w:r>
-      <w:proofErr w:type="spellEnd"/>
-      <w:r>
-        <w:t xml:space="preserve"> dolor sit </w:t>
-      </w:r>
-      <w:proofErr w:type="spellStart"/>
-      <w:r>
-        <w:t>amet</w:t>
-      </w:r>
-      <w:proofErr w:type="spellEnd"/>
-      <w:r>
-        <w:t xml:space="preserve">, </w:t>
-      </w:r>
-      <w:proofErr w:type="spellStart"/>
-      <w:r>
-        <w:t>consectetur</w:t>
-      </w:r>
-      <w:proofErr w:type="spellEnd"/>
-      <w:r>
-        <w:t xml:space="preserve"> </w:t>
-      </w:r>
-      <w:proofErr w:type="spellStart"/>
-      <w:r>
-        <w:t>adipisicing</w:t>
-      </w:r>
-      <w:proofErr w:type="spellEnd"/>
-      <w:r>
-        <w:t xml:space="preserve"> </w:t>
-      </w:r>
-      <w:proofErr w:type="spellStart"/>
-      <w:r>
-        <w:t>elit</w:t>
-      </w:r>
-      <w:proofErr w:type="spellEnd"/>
-      <w:r>
-        <w:t xml:space="preserve">, </w:t>
-      </w:r>
-      <w:proofErr w:type="spellStart"/>
-      <w:r>
-        <w:t>sed</w:t>
-      </w:r>
-      <w:proofErr w:type="spellEnd"/>
-      <w:r>
-        <w:t xml:space="preserve"> do </w:t>
-      </w:r>
-      <w:proofErr w:type="spellStart"/>
-      <w:r>
-        <w:t>eiusmod</w:t>
-      </w:r>
-      <w:proofErr w:type="spellEnd"/>
-      <w:r>
-        <w:t xml:space="preserve"> </w:t>
-      </w:r>
-      <w:proofErr w:type="spellStart"/>
-      <w:r>
-        <w:t>tempor</w:t>
-      </w:r>
-      <w:proofErr w:type="spellEnd"/>
-      <w:r>
-        <w:t xml:space="preserve"> </w:t>
-      </w:r>
-      <w:proofErr w:type="spellStart"/>
-      <w:r>
-        <w:t>incididunt</w:t>
-      </w:r>
-      <w:proofErr w:type="spellEnd"/>
-      <w:r>
-        <w:t xml:space="preserve"> </w:t>
-      </w:r>
-      <w:proofErr w:type="spellStart"/>
-      <w:r>
-        <w:t>ut</w:t>
-      </w:r>
-      <w:proofErr w:type="spellEnd"/>
-      <w:r>
-        <w:t xml:space="preserve"> </w:t>
-      </w:r>
-      <w:proofErr w:type="spellStart"/>
-      <w:r>
-        <w:t>labore</w:t>
-      </w:r>
-      <w:proofErr w:type="spellEnd"/>
-      <w:r>
-        <w:t xml:space="preserve"> </w:t>
-      </w:r>
-      <w:proofErr w:type="gramStart"/>
-      <w:r>
-        <w:t>et</w:t>
-      </w:r>
-      <w:proofErr w:type="gramEnd"/>
-      <w:r>
-        <w:t xml:space="preserve"> </w:t>
-      </w:r>
-      <w:proofErr w:type="spellStart"/>
-      <w:r>
-        <w:t>dolore</w:t>
-      </w:r>
-      <w:proofErr w:type="spellEnd"/>
-      <w:r>
-        <w:t xml:space="preserve"> magna </w:t>
-      </w:r>
-      <w:proofErr w:type="spellStart"/>
-      <w:r>
-        <w:t>aliqua</w:t>
-      </w:r>
-      <w:proofErr w:type="spellEnd"/>
-      <w:r>
-        <w:t xml:space="preserve">. </w:t>
-      </w:r>
-      <w:proofErr w:type="spellStart"/>
-      <w:r>
-        <w:t>Ut</w:t>
-      </w:r>
-      <w:proofErr w:type="spellEnd"/>
-      <w:r>
-        <w:t xml:space="preserve"> </w:t>
-      </w:r>
-      <w:proofErr w:type="spellStart"/>
-      <w:r>
-        <w:t>enim</w:t>
-      </w:r>
-      <w:proofErr w:type="spellEnd"/>
-      <w:r>
-        <w:t xml:space="preserve"> ad minim </w:t>
-      </w:r>
-      <w:proofErr w:type="spellStart"/>
-      <w:r>
-        <w:t>veniam</w:t>
-      </w:r>
-      <w:proofErr w:type="spellEnd"/>
-      <w:r>
-        <w:t xml:space="preserve">, </w:t>
-      </w:r>
-      <w:proofErr w:type="spellStart"/>
-      <w:r>
-        <w:t>quis</w:t>
-      </w:r>
-      <w:proofErr w:type="spellEnd"/>
-      <w:r>
-        <w:t xml:space="preserve"> </w:t>
-      </w:r>
-      <w:proofErr w:type="spellStart"/>
-      <w:r>
-        <w:t>nostrud</w:t>
-      </w:r>
-      <w:proofErr w:type="spellEnd"/>
-      <w:r>
-        <w:t xml:space="preserve"> exercitation </w:t>
-      </w:r>
-      <w:proofErr w:type="spellStart"/>
-      <w:r>
-        <w:t>ullamco</w:t>
-      </w:r>
-      <w:proofErr w:type="spellEnd"/>
-      <w:r>
-        <w:t xml:space="preserve"> </w:t>
-      </w:r>
-      <w:proofErr w:type="spellStart"/>
-      <w:r>
-        <w:t>laboris</w:t>
-      </w:r>
-      <w:proofErr w:type="spellEnd"/>
-      <w:r>
-        <w:t xml:space="preserve"> nisi </w:t>
-      </w:r>
-      <w:proofErr w:type="spellStart"/>
-      <w:r>
-        <w:t>ut</w:t>
-      </w:r>
-      <w:proofErr w:type="spellEnd"/>
-      <w:r>
-        <w:t xml:space="preserve"> </w:t>
-      </w:r>
-      <w:proofErr w:type="spellStart"/>
-      <w:r>
-        <w:t>aliquip</w:t>
-      </w:r>
-      <w:proofErr w:type="spellEnd"/>
-      <w:r>
-        <w:t xml:space="preserve"> ex </w:t>
-      </w:r>
-      <w:proofErr w:type="spellStart"/>
-      <w:r>
-        <w:t>ea</w:t>
-      </w:r>
-      <w:proofErr w:type="spellEnd"/>
-      <w:r>
-        <w:t xml:space="preserve"> </w:t>
-      </w:r>
-      <w:proofErr w:type="spellStart"/>
-      <w:r>
-        <w:t>commodo</w:t>
-      </w:r>
-      <w:proofErr w:type="spellEnd"/>
-      <w:r>
-        <w:t xml:space="preserve"> </w:t>
-      </w:r>
-      <w:proofErr w:type="spellStart"/>
-      <w:r>
-        <w:t>consequat</w:t>
-      </w:r>
-      <w:proofErr w:type="spellEnd"/>
-      <w:r>
-        <w:t xml:space="preserve">. </w:t>
-      </w:r>
-      <w:proofErr w:type="spellStart"/>
-      <w:r>
-        <w:t>Duis</w:t>
-      </w:r>
-      <w:proofErr w:type="spellEnd"/>
-      <w:r>
-        <w:t xml:space="preserve"> </w:t>
-      </w:r>
-      <w:proofErr w:type="spellStart"/>
-      <w:r>
-        <w:t>aute</w:t>
-      </w:r>
-      <w:proofErr w:type="spellEnd"/>
-      <w:r>
-        <w:t xml:space="preserve"> </w:t>
-      </w:r>
-      <w:proofErr w:type="spellStart"/>
-      <w:r>
-        <w:t>irure</w:t>
-      </w:r>
-      <w:proofErr w:type="spellEnd"/>
-      <w:r>
-        <w:t xml:space="preserve"> dolor in </w:t>
-      </w:r>
-      <w:proofErr w:type="spellStart"/>
-      <w:r>
-        <w:t>reprehenderit</w:t>
-      </w:r>
-      <w:proofErr w:type="spellEnd"/>
-      <w:r>
-        <w:t xml:space="preserve"> in </w:t>
-      </w:r>
-      <w:proofErr w:type="spellStart"/>
-      <w:r>
-        <w:t>voluptate</w:t>
-      </w:r>
-      <w:proofErr w:type="spellEnd"/>
-      <w:r>
-        <w:t xml:space="preserve"> </w:t>
-      </w:r>
-      <w:proofErr w:type="spellStart"/>
-      <w:r>
-        <w:t>velit</w:t>
-      </w:r>
-      <w:proofErr w:type="spellEnd"/>
-      <w:r>
-        <w:t xml:space="preserve"> </w:t>
-      </w:r>
-      <w:proofErr w:type="spellStart"/>
-      <w:r>
-        <w:t>esse</w:t>
-      </w:r>
-      <w:proofErr w:type="spellEnd"/>
-      <w:r>
-        <w:t xml:space="preserve"> </w:t>
-      </w:r>
-      <w:proofErr w:type="spellStart"/>
-      <w:r>
-        <w:t>cillum</w:t>
-      </w:r>
-      <w:proofErr w:type="spellEnd"/>
-      <w:r>
-        <w:t xml:space="preserve"> </w:t>
-      </w:r>
-      <w:proofErr w:type="spellStart"/>
-      <w:r>
-        <w:t>dolore</w:t>
-      </w:r>
-      <w:proofErr w:type="spellEnd"/>
-      <w:r>
-        <w:t xml:space="preserve"> </w:t>
-      </w:r>
-      <w:proofErr w:type="spellStart"/>
-      <w:r>
-        <w:t>eu</w:t>
-      </w:r>
-      <w:proofErr w:type="spellEnd"/>
-      <w:r>
-        <w:t xml:space="preserve"> </w:t>
-      </w:r>
-      <w:proofErr w:type="spellStart"/>
-      <w:r>
-        <w:t>fugiat</w:t>
-      </w:r>
-      <w:proofErr w:type="spellEnd"/>
-      <w:r>
-        <w:t xml:space="preserve"> </w:t>
-      </w:r>
-      <w:proofErr w:type="spellStart"/>
-      <w:r>
-        <w:t>nulla</w:t>
-      </w:r>
-      <w:proofErr w:type="spellEnd"/>
-      <w:r>
-        <w:t xml:space="preserve"> </w:t>
-      </w:r>
-      <w:proofErr w:type="spellStart"/>
-      <w:r>
-        <w:t>pariatur</w:t>
-      </w:r>
-      <w:proofErr w:type="spellEnd"/>
-      <w:r>
-        <w:t xml:space="preserve">. </w:t>
-      </w:r>
-      <w:proofErr w:type="spellStart"/>
-      <w:r>
-        <w:t>Excepteur</w:t>
-      </w:r>
-      <w:proofErr w:type="spellEnd"/>
-      <w:r>
-        <w:t xml:space="preserve"> </w:t>
-      </w:r>
-      <w:proofErr w:type="spellStart"/>
-      <w:r>
-        <w:t>sint</w:t>
-      </w:r>
-      <w:proofErr w:type="spellEnd"/>
-      <w:r>
-        <w:t xml:space="preserve"> </w:t>
-      </w:r>
-      <w:proofErr w:type="spellStart"/>
-      <w:r>
-        <w:t>occaecat</w:t>
-      </w:r>
-      <w:proofErr w:type="spellEnd"/>
-      <w:r>
-        <w:t xml:space="preserve"> </w:t>
-      </w:r>
-      <w:proofErr w:type="spellStart"/>
-      <w:r>
-        <w:t>cupidatat</w:t>
-      </w:r>
-      <w:proofErr w:type="spellEnd"/>
-      <w:r>
-        <w:t xml:space="preserve"> non </w:t>
-      </w:r>
-      <w:proofErr w:type="spellStart"/>
-      <w:r>
-        <w:t>proident</w:t>
-      </w:r>
-      <w:proofErr w:type="spellEnd"/>
-      <w:r>
-        <w:t xml:space="preserve">, </w:t>
-      </w:r>
-      <w:proofErr w:type="spellStart"/>
-      <w:r>
-        <w:t>sunt</w:t>
-      </w:r>
-      <w:proofErr w:type="spellEnd"/>
-      <w:r>
-        <w:t xml:space="preserve"> in culpa qui </w:t>
-      </w:r>
-      <w:proofErr w:type="spellStart"/>
-      <w:r>
-        <w:t>officia</w:t>
-      </w:r>
-      <w:proofErr w:type="spellEnd"/>
-      <w:r>
-        <w:t xml:space="preserve"> </w:t>
-      </w:r>
-      <w:proofErr w:type="spellStart"/>
-      <w:r>
-        <w:t>deserunt</w:t>
-      </w:r>
-      <w:proofErr w:type="spellEnd"/>
-      <w:r>
-        <w:t xml:space="preserve"> </w:t>
-      </w:r>
-      <w:proofErr w:type="spellStart"/>
-      <w:r>
-        <w:t>mollit</w:t>
-      </w:r>
-      <w:proofErr w:type="spellEnd"/>
-      <w:r>
-        <w:t xml:space="preserve"> </w:t>
-      </w:r>
-      <w:proofErr w:type="spellStart"/>
-      <w:r>
-        <w:t>anim</w:t>
-      </w:r>
-      <w:proofErr w:type="spellEnd"/>
-      <w:r>
-        <w:t xml:space="preserve"> id </w:t>
-      </w:r>
-      <w:proofErr w:type="spellStart"/>
-      <w:proofErr w:type="gramStart"/>
-      <w:r>
-        <w:t>est</w:t>
+        <w:t>Fig.xx</w:t>
       </w:r>
       <w:proofErr w:type="spellEnd"/>
       <w:proofErr w:type="gramEnd"/>
       <w:r>
+        <w:t xml:space="preserve"> of </w:t>
+      </w:r>
+      <w:proofErr w:type="spellStart"/>
+      <w:r>
+        <w:t>sec.xx</w:t>
+      </w:r>
+      <w:proofErr w:type="spellEnd"/>
+      <w:r>
+        <w:t xml:space="preserve">, </w:t>
+      </w:r>
+      <w:r>
+        <w:t xml:space="preserve">an upper limit </w:t>
+      </w:r>
+      <w:r>
+        <w:t>for the</w:t>
+      </w:r>
+      <w:r>
+        <w:t xml:space="preserve"> detectable light</w:t>
+      </w:r>
+      <w:r>
         <w:t xml:space="preserve"> </w:t>
       </w:r>
-      <w:proofErr w:type="spellStart"/>
-      <w:r>
-        <w:t>laborum</w:t>
-      </w:r>
-      <w:proofErr w:type="spellEnd"/>
+      <w:r>
+        <w:t>is at</w:t>
+      </w:r>
+      <w:r>
+        <w:t xml:space="preserve"> ~ 27</w:t>
+      </w:r>
+      <w:r>
+        <w:t>0</w:t>
+      </w:r>
+      <w:r>
+        <w:t xml:space="preserve"> nm. Deterioration of the crystal </w:t>
+      </w:r>
+      <w:r>
+        <w:t xml:space="preserve">transmittance </w:t>
+      </w:r>
+      <w:r>
+        <w:t>d</w:t>
+      </w:r>
+      <w:r>
+        <w:t xml:space="preserve">ue to </w:t>
+      </w:r>
+      <w:r>
+        <w:t xml:space="preserve">the </w:t>
+      </w:r>
+      <w:r>
+        <w:t>irradiat</w:t>
+      </w:r>
+      <w:r>
+        <w:t>ion is</w:t>
+      </w:r>
+      <w:r>
+        <w:t xml:space="preserve"> </w:t>
+      </w:r>
+      <w:r>
+        <w:t xml:space="preserve">usually </w:t>
+      </w:r>
+      <w:r>
+        <w:t xml:space="preserve">concentrated at </w:t>
+      </w:r>
+      <w:r>
+        <w:t>the lowest</w:t>
+      </w:r>
+      <w:r>
+        <w:t xml:space="preserve"> wavelengths a</w:t>
+      </w:r>
+      <w:r>
+        <w:t xml:space="preserve">nd can be </w:t>
+      </w:r>
+      <w:r>
+        <w:t xml:space="preserve">controlled by </w:t>
+      </w:r>
+      <w:r>
+        <w:t>the source response assuming a tight control of the photo</w:t>
+      </w:r>
+      <w:r>
+        <w:t>-sensors’ gain.</w:t>
+      </w:r>
+      <w:r>
+        <w:t xml:space="preserve"> We </w:t>
+      </w:r>
+      <w:r>
+        <w:t xml:space="preserve">are evaluating different options </w:t>
+      </w:r>
+      <w:r>
+        <w:t>for a</w:t>
+      </w:r>
+      <w:r>
+        <w:t xml:space="preserve"> </w:t>
+      </w:r>
+      <w:r>
+        <w:t>l</w:t>
+      </w:r>
+      <w:r>
+        <w:t xml:space="preserve">aser </w:t>
+      </w:r>
+      <w:r>
+        <w:t xml:space="preserve">emitting </w:t>
+      </w:r>
+      <w:r>
+        <w:t>D</w:t>
+      </w:r>
+      <w:r>
+        <w:t xml:space="preserve">UV light between  ~ 220 and </w:t>
+      </w:r>
+      <w:r>
+        <w:t>260</w:t>
+      </w:r>
+      <w:r>
+        <w:t xml:space="preserve"> nm.</w:t>
+      </w:r>
     </w:p>
     <w:p/>
+    <w:p>
+      <w:r>
+        <w:t xml:space="preserve">A scheme of the overall </w:t>
+      </w:r>
+      <w:r>
+        <w:t xml:space="preserve">system is shown in </w:t>
+      </w:r>
+      <w:r>
+        <w:fldChar w:fldCharType="begin"/>
+      </w:r>
+      <w:r>
+        <w:instrText xml:space="preserve"> REF _Ref254602734 \h </w:instrText>
+      </w:r>
+      <w:r>
+        <w:fldChar w:fldCharType="separate"/>
+      </w:r>
+      <w:r>
+        <w:t xml:space="preserve">Figure </w:t>
+      </w:r>
+      <w:r>
+        <w:rPr>
+          <w:noProof/>
+        </w:rPr>
+        <w:t>0</w:t>
+      </w:r>
+      <w:r>
+        <w:t>.</w:t>
+      </w:r>
+      <w:r>
+        <w:rPr>
+          <w:noProof/>
+        </w:rPr>
+        <w:t>1</w:t>
+      </w:r>
+      <w:r>
+        <w:fldChar w:fldCharType="end"/>
+      </w:r>
+      <w:r>
+        <w:t xml:space="preserve">. </w:t>
+      </w:r>
+      <w:r>
+        <w:t xml:space="preserve"> A high precision</w:t>
+      </w:r>
+      <w:r>
+        <w:t>, high power,</w:t>
+      </w:r>
+      <w:r>
+        <w:t xml:space="preserve"> pulsed</w:t>
+      </w:r>
+      <w:r>
+        <w:t xml:space="preserve"> laser </w:t>
+      </w:r>
+      <w:r>
+        <w:t>send</w:t>
+      </w:r>
+      <w:r>
+        <w:t>s</w:t>
+      </w:r>
+      <w:r>
+        <w:t xml:space="preserve"> li</w:t>
+      </w:r>
+      <w:r>
+        <w:t xml:space="preserve">ght through </w:t>
+      </w:r>
+      <w:r>
+        <w:t xml:space="preserve">standard </w:t>
+      </w:r>
+      <w:r>
+        <w:t>collimation optics</w:t>
+      </w:r>
+      <w:r>
+        <w:t xml:space="preserve"> to an optical splitting system</w:t>
+      </w:r>
+      <w:r>
+        <w:t>, done with mirrors,</w:t>
+      </w:r>
+      <w:r>
+        <w:t xml:space="preserve"> </w:t>
+      </w:r>
+      <w:r>
+        <w:t>to subdivid</w:t>
+      </w:r>
+      <w:r>
+        <w:t>e the beam in 12 equalized parts</w:t>
+      </w:r>
+      <w:r>
+        <w:t xml:space="preserve">. By means of 12, 1 mm diameter quartz, 20 m long fibers, the light </w:t>
+      </w:r>
+      <w:r>
+        <w:t xml:space="preserve">is </w:t>
+      </w:r>
+      <w:r>
+        <w:t>brou</w:t>
+      </w:r>
+      <w:r>
+        <w:t xml:space="preserve">ght to the DS bulkhead and then, </w:t>
+      </w:r>
+      <w:r>
+        <w:t>through Vacuum Feed-through</w:t>
+      </w:r>
+      <w:r>
+        <w:t>,</w:t>
+      </w:r>
+      <w:r>
+        <w:t xml:space="preserve"> to the back face of the disk</w:t>
+      </w:r>
+      <w:r>
+        <w:t>s. On</w:t>
+      </w:r>
+      <w:r>
+        <w:t xml:space="preserve"> </w:t>
+      </w:r>
+      <w:r>
+        <w:t>each disk mechanical structure,</w:t>
+      </w:r>
+      <w:r>
+        <w:t xml:space="preserve"> </w:t>
+      </w:r>
+      <w:r>
+        <w:t>there are</w:t>
+      </w:r>
+      <w:r>
+        <w:t xml:space="preserve"> 6</w:t>
+      </w:r>
+      <w:r>
+        <w:t xml:space="preserve"> integrating sphere of 2” diameter with one input for the </w:t>
+      </w:r>
+      <w:r>
+        <w:t>incoming</w:t>
+      </w:r>
+    </w:p>
+    <w:p>
+      <w:r>
+        <w:rPr>
+          <w:noProof/>
+          <w:lang w:eastAsia="en-US"/>
+        </w:rPr>
+        <w:lastRenderedPageBreak/>
+        <w:drawing>
+          <wp:anchor distT="0" distB="0" distL="114300" distR="114300" simplePos="0" relativeHeight="251661312" behindDoc="0" locked="0" layoutInCell="1" allowOverlap="1" wp14:anchorId="218CDE68" wp14:editId="3BA69D30">
+            <wp:simplePos x="0" y="0"/>
+            <wp:positionH relativeFrom="column">
+              <wp:posOffset>2451735</wp:posOffset>
+            </wp:positionH>
+            <wp:positionV relativeFrom="paragraph">
+              <wp:posOffset>116840</wp:posOffset>
+            </wp:positionV>
+            <wp:extent cx="2628900" cy="1787525"/>
+            <wp:effectExtent l="0" t="0" r="12700" b="0"/>
+            <wp:wrapSquare wrapText="bothSides"/>
+            <wp:docPr id="2" name="Picture 2"/>
+            <wp:cNvGraphicFramePr>
+              <a:graphicFrameLocks xmlns:a="http://schemas.openxmlformats.org/drawingml/2006/main" noChangeAspect="1"/>
+            </wp:cNvGraphicFramePr>
+            <a:graphic xmlns:a="http://schemas.openxmlformats.org/drawingml/2006/main">
+              <a:graphicData uri="http://schemas.openxmlformats.org/drawingml/2006/picture">
+                <pic:pic xmlns:pic="http://schemas.openxmlformats.org/drawingml/2006/picture">
+                  <pic:nvPicPr>
+                    <pic:cNvPr id="0" name="IS200_Material_Reflectivity_350.gif"/>
+                    <pic:cNvPicPr/>
+                  </pic:nvPicPr>
+                  <pic:blipFill>
+                    <a:blip r:embed="rId9">
+                      <a:extLst>
+                        <a:ext uri="{28A0092B-C50C-407E-A947-70E740481C1C}">
+                          <a14:useLocalDpi xmlns:a14="http://schemas.microsoft.com/office/drawing/2010/main" val="0"/>
+                        </a:ext>
+                      </a:extLst>
+                    </a:blip>
+                    <a:stretch>
+                      <a:fillRect/>
+                    </a:stretch>
+                  </pic:blipFill>
+                  <pic:spPr>
+                    <a:xfrm>
+                      <a:off x="0" y="0"/>
+                      <a:ext cx="2628900" cy="1787525"/>
+                    </a:xfrm>
+                    <a:prstGeom prst="rect">
+                      <a:avLst/>
+                    </a:prstGeom>
+                  </pic:spPr>
+                </pic:pic>
+              </a:graphicData>
+            </a:graphic>
+            <wp14:sizeRelH relativeFrom="page">
+              <wp14:pctWidth>0</wp14:pctWidth>
+            </wp14:sizeRelH>
+            <wp14:sizeRelV relativeFrom="page">
+              <wp14:pctHeight>0</wp14:pctHeight>
+            </wp14:sizeRelV>
+          </wp:anchor>
+        </w:drawing>
+      </w:r>
+      <w:r>
+        <w:rPr>
+          <w:noProof/>
+          <w:lang w:eastAsia="en-US"/>
+        </w:rPr>
+        <w:drawing>
+          <wp:anchor distT="0" distB="0" distL="114300" distR="114300" simplePos="0" relativeHeight="251660288" behindDoc="0" locked="0" layoutInCell="1" allowOverlap="1" wp14:anchorId="7C8F78A4" wp14:editId="6D8DE1B1">
+            <wp:simplePos x="0" y="0"/>
+            <wp:positionH relativeFrom="column">
+              <wp:posOffset>280035</wp:posOffset>
+            </wp:positionH>
+            <wp:positionV relativeFrom="paragraph">
+              <wp:posOffset>2540</wp:posOffset>
+            </wp:positionV>
+            <wp:extent cx="1828800" cy="1908810"/>
+            <wp:effectExtent l="0" t="0" r="0" b="0"/>
+            <wp:wrapSquare wrapText="bothSides"/>
+            <wp:docPr id="1" name="Picture 1"/>
+            <wp:cNvGraphicFramePr>
+              <a:graphicFrameLocks xmlns:a="http://schemas.openxmlformats.org/drawingml/2006/main" noChangeAspect="1"/>
+            </wp:cNvGraphicFramePr>
+            <a:graphic xmlns:a="http://schemas.openxmlformats.org/drawingml/2006/main">
+              <a:graphicData uri="http://schemas.openxmlformats.org/drawingml/2006/picture">
+                <pic:pic xmlns:pic="http://schemas.openxmlformats.org/drawingml/2006/picture">
+                  <pic:nvPicPr>
+                    <pic:cNvPr id="0" name="Thorlabis2000.png"/>
+                    <pic:cNvPicPr/>
+                  </pic:nvPicPr>
+                  <pic:blipFill rotWithShape="1">
+                    <a:blip r:embed="rId10">
+                      <a:extLst>
+                        <a:ext uri="{28A0092B-C50C-407E-A947-70E740481C1C}">
+                          <a14:useLocalDpi xmlns:a14="http://schemas.microsoft.com/office/drawing/2010/main" val="0"/>
+                        </a:ext>
+                      </a:extLst>
+                    </a:blip>
+                    <a:srcRect l="4344" t="23021" r="64112" b="2231"/>
+                    <a:stretch/>
+                  </pic:blipFill>
+                  <pic:spPr bwMode="auto">
+                    <a:xfrm>
+                      <a:off x="0" y="0"/>
+                      <a:ext cx="1828800" cy="1908810"/>
+                    </a:xfrm>
+                    <a:prstGeom prst="rect">
+                      <a:avLst/>
+                    </a:prstGeom>
+                    <a:ln>
+                      <a:noFill/>
+                    </a:ln>
+                    <a:extLst>
+                      <a:ext uri="{53640926-AAD7-44d8-BBD7-CCE9431645EC}">
+                        <a14:shadowObscured xmlns:a14="http://schemas.microsoft.com/office/drawing/2010/main"/>
+                      </a:ext>
+                    </a:extLst>
+                  </pic:spPr>
+                </pic:pic>
+              </a:graphicData>
+            </a:graphic>
+            <wp14:sizeRelH relativeFrom="page">
+              <wp14:pctWidth>0</wp14:pctWidth>
+            </wp14:sizeRelH>
+            <wp14:sizeRelV relativeFrom="page">
+              <wp14:pctHeight>0</wp14:pctHeight>
+            </wp14:sizeRelV>
+          </wp:anchor>
+        </w:drawing>
+      </w:r>
+    </w:p>
+    <w:p/>
+    <w:p/>
+    <w:p/>
+    <w:p/>
+    <w:p/>
+    <w:p/>
+    <w:p/>
+    <w:p>
+      <w:r>
+        <w:rPr>
+          <w:noProof/>
+          <w:lang w:eastAsia="en-US"/>
+        </w:rPr>
+        <mc:AlternateContent>
+          <mc:Choice Requires="wps">
+            <w:drawing>
+              <wp:anchor distT="0" distB="0" distL="114300" distR="114300" simplePos="0" relativeHeight="251667456" behindDoc="0" locked="0" layoutInCell="1" allowOverlap="1" wp14:anchorId="4658546A" wp14:editId="47853699">
+                <wp:simplePos x="0" y="0"/>
+                <wp:positionH relativeFrom="column">
+                  <wp:posOffset>-5041900</wp:posOffset>
+                </wp:positionH>
+                <wp:positionV relativeFrom="paragraph">
+                  <wp:posOffset>342900</wp:posOffset>
+                </wp:positionV>
+                <wp:extent cx="5143500" cy="320040"/>
+                <wp:effectExtent l="0" t="0" r="12700" b="10160"/>
+                <wp:wrapSquare wrapText="bothSides"/>
+                <wp:docPr id="4" name="Text Box 4"/>
+                <wp:cNvGraphicFramePr/>
+                <a:graphic xmlns:a="http://schemas.openxmlformats.org/drawingml/2006/main">
+                  <a:graphicData uri="http://schemas.microsoft.com/office/word/2010/wordprocessingShape">
+                    <wps:wsp>
+                      <wps:cNvSpPr txBox="1"/>
+                      <wps:spPr>
+                        <a:xfrm>
+                          <a:off x="0" y="0"/>
+                          <a:ext cx="5143500" cy="320040"/>
+                        </a:xfrm>
+                        <a:prstGeom prst="rect">
+                          <a:avLst/>
+                        </a:prstGeom>
+                        <a:solidFill>
+                          <a:prstClr val="white"/>
+                        </a:solidFill>
+                        <a:ln>
+                          <a:noFill/>
+                        </a:ln>
+                        <a:effectLst/>
+                        <a:extLst>
+                          <a:ext uri="{C572A759-6A51-4108-AA02-DFA0A04FC94B}">
+                            <ma14:wrappingTextBoxFlag xmlns:ma14="http://schemas.microsoft.com/office/mac/drawingml/2011/main"/>
+                          </a:ext>
+                        </a:extLst>
+                      </wps:spPr>
+                      <wps:txbx>
+                        <w:txbxContent>
+                          <w:p>
+                            <w:pPr>
+                              <w:pStyle w:val="Caption"/>
+                              <w:rPr>
+                                <w:noProof/>
+                                <w:lang w:eastAsia="en-US"/>
+                              </w:rPr>
+                            </w:pPr>
+                            <w:bookmarkStart w:id="2" w:name="_Ref254613183"/>
+                            <w:proofErr w:type="gramStart"/>
+                            <w:r>
+                              <w:t xml:space="preserve">Figure </w:t>
+                            </w:r>
+                            <w:fldSimple w:instr=" STYLEREF 1 \s ">
+                              <w:r>
+                                <w:rPr>
+                                  <w:noProof/>
+                                </w:rPr>
+                                <w:t>0</w:t>
+                              </w:r>
+                            </w:fldSimple>
+                            <w:r>
+                              <w:t>.</w:t>
+                            </w:r>
+                            <w:proofErr w:type="gramEnd"/>
+                            <w:r>
+                              <w:fldChar w:fldCharType="begin"/>
+                            </w:r>
+                            <w:r>
+                              <w:instrText xml:space="preserve"> SEQ Figure \* ARABIC \s 1 </w:instrText>
+                            </w:r>
+                            <w:r>
+                              <w:fldChar w:fldCharType="separate"/>
+                            </w:r>
+                            <w:r>
+                              <w:rPr>
+                                <w:noProof/>
+                              </w:rPr>
+                              <w:t>2</w:t>
+                            </w:r>
+                            <w:r>
+                              <w:rPr>
+                                <w:noProof/>
+                              </w:rPr>
+                              <w:fldChar w:fldCharType="end"/>
+                            </w:r>
+                            <w:bookmarkEnd w:id="2"/>
+                            <w:r>
+                              <w:t xml:space="preserve"> </w:t>
+                            </w:r>
+                            <w:r>
+                              <w:rPr>
+                                <w:i/>
+                              </w:rPr>
+                              <w:t xml:space="preserve">(Left) Picture of the </w:t>
+                            </w:r>
+                            <w:proofErr w:type="spellStart"/>
+                            <w:r>
+                              <w:rPr>
+                                <w:i/>
+                              </w:rPr>
+                              <w:t>ThorLab</w:t>
+                            </w:r>
+                            <w:proofErr w:type="spellEnd"/>
+                            <w:r>
+                              <w:rPr>
+                                <w:i/>
+                              </w:rPr>
+                              <w:t xml:space="preserve"> IS</w:t>
+                            </w:r>
+                            <w:r>
+                              <w:rPr>
+                                <w:i/>
+                              </w:rPr>
+                              <w:t>-</w:t>
+                            </w:r>
+                            <w:r>
+                              <w:rPr>
+                                <w:i/>
+                              </w:rPr>
+                              <w:t>200 sphere used for the prototype, (right) reflectivity dependence on the Wavelength.</w:t>
+                            </w:r>
+                          </w:p>
+                        </w:txbxContent>
+                      </wps:txbx>
+                      <wps:bodyPr rot="0" spcFirstLastPara="0" vertOverflow="overflow" horzOverflow="overflow" vert="horz" wrap="square" lIns="0" tIns="0" rIns="0" bIns="0" numCol="1" spcCol="0" rtlCol="0" fromWordArt="0" anchor="t" anchorCtr="0" forceAA="0" compatLnSpc="1">
+                        <a:prstTxWarp prst="textNoShape">
+                          <a:avLst/>
+                        </a:prstTxWarp>
+                        <a:noAutofit/>
+                      </wps:bodyPr>
+                    </wps:wsp>
+                  </a:graphicData>
+                </a:graphic>
+                <wp14:sizeRelH relativeFrom="margin">
+                  <wp14:pctWidth>0</wp14:pctWidth>
+                </wp14:sizeRelH>
+                <wp14:sizeRelV relativeFrom="margin">
+                  <wp14:pctHeight>0</wp14:pctHeight>
+                </wp14:sizeRelV>
+              </wp:anchor>
+            </w:drawing>
+          </mc:Choice>
+          <mc:Fallback>
+            <w:pict>
+              <v:shape id="Text Box 4" o:spid="_x0000_s1027" type="#_x0000_t202" style="position:absolute;left:0;text-align:left;margin-left:-396.95pt;margin-top:27pt;width:405pt;height:25.2pt;z-index:251667456;visibility:visible;mso-wrap-style:square;mso-width-percent:0;mso-height-percent:0;mso-wrap-distance-left:9pt;mso-wrap-distance-top:0;mso-wrap-distance-right:9pt;mso-wrap-distance-bottom:0;mso-position-horizontal:absolute;mso-position-horizontal-relative:text;mso-position-vertical:absolute;mso-position-vertical-relative:text;mso-width-percent:0;mso-height-percent:0;mso-width-relative:margin;mso-height-relative:margin;v-text-anchor:top" o:gfxdata="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" stroked="f">
+                <v:textbox inset="0,0,0,0">
+                  <w:txbxContent>
+                    <w:p>
+                      <w:pPr>
+                        <w:pStyle w:val="Caption"/>
+                        <w:rPr>
+                          <w:noProof/>
+                          <w:lang w:eastAsia="en-US"/>
+                        </w:rPr>
+                      </w:pPr>
+                      <w:bookmarkStart w:id="3" w:name="_Ref254613183"/>
+                      <w:proofErr w:type="gramStart"/>
+                      <w:r>
+                        <w:t xml:space="preserve">Figure </w:t>
+                      </w:r>
+                      <w:fldSimple w:instr=" STYLEREF 1 \s ">
+                        <w:r>
+                          <w:rPr>
+                            <w:noProof/>
+                          </w:rPr>
+                          <w:t>0</w:t>
+                        </w:r>
+                      </w:fldSimple>
+                      <w:r>
+                        <w:t>.</w:t>
+                      </w:r>
+                      <w:proofErr w:type="gramEnd"/>
+                      <w:r>
+                        <w:fldChar w:fldCharType="begin"/>
+                      </w:r>
+                      <w:r>
+                        <w:instrText xml:space="preserve"> SEQ Figure \* ARABIC \s 1 </w:instrText>
+                      </w:r>
+                      <w:r>
+                        <w:fldChar w:fldCharType="separate"/>
+                      </w:r>
+                      <w:r>
+                        <w:rPr>
+                          <w:noProof/>
+                        </w:rPr>
+                        <w:t>2</w:t>
+                      </w:r>
+                      <w:r>
+                        <w:rPr>
+                          <w:noProof/>
+                        </w:rPr>
+                        <w:fldChar w:fldCharType="end"/>
+                      </w:r>
+                      <w:bookmarkEnd w:id="3"/>
+                      <w:r>
+                        <w:t xml:space="preserve"> </w:t>
+                      </w:r>
+                      <w:r>
+                        <w:rPr>
+                          <w:i/>
+                        </w:rPr>
+                        <w:t xml:space="preserve">(Left) Picture of the </w:t>
+                      </w:r>
+                      <w:proofErr w:type="spellStart"/>
+                      <w:r>
+                        <w:rPr>
+                          <w:i/>
+                        </w:rPr>
+                        <w:t>ThorLab</w:t>
+                      </w:r>
+                      <w:proofErr w:type="spellEnd"/>
+                      <w:r>
+                        <w:rPr>
+                          <w:i/>
+                        </w:rPr>
+                        <w:t xml:space="preserve"> IS</w:t>
+                      </w:r>
+                      <w:r>
+                        <w:rPr>
+                          <w:i/>
+                        </w:rPr>
+                        <w:t>-</w:t>
+                      </w:r>
+                      <w:r>
+                        <w:rPr>
+                          <w:i/>
+                        </w:rPr>
+                        <w:t>200 sphere used for the prototype, (right) reflectivity dependence on the Wavelength.</w:t>
+                      </w:r>
+                    </w:p>
+                  </w:txbxContent>
+                </v:textbox>
+                <w10:wrap type="square"/>
+              </v:shape>
+            </w:pict>
+          </mc:Fallback>
+        </mc:AlternateContent>
+      </w:r>
+    </w:p>
+    <w:p/>
+    <w:p/>
+    <w:p>
+      <w:proofErr w:type="gramStart"/>
+      <w:r>
+        <w:t>beam</w:t>
+      </w:r>
+      <w:proofErr w:type="gramEnd"/>
+      <w:r>
+        <w:t xml:space="preserve"> and two</w:t>
+      </w:r>
+      <w:r>
+        <w:t xml:space="preserve"> outputs. In each output</w:t>
+      </w:r>
+      <w:r>
+        <w:t>,</w:t>
+      </w:r>
+      <w:r>
+        <w:t xml:space="preserve"> there will be </w:t>
+      </w:r>
+      <w:r>
+        <w:t xml:space="preserve">a bundle of </w:t>
+      </w:r>
+      <w:r>
+        <w:t>100</w:t>
+      </w:r>
+      <w:r>
+        <w:t xml:space="preserve"> fused silica fibers</w:t>
+      </w:r>
+      <w:r>
+        <w:t>,</w:t>
+      </w:r>
+      <w:r>
+        <w:t xml:space="preserve"> </w:t>
+      </w:r>
+      <w:r>
+        <w:t>200</w:t>
+      </w:r>
+      <w:r>
+        <w:t>(250)</w:t>
+      </w:r>
+      <w:r>
+        <w:t xml:space="preserve"> </w:t>
+      </w:r>
+      <w:r>
+        <w:sym w:font="Symbol" w:char="F06D"/>
+      </w:r>
+      <w:r>
+        <w:t xml:space="preserve">m </w:t>
+      </w:r>
+      <w:proofErr w:type="gramStart"/>
+      <w:r>
+        <w:t>core(</w:t>
+      </w:r>
+      <w:proofErr w:type="gramEnd"/>
+      <w:r>
+        <w:t xml:space="preserve">cladding) </w:t>
+      </w:r>
+      <w:r>
+        <w:t>diameter</w:t>
+      </w:r>
+      <w:r>
+        <w:t>,</w:t>
+      </w:r>
+      <w:r>
+        <w:t xml:space="preserve"> </w:t>
+      </w:r>
+      <w:r>
+        <w:t>g</w:t>
+      </w:r>
+      <w:r>
+        <w:t xml:space="preserve">ranting a total of 1200 fibers/disk </w:t>
+      </w:r>
+      <w:r>
+        <w:t>reach</w:t>
+      </w:r>
+      <w:r>
+        <w:t xml:space="preserve">ing the APD’s area. Details on the integrating sphere, </w:t>
+      </w:r>
+      <w:r>
+        <w:t xml:space="preserve">on the </w:t>
+      </w:r>
+      <w:r>
+        <w:t xml:space="preserve">fiber </w:t>
+      </w:r>
+      <w:r>
+        <w:t xml:space="preserve">bundles </w:t>
+      </w:r>
+      <w:r>
+        <w:t xml:space="preserve">and on the transmission losses </w:t>
+      </w:r>
+      <w:r>
+        <w:t>are shown below when describing</w:t>
+      </w:r>
+      <w:r>
+        <w:t xml:space="preserve"> the prototype</w:t>
+      </w:r>
+      <w:r>
+        <w:t xml:space="preserve"> assembled for the </w:t>
+      </w:r>
+      <w:proofErr w:type="spellStart"/>
+      <w:r>
+        <w:t>Lyso</w:t>
+      </w:r>
+      <w:proofErr w:type="spellEnd"/>
+      <w:r>
+        <w:t xml:space="preserve"> crystal matrix</w:t>
+      </w:r>
+      <w:r>
+        <w:t>. Out of the 1200 fibers/disk</w:t>
+      </w:r>
+      <w:r>
+        <w:t xml:space="preserve">, 930 </w:t>
+      </w:r>
+      <w:r>
+        <w:t xml:space="preserve">are </w:t>
+      </w:r>
+      <w:r>
+        <w:t xml:space="preserve">used for gain </w:t>
+      </w:r>
+      <w:r>
+        <w:t>ca</w:t>
+      </w:r>
+      <w:r>
+        <w:t>libration, 48 for monitoring while the remaining 222 are replacements</w:t>
+      </w:r>
+      <w:r>
+        <w:t xml:space="preserve"> in case of fiber cracking during handling or installation.</w:t>
+      </w:r>
+    </w:p>
+    <w:p>
+      <w:r>
+        <w:t xml:space="preserve">The monitoring system </w:t>
+      </w:r>
+      <w:r>
+        <w:t xml:space="preserve">is </w:t>
+      </w:r>
+      <w:r>
+        <w:t>based on the readout by means of pin-diodes of the: (</w:t>
+      </w:r>
+      <w:proofErr w:type="spellStart"/>
+      <w:r>
+        <w:t>i</w:t>
+      </w:r>
+      <w:proofErr w:type="spellEnd"/>
+      <w:r>
+        <w:t xml:space="preserve">) output light from the laser, (ii) the returning light from the integration spheres.  A total monitor of 50 channels is needed. Requirements for the </w:t>
+      </w:r>
+      <w:r>
+        <w:t xml:space="preserve">monitoring </w:t>
+      </w:r>
+      <w:r>
+        <w:t>systems are</w:t>
+      </w:r>
+      <w:r>
+        <w:t xml:space="preserve"> that of </w:t>
+      </w:r>
+      <w:r>
+        <w:t>track</w:t>
+      </w:r>
+      <w:r>
+        <w:t>ing</w:t>
+      </w:r>
+      <w:r>
+        <w:t xml:space="preserve"> pulse amplitude </w:t>
+      </w:r>
+      <w:r>
+        <w:t>variation lar</w:t>
+      </w:r>
+      <w:r>
+        <w:t xml:space="preserve">ger than 1 %, so that </w:t>
+      </w:r>
+      <w:r>
+        <w:t xml:space="preserve">the </w:t>
+      </w:r>
+      <w:r>
+        <w:t xml:space="preserve">precision </w:t>
+      </w:r>
+      <w:r>
+        <w:t>of the pin-</w:t>
+      </w:r>
+      <w:r>
+        <w:t xml:space="preserve">diode and </w:t>
+      </w:r>
+      <w:r>
+        <w:t xml:space="preserve">of the </w:t>
+      </w:r>
+      <w:r>
+        <w:t>readout system shoul</w:t>
+      </w:r>
+      <w:r>
+        <w:t>d be able to monitor variations at a level of 0.5%.</w:t>
+      </w:r>
+      <w:r>
+        <w:t xml:space="preserve"> The selected laser-hea</w:t>
+      </w:r>
+      <w:r>
+        <w:t xml:space="preserve">d </w:t>
+      </w:r>
+      <w:r>
+        <w:t xml:space="preserve">and the monitor boxes </w:t>
+      </w:r>
+      <w:r>
+        <w:t xml:space="preserve">will be thermo-stabilized, </w:t>
+      </w:r>
+      <w:r>
+        <w:t xml:space="preserve">to reduce the laser </w:t>
+      </w:r>
+      <w:r>
+        <w:t xml:space="preserve">variation </w:t>
+      </w:r>
+      <w:r>
+        <w:t>t</w:t>
+      </w:r>
+      <w:r>
+        <w:t>o</w:t>
+      </w:r>
+      <w:r>
+        <w:t xml:space="preserve"> </w:t>
+      </w:r>
+      <w:r>
+        <w:t xml:space="preserve">few % and make the </w:t>
+      </w:r>
+      <w:r>
+        <w:t xml:space="preserve">pin-diode associated </w:t>
+      </w:r>
+      <w:r>
+        <w:t xml:space="preserve">correction </w:t>
+      </w:r>
+      <w:r>
+        <w:t>small.</w:t>
+      </w:r>
+    </w:p>
+    <w:p>
+      <w:r>
+        <w:t>I</w:t>
+      </w:r>
+      <w:r>
+        <w:t xml:space="preserve">n order </w:t>
+      </w:r>
+      <w:r>
+        <w:t xml:space="preserve">to monitor the </w:t>
+      </w:r>
+      <w:r>
+        <w:t xml:space="preserve">calorimeter </w:t>
+      </w:r>
+      <w:r>
+        <w:t xml:space="preserve">response </w:t>
+      </w:r>
+      <w:r>
+        <w:t>linearity, a neutral filter wheel</w:t>
+      </w:r>
+      <w:r>
+        <w:t>,</w:t>
+      </w:r>
+      <w:r>
+        <w:t xml:space="preserve"> with </w:t>
+      </w:r>
+      <w:r>
+        <w:t xml:space="preserve">gradually changing </w:t>
+      </w:r>
+      <w:r>
+        <w:t>absorpt</w:t>
+      </w:r>
+      <w:r>
+        <w:t>ion values</w:t>
+      </w:r>
+      <w:r>
+        <w:t>,</w:t>
+      </w:r>
+      <w:r>
+        <w:t xml:space="preserve"> is inserted between the primary beam and the light distribution system.</w:t>
+      </w:r>
+    </w:p>
+    <w:p/>
+    <w:p>
+      <w:r>
+        <w:t>There is</w:t>
+      </w:r>
+      <w:r>
+        <w:t xml:space="preserve"> not a stringent requirement on</w:t>
+      </w:r>
+      <w:r>
+        <w:t xml:space="preserve"> the laser pulse width, since the APD readou</w:t>
+      </w:r>
+      <w:r>
+        <w:t>t electronics has a rise time between</w:t>
+      </w:r>
+      <w:r>
+        <w:t xml:space="preserve"> 6 to 8 ns thus setting a width </w:t>
+      </w:r>
+      <w:proofErr w:type="gramStart"/>
+      <w:r>
+        <w:t>upper  limit</w:t>
+      </w:r>
+      <w:proofErr w:type="gramEnd"/>
+      <w:r>
+        <w:t xml:space="preserve">  to 10 ns. Similarly,</w:t>
+      </w:r>
+      <w:r>
+        <w:t xml:space="preserve"> the running frequency is</w:t>
+      </w:r>
+      <w:r>
+        <w:t xml:space="preserve"> not strong</w:t>
+      </w:r>
+      <w:r>
+        <w:t>ly constrained</w:t>
+      </w:r>
+      <w:r>
+        <w:t xml:space="preserve"> since, as shown in the prototype</w:t>
+      </w:r>
+      <w:r>
+        <w:t xml:space="preserve"> test, running at 1 Hz </w:t>
+      </w:r>
+      <w:r>
+        <w:t>grants a better than per-mil statistical precision in on</w:t>
+      </w:r>
+      <w:r>
+        <w:t>e hour</w:t>
+      </w:r>
+      <w:r>
+        <w:t xml:space="preserve"> data taking.</w:t>
+      </w:r>
+      <w:r>
+        <w:t xml:space="preserve"> It is instead mandatory</w:t>
+      </w:r>
+      <w:r>
+        <w:t xml:space="preserve"> </w:t>
+      </w:r>
+      <w:r>
+        <w:t>to synchronize th</w:t>
+      </w:r>
+      <w:r>
+        <w:t>e laser pulsing</w:t>
+      </w:r>
+      <w:r>
+        <w:t xml:space="preserve"> </w:t>
+      </w:r>
+      <w:r>
+        <w:t xml:space="preserve">with an external trigger to allow the light </w:t>
+      </w:r>
+      <w:r>
+        <w:t>to reach</w:t>
+      </w:r>
+      <w:r>
+        <w:t xml:space="preserve"> the detector </w:t>
+      </w:r>
+      <w:r>
+        <w:t xml:space="preserve">in the correct time window </w:t>
+      </w:r>
+      <w:r>
+        <w:t xml:space="preserve">with respect to </w:t>
+      </w:r>
+      <w:r>
+        <w:t>the gate and</w:t>
+      </w:r>
+      <w:r>
+        <w:t>/or</w:t>
+      </w:r>
+      <w:r>
+        <w:t xml:space="preserve"> to th</w:t>
+      </w:r>
+      <w:r>
+        <w:t xml:space="preserve">e </w:t>
+      </w:r>
+      <w:r>
+        <w:t>empty beam period when required.</w:t>
+      </w:r>
+      <w:r>
+        <w:t xml:space="preserve"> </w:t>
+      </w:r>
+      <w:r>
+        <w:t xml:space="preserve"> </w:t>
+      </w:r>
+      <w:r>
+        <w:t xml:space="preserve">The laser pulse energy </w:t>
+      </w:r>
+      <w:r>
+        <w:t>is strongly reduced</w:t>
+      </w:r>
+      <w:r>
+        <w:t xml:space="preserve"> by the distribution system. H</w:t>
+      </w:r>
+      <w:r>
+        <w:t>owever</w:t>
+      </w:r>
+      <w:r>
+        <w:t>,</w:t>
+      </w:r>
+      <w:r>
+        <w:t xml:space="preserve"> </w:t>
+      </w:r>
+      <w:r>
+        <w:t xml:space="preserve">since </w:t>
+      </w:r>
+      <w:r>
+        <w:t xml:space="preserve">the laser signal </w:t>
+      </w:r>
+      <w:r>
+        <w:t>should</w:t>
+      </w:r>
+      <w:r>
+        <w:t xml:space="preserve"> </w:t>
+      </w:r>
+      <w:r>
+        <w:lastRenderedPageBreak/>
+        <w:t xml:space="preserve">simulate </w:t>
+      </w:r>
+      <w:r>
+        <w:t xml:space="preserve">a 100 MeV energy </w:t>
+      </w:r>
+      <w:r>
+        <w:t>deposition</w:t>
+      </w:r>
+      <w:proofErr w:type="gramStart"/>
+      <w:r>
+        <w:t xml:space="preserve">,  </w:t>
+      </w:r>
+      <w:r>
+        <w:t>in</w:t>
+      </w:r>
+      <w:proofErr w:type="gramEnd"/>
+      <w:r>
+        <w:t xml:space="preserve"> the BaF</w:t>
+      </w:r>
+      <w:r>
+        <w:rPr>
+          <w:vertAlign w:val="subscript"/>
+        </w:rPr>
+        <w:t>2</w:t>
+      </w:r>
+      <w:r>
+        <w:t xml:space="preserve"> case  this corresponds to require</w:t>
+      </w:r>
+      <w:r>
+        <w:t xml:space="preserve"> </w:t>
+      </w:r>
+      <w:r>
+        <w:t>~</w:t>
+      </w:r>
+      <w:r>
+        <w:t xml:space="preserve"> 10</w:t>
+      </w:r>
+      <w:r>
+        <w:t>.</w:t>
+      </w:r>
+      <w:r>
+        <w:t xml:space="preserve">000 </w:t>
+      </w:r>
+      <w:proofErr w:type="spellStart"/>
+      <w:r>
+        <w:t>pe</w:t>
+      </w:r>
+      <w:proofErr w:type="spellEnd"/>
+      <w:r>
+        <w:t xml:space="preserve"> for each photo-sensor. T</w:t>
+      </w:r>
+      <w:r>
+        <w:t xml:space="preserve">his </w:t>
+      </w:r>
+      <w:r>
+        <w:t xml:space="preserve">roughly corresponds to </w:t>
+      </w:r>
+      <w:r>
+        <w:rPr>
+          <w:noProof/>
+          <w:lang w:eastAsia="en-US"/>
+        </w:rPr>
+        <w:drawing>
+          <wp:anchor distT="0" distB="0" distL="114300" distR="114300" simplePos="0" relativeHeight="251668480" behindDoc="0" locked="0" layoutInCell="1" allowOverlap="1" wp14:anchorId="6C251F43" wp14:editId="283F7336">
+            <wp:simplePos x="0" y="0"/>
+            <wp:positionH relativeFrom="column">
+              <wp:posOffset>2566035</wp:posOffset>
+            </wp:positionH>
+            <wp:positionV relativeFrom="paragraph">
+              <wp:posOffset>574040</wp:posOffset>
+            </wp:positionV>
+            <wp:extent cx="2628900" cy="1445260"/>
+            <wp:effectExtent l="0" t="0" r="12700" b="2540"/>
+            <wp:wrapSquare wrapText="bothSides"/>
+            <wp:docPr id="5" name="Picture 5"/>
+            <wp:cNvGraphicFramePr>
+              <a:graphicFrameLocks xmlns:a="http://schemas.openxmlformats.org/drawingml/2006/main" noChangeAspect="1"/>
+            </wp:cNvGraphicFramePr>
+            <a:graphic xmlns:a="http://schemas.openxmlformats.org/drawingml/2006/main">
+              <a:graphicData uri="http://schemas.openxmlformats.org/drawingml/2006/picture">
+                <pic:pic xmlns:pic="http://schemas.openxmlformats.org/drawingml/2006/picture">
+                  <pic:nvPicPr>
+                    <pic:cNvPr id="0" name="laser_prototype.png"/>
+                    <pic:cNvPicPr/>
+                  </pic:nvPicPr>
+                  <pic:blipFill>
+                    <a:blip r:embed="rId11">
+                      <a:extLst>
+                        <a:ext uri="{28A0092B-C50C-407E-A947-70E740481C1C}">
+                          <a14:useLocalDpi xmlns:a14="http://schemas.microsoft.com/office/drawing/2010/main" val="0"/>
+                        </a:ext>
+                      </a:extLst>
+                    </a:blip>
+                    <a:stretch>
+                      <a:fillRect/>
+                    </a:stretch>
+                  </pic:blipFill>
+                  <pic:spPr>
+                    <a:xfrm>
+                      <a:off x="0" y="0"/>
+                      <a:ext cx="2628900" cy="1445260"/>
+                    </a:xfrm>
+                    <a:prstGeom prst="rect">
+                      <a:avLst/>
+                    </a:prstGeom>
+                  </pic:spPr>
+                </pic:pic>
+              </a:graphicData>
+            </a:graphic>
+            <wp14:sizeRelH relativeFrom="page">
+              <wp14:pctWidth>0</wp14:pctWidth>
+            </wp14:sizeRelH>
+            <wp14:sizeRelV relativeFrom="page">
+              <wp14:pctHeight>0</wp14:pctHeight>
+            </wp14:sizeRelV>
+          </wp:anchor>
+        </w:drawing>
+      </w:r>
+      <w:r>
+        <w:rPr>
+          <w:noProof/>
+          <w:lang w:eastAsia="en-US"/>
+        </w:rPr>
+        <w:drawing>
+          <wp:anchor distT="0" distB="0" distL="114300" distR="114300" simplePos="0" relativeHeight="251669504" behindDoc="0" locked="0" layoutInCell="1" allowOverlap="1" wp14:anchorId="27DC60B5" wp14:editId="0075C331">
+            <wp:simplePos x="0" y="0"/>
+            <wp:positionH relativeFrom="column">
+              <wp:posOffset>51435</wp:posOffset>
+            </wp:positionH>
+            <wp:positionV relativeFrom="paragraph">
+              <wp:posOffset>574040</wp:posOffset>
+            </wp:positionV>
+            <wp:extent cx="2400300" cy="1617980"/>
+            <wp:effectExtent l="0" t="0" r="12700" b="7620"/>
+            <wp:wrapSquare wrapText="bothSides"/>
+            <wp:docPr id="6" name="Picture 1"/>
+            <wp:cNvGraphicFramePr>
+              <a:graphicFrameLocks xmlns:a="http://schemas.openxmlformats.org/drawingml/2006/main" noChangeAspect="1"/>
+            </wp:cNvGraphicFramePr>
+            <a:graphic xmlns:a="http://schemas.openxmlformats.org/drawingml/2006/main">
+              <a:graphicData uri="http://schemas.openxmlformats.org/drawingml/2006/picture">
+                <pic:pic xmlns:pic="http://schemas.openxmlformats.org/drawingml/2006/picture">
+                  <pic:nvPicPr>
+                    <pic:cNvPr id="0" name="Picture 1"/>
+                    <pic:cNvPicPr>
+                      <a:picLocks noChangeAspect="1" noChangeArrowheads="1"/>
+                    </pic:cNvPicPr>
+                  </pic:nvPicPr>
+                  <pic:blipFill>
+                    <a:blip r:embed="rId12">
+                      <a:extLst>
+                        <a:ext uri="{28A0092B-C50C-407E-A947-70E740481C1C}">
+                          <a14:useLocalDpi xmlns:a14="http://schemas.microsoft.com/office/drawing/2010/main" val="0"/>
+                        </a:ext>
+                      </a:extLst>
+                    </a:blip>
+                    <a:srcRect/>
+                    <a:stretch>
+                      <a:fillRect/>
+                    </a:stretch>
+                  </pic:blipFill>
+                  <pic:spPr bwMode="auto">
+                    <a:xfrm>
+                      <a:off x="0" y="0"/>
+                      <a:ext cx="2400300" cy="1617980"/>
+                    </a:xfrm>
+                    <a:prstGeom prst="rect">
+                      <a:avLst/>
+                    </a:prstGeom>
+                    <a:noFill/>
+                    <a:ln>
+                      <a:noFill/>
+                    </a:ln>
+                  </pic:spPr>
+                </pic:pic>
+              </a:graphicData>
+            </a:graphic>
+            <wp14:sizeRelH relativeFrom="page">
+              <wp14:pctWidth>0</wp14:pctWidth>
+            </wp14:sizeRelH>
+            <wp14:sizeRelV relativeFrom="page">
+              <wp14:pctHeight>0</wp14:pctHeight>
+            </wp14:sizeRelV>
+          </wp:anchor>
+        </w:drawing>
+      </w:r>
+      <w:r>
+        <w:t xml:space="preserve">have ~ </w:t>
+      </w:r>
+      <w:r>
+        <w:sym w:font="Symbol" w:char="F06D"/>
+      </w:r>
+      <w:r>
+        <w:t>J energy for pulse.</w:t>
+      </w:r>
+    </w:p>
+    <w:p/>
+    <w:p>
+      <w:r>
+        <w:rPr>
+          <w:noProof/>
+          <w:lang w:eastAsia="en-US"/>
+        </w:rPr>
+        <mc:AlternateContent>
+          <mc:Choice Requires="wps">
+            <w:drawing>
+              <wp:anchor distT="0" distB="0" distL="114300" distR="114300" simplePos="0" relativeHeight="251672576" behindDoc="0" locked="0" layoutInCell="1" allowOverlap="1" wp14:anchorId="6ACF72EE" wp14:editId="42E04A14">
+                <wp:simplePos x="0" y="0"/>
+                <wp:positionH relativeFrom="column">
+                  <wp:posOffset>51435</wp:posOffset>
+                </wp:positionH>
+                <wp:positionV relativeFrom="paragraph">
+                  <wp:posOffset>292100</wp:posOffset>
+                </wp:positionV>
+                <wp:extent cx="5372100" cy="342900"/>
+                <wp:effectExtent l="0" t="0" r="12700" b="12700"/>
+                <wp:wrapSquare wrapText="bothSides"/>
+                <wp:docPr id="8" name="Text Box 8"/>
+                <wp:cNvGraphicFramePr/>
+                <a:graphic xmlns:a="http://schemas.openxmlformats.org/drawingml/2006/main">
+                  <a:graphicData uri="http://schemas.microsoft.com/office/word/2010/wordprocessingShape">
+                    <wps:wsp>
+                      <wps:cNvSpPr txBox="1"/>
+                      <wps:spPr>
+                        <a:xfrm>
+                          <a:off x="0" y="0"/>
+                          <a:ext cx="5372100" cy="342900"/>
+                        </a:xfrm>
+                        <a:prstGeom prst="rect">
+                          <a:avLst/>
+                        </a:prstGeom>
+                        <a:solidFill>
+                          <a:prstClr val="white"/>
+                        </a:solidFill>
+                        <a:ln>
+                          <a:noFill/>
+                        </a:ln>
+                        <a:effectLst/>
+                        <a:extLst>
+                          <a:ext uri="{C572A759-6A51-4108-AA02-DFA0A04FC94B}">
+                            <ma14:wrappingTextBoxFlag xmlns:ma14="http://schemas.microsoft.com/office/mac/drawingml/2011/main"/>
+                          </a:ext>
+                        </a:extLst>
+                      </wps:spPr>
+                      <wps:txbx>
+                        <w:txbxContent>
+                          <w:p>
+                            <w:pPr>
+                              <w:pStyle w:val="Caption"/>
+                            </w:pPr>
+                            <w:bookmarkStart w:id="4" w:name="_Ref254603056"/>
+                            <w:proofErr w:type="gramStart"/>
+                            <w:r>
+                              <w:t xml:space="preserve">Figure </w:t>
+                            </w:r>
+                            <w:fldSimple w:instr=" STYLEREF 1 \s ">
+                              <w:r>
+                                <w:rPr>
+                                  <w:noProof/>
+                                </w:rPr>
+                                <w:t>0</w:t>
+                              </w:r>
+                            </w:fldSimple>
+                            <w:r>
+                              <w:t>.</w:t>
+                            </w:r>
+                            <w:proofErr w:type="gramEnd"/>
+                            <w:r>
+                              <w:fldChar w:fldCharType="begin"/>
+                            </w:r>
+                            <w:r>
+                              <w:instrText xml:space="preserve"> SEQ Figure \* ARABIC \s 1 </w:instrText>
+                            </w:r>
+                            <w:r>
+                              <w:fldChar w:fldCharType="separate"/>
+                            </w:r>
+                            <w:proofErr w:type="gramStart"/>
+                            <w:r>
+                              <w:rPr>
+                                <w:noProof/>
+                              </w:rPr>
+                              <w:t>3</w:t>
+                            </w:r>
+                            <w:r>
+                              <w:fldChar w:fldCharType="end"/>
+                            </w:r>
+                            <w:bookmarkEnd w:id="4"/>
+                            <w:r>
+                              <w:t xml:space="preserve"> (Left) transmission</w:t>
+                            </w:r>
+                            <w:proofErr w:type="gramEnd"/>
+                            <w:r>
+                              <w:t xml:space="preserve"> as a function of wavelength for the fused silica fibers and (right) picture of the light distribution system prototype.</w:t>
+                            </w:r>
+                          </w:p>
+                        </w:txbxContent>
+                      </wps:txbx>
+                      <wps:bodyPr rot="0" spcFirstLastPara="0" vertOverflow="overflow" horzOverflow="overflow" vert="horz" wrap="square" lIns="0" tIns="0" rIns="0" bIns="0" numCol="1" spcCol="0" rtlCol="0" fromWordArt="0" anchor="t" anchorCtr="0" forceAA="0" compatLnSpc="1">
+                        <a:prstTxWarp prst="textNoShape">
+                          <a:avLst/>
+                        </a:prstTxWarp>
+                        <a:noAutofit/>
+                      </wps:bodyPr>
+                    </wps:wsp>
+                  </a:graphicData>
+                </a:graphic>
+                <wp14:sizeRelH relativeFrom="margin">
+                  <wp14:pctWidth>0</wp14:pctWidth>
+                </wp14:sizeRelH>
+                <wp14:sizeRelV relativeFrom="margin">
+                  <wp14:pctHeight>0</wp14:pctHeight>
+                </wp14:sizeRelV>
+              </wp:anchor>
+            </w:drawing>
+          </mc:Choice>
+          <mc:Fallback>
+            <w:pict>
+              <v:shape id="Text Box 8" o:spid="_x0000_s1028" type="#_x0000_t202" style="position:absolute;left:0;text-align:left;margin-left:4.05pt;margin-top:23pt;width:423pt;height:27pt;z-index:251672576;visibility:visible;mso-wrap-style:square;mso-width-percent:0;mso-height-percent:0;mso-wrap-distance-left:9pt;mso-wrap-distance-top:0;mso-wrap-distance-right:9pt;mso-wrap-distance-bottom:0;mso-position-horizontal:absolute;mso-position-horizontal-relative:text;mso-position-vertical:absolute;mso-position-vertical-relative:text;mso-width-percent:0;mso-height-percent:0;mso-width-relative:margin;mso-height-relative:margin;v-text-anchor:top" o:gfxdata="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" stroked="f">
+                <v:textbox inset="0,0,0,0">
+                  <w:txbxContent>
+                    <w:p>
+                      <w:pPr>
+                        <w:pStyle w:val="Caption"/>
+                      </w:pPr>
+                      <w:bookmarkStart w:id="5" w:name="_Ref254603056"/>
+                      <w:proofErr w:type="gramStart"/>
+                      <w:r>
+                        <w:t xml:space="preserve">Figure </w:t>
+                      </w:r>
+                      <w:fldSimple w:instr=" STYLEREF 1 \s ">
+                        <w:r>
+                          <w:rPr>
+                            <w:noProof/>
+                          </w:rPr>
+                          <w:t>0</w:t>
+                        </w:r>
+                      </w:fldSimple>
+                      <w:r>
+                        <w:t>.</w:t>
+                      </w:r>
+                      <w:proofErr w:type="gramEnd"/>
+                      <w:r>
+                        <w:fldChar w:fldCharType="begin"/>
+                      </w:r>
+                      <w:r>
+                        <w:instrText xml:space="preserve"> SEQ Figure \* ARABIC \s 1 </w:instrText>
+                      </w:r>
+                      <w:r>
+                        <w:fldChar w:fldCharType="separate"/>
+                      </w:r>
+                      <w:proofErr w:type="gramStart"/>
+                      <w:r>
+                        <w:rPr>
+                          <w:noProof/>
+                        </w:rPr>
+                        <w:t>3</w:t>
+                      </w:r>
+                      <w:r>
+                        <w:fldChar w:fldCharType="end"/>
+                      </w:r>
+                      <w:bookmarkEnd w:id="5"/>
+                      <w:r>
+                        <w:t xml:space="preserve"> (Left) transmission</w:t>
+                      </w:r>
+                      <w:proofErr w:type="gramEnd"/>
+                      <w:r>
+                        <w:t xml:space="preserve"> as a function of wavelength for the fused silica fibers and (right) picture of the light distribution system prototype.</w:t>
+                      </w:r>
+                    </w:p>
+                  </w:txbxContent>
+                </v:textbox>
+                <w10:wrap type="square"/>
+              </v:shape>
+            </w:pict>
+          </mc:Fallback>
+        </mc:AlternateContent>
+      </w:r>
+    </w:p>
+    <w:p/>
+    <w:p>
+      <w:r>
+        <w:rPr>
+          <w:noProof/>
+          <w:lang w:eastAsia="en-US"/>
+        </w:rPr>
+        <mc:AlternateContent>
+          <mc:Choice Requires="wps">
+            <w:drawing>
+              <wp:anchor distT="0" distB="0" distL="114300" distR="114300" simplePos="0" relativeHeight="251674624" behindDoc="0" locked="0" layoutInCell="1" allowOverlap="1" wp14:anchorId="1E6DD37B" wp14:editId="3BC538EB">
+                <wp:simplePos x="0" y="0"/>
+                <wp:positionH relativeFrom="column">
+                  <wp:posOffset>165735</wp:posOffset>
+                </wp:positionH>
+                <wp:positionV relativeFrom="paragraph">
+                  <wp:posOffset>3784600</wp:posOffset>
+                </wp:positionV>
+                <wp:extent cx="4885690" cy="287655"/>
+                <wp:effectExtent l="0" t="0" r="0" b="0"/>
+                <wp:wrapSquare wrapText="bothSides"/>
+                <wp:docPr id="9" name="Text Box 9"/>
+                <wp:cNvGraphicFramePr/>
+                <a:graphic xmlns:a="http://schemas.openxmlformats.org/drawingml/2006/main">
+                  <a:graphicData uri="http://schemas.microsoft.com/office/word/2010/wordprocessingShape">
+                    <wps:wsp>
+                      <wps:cNvSpPr txBox="1"/>
+                      <wps:spPr>
+                        <a:xfrm>
+                          <a:off x="0" y="0"/>
+                          <a:ext cx="4885690" cy="287655"/>
+                        </a:xfrm>
+                        <a:prstGeom prst="rect">
+                          <a:avLst/>
+                        </a:prstGeom>
+                        <a:solidFill>
+                          <a:prstClr val="white"/>
+                        </a:solidFill>
+                        <a:ln>
+                          <a:noFill/>
+                        </a:ln>
+                        <a:effectLst/>
+                        <a:extLst>
+                          <a:ext uri="{C572A759-6A51-4108-AA02-DFA0A04FC94B}">
+                            <ma14:wrappingTextBoxFlag xmlns:ma14="http://schemas.microsoft.com/office/mac/drawingml/2011/main"/>
+                          </a:ext>
+                        </a:extLst>
+                      </wps:spPr>
+                      <wps:txbx>
+                        <w:txbxContent>
+                          <w:p>
+                            <w:pPr>
+                              <w:pStyle w:val="Caption"/>
+                              <w:rPr>
+                                <w:i/>
+                                <w:noProof/>
+                                <w:lang w:eastAsia="en-US"/>
+                              </w:rPr>
+                            </w:pPr>
+                            <w:proofErr w:type="gramStart"/>
+                            <w:r>
+                              <w:t xml:space="preserve">Figure </w:t>
+                            </w:r>
+                            <w:fldSimple w:instr=" STYLEREF 1 \s ">
+                              <w:r>
+                                <w:rPr>
+                                  <w:noProof/>
+                                </w:rPr>
+                                <w:t>0</w:t>
+                              </w:r>
+                            </w:fldSimple>
+                            <w:r>
+                              <w:t>.</w:t>
+                            </w:r>
+                            <w:proofErr w:type="gramEnd"/>
+                            <w:fldSimple w:instr=" SEQ Figure \* ARABIC \s 1 ">
+                              <w:r>
+                                <w:rPr>
+                                  <w:noProof/>
+                                </w:rPr>
+                                <w:t>4</w:t>
+                              </w:r>
+                            </w:fldSimple>
+                            <w:r>
+                              <w:t xml:space="preserve"> </w:t>
+                            </w:r>
+                            <w:r>
+                              <w:rPr>
+                                <w:i/>
+                              </w:rPr>
+                              <w:t>Main properties of the STANDA Lasers operating in the UV region</w:t>
+                            </w:r>
+                          </w:p>
+                        </w:txbxContent>
+                      </wps:txbx>
+                      <wps:bodyPr rot="0" spcFirstLastPara="0" vertOverflow="overflow" horzOverflow="overflow" vert="horz" wrap="square" lIns="0" tIns="0" rIns="0" bIns="0" numCol="1" spcCol="0" rtlCol="0" fromWordArt="0" anchor="t" anchorCtr="0" forceAA="0" compatLnSpc="1">
+                        <a:prstTxWarp prst="textNoShape">
+                          <a:avLst/>
+                        </a:prstTxWarp>
+                        <a:spAutoFit/>
+                      </wps:bodyPr>
+                    </wps:wsp>
+                  </a:graphicData>
+                </a:graphic>
+              </wp:anchor>
+            </w:drawing>
+          </mc:Choice>
+          <mc:Fallback>
+            <w:pict>
+              <v:shape id="Text Box 9" o:spid="_x0000_s1029" type="#_x0000_t202" style="position:absolute;left:0;text-align:left;margin-left:13.05pt;margin-top:298pt;width:384.7pt;height:22.65pt;z-index:251674624;visibility:visible;mso-wrap-style:square;mso-wrap-distance-left:9pt;mso-wrap-distance-top:0;mso-wrap-distance-right:9pt;mso-wrap-distance-bottom:0;mso-position-horizontal:absolute;mso-position-horizontal-relative:text;mso-position-vertical:absolute;mso-position-vertical-relative:text;v-text-anchor:top" o:gfxdata="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" stroked="f">
+                <v:textbox style="mso-fit-shape-to-text:t" inset="0,0,0,0">
+                  <w:txbxContent>
+                    <w:p>
+                      <w:pPr>
+                        <w:pStyle w:val="Caption"/>
+                        <w:rPr>
+                          <w:i/>
+                          <w:noProof/>
+                          <w:lang w:eastAsia="en-US"/>
+                        </w:rPr>
+                      </w:pPr>
+                      <w:proofErr w:type="gramStart"/>
+                      <w:r>
+                        <w:t xml:space="preserve">Figure </w:t>
+                      </w:r>
+                      <w:fldSimple w:instr=" STYLEREF 1 \s ">
+                        <w:r>
+                          <w:rPr>
+                            <w:noProof/>
+                          </w:rPr>
+                          <w:t>0</w:t>
+                        </w:r>
+                      </w:fldSimple>
+                      <w:r>
+                        <w:t>.</w:t>
+                      </w:r>
+                      <w:proofErr w:type="gramEnd"/>
+                      <w:fldSimple w:instr=" SEQ Figure \* ARABIC \s 1 ">
+                        <w:r>
+                          <w:rPr>
+                            <w:noProof/>
+                          </w:rPr>
+                          <w:t>4</w:t>
+                        </w:r>
+                      </w:fldSimple>
+                      <w:r>
+                        <w:t xml:space="preserve"> </w:t>
+                      </w:r>
+                      <w:r>
+                        <w:rPr>
+                          <w:i/>
+                        </w:rPr>
+                        <w:t>Main properties of the STANDA Lasers operating in the UV region</w:t>
+                      </w:r>
+                    </w:p>
+                  </w:txbxContent>
+                </v:textbox>
+                <w10:wrap type="square"/>
+              </v:shape>
+            </w:pict>
+          </mc:Fallback>
+        </mc:AlternateContent>
+      </w:r>
+      <w:r>
+        <w:rPr>
+          <w:noProof/>
+          <w:lang w:eastAsia="en-US"/>
+        </w:rPr>
+        <w:drawing>
+          <wp:anchor distT="0" distB="0" distL="114300" distR="114300" simplePos="0" relativeHeight="251670528" behindDoc="0" locked="0" layoutInCell="1" allowOverlap="1" wp14:anchorId="507C1952" wp14:editId="5D33175C">
+            <wp:simplePos x="0" y="0"/>
+            <wp:positionH relativeFrom="column">
+              <wp:posOffset>51435</wp:posOffset>
+            </wp:positionH>
+            <wp:positionV relativeFrom="paragraph">
+              <wp:posOffset>1041400</wp:posOffset>
+            </wp:positionV>
+            <wp:extent cx="5528310" cy="2501900"/>
+            <wp:effectExtent l="0" t="0" r="8890" b="12700"/>
+            <wp:wrapSquare wrapText="bothSides"/>
+            <wp:docPr id="7" name="Picture 7"/>
+            <wp:cNvGraphicFramePr>
+              <a:graphicFrameLocks xmlns:a="http://schemas.openxmlformats.org/drawingml/2006/main" noChangeAspect="1"/>
+            </wp:cNvGraphicFramePr>
+            <a:graphic xmlns:a="http://schemas.openxmlformats.org/drawingml/2006/main">
+              <a:graphicData uri="http://schemas.openxmlformats.org/drawingml/2006/picture">
+                <pic:pic xmlns:pic="http://schemas.openxmlformats.org/drawingml/2006/picture">
+                  <pic:nvPicPr>
+                    <pic:cNvPr id="0" name="LASER_STANDA.png"/>
+                    <pic:cNvPicPr/>
+                  </pic:nvPicPr>
+                  <pic:blipFill rotWithShape="1">
+                    <a:blip r:embed="rId13">
+                      <a:extLst>
+                        <a:ext uri="{28A0092B-C50C-407E-A947-70E740481C1C}">
+                          <a14:useLocalDpi xmlns:a14="http://schemas.microsoft.com/office/drawing/2010/main" val="0"/>
+                        </a:ext>
+                      </a:extLst>
+                    </a:blip>
+                    <a:srcRect b="28340"/>
+                    <a:stretch/>
+                  </pic:blipFill>
+                  <pic:spPr bwMode="auto">
+                    <a:xfrm>
+                      <a:off x="0" y="0"/>
+                      <a:ext cx="5528310" cy="2501900"/>
+                    </a:xfrm>
+                    <a:prstGeom prst="rect">
+                      <a:avLst/>
+                    </a:prstGeom>
+                    <a:ln>
+                      <a:noFill/>
+                    </a:ln>
+                    <a:extLst>
+                      <a:ext uri="{53640926-AAD7-44d8-BBD7-CCE9431645EC}">
+                        <a14:shadowObscured xmlns:a14="http://schemas.microsoft.com/office/drawing/2010/main"/>
+                      </a:ext>
+                    </a:extLst>
+                  </pic:spPr>
+                </pic:pic>
+              </a:graphicData>
+            </a:graphic>
+            <wp14:sizeRelH relativeFrom="page">
+              <wp14:pctWidth>0</wp14:pctWidth>
+            </wp14:sizeRelH>
+            <wp14:sizeRelV relativeFrom="page">
+              <wp14:pctHeight>0</wp14:pctHeight>
+            </wp14:sizeRelV>
+          </wp:anchor>
+        </w:drawing>
+      </w:r>
+      <w:r>
+        <w:t>A stringe</w:t>
+      </w:r>
+      <w:r>
+        <w:t xml:space="preserve">nt </w:t>
+      </w:r>
+      <w:r>
+        <w:t>requirement is on t</w:t>
+      </w:r>
+      <w:r>
+        <w:t>he</w:t>
+      </w:r>
+      <w:r>
+        <w:t xml:space="preserve"> type of</w:t>
+      </w:r>
+      <w:r>
+        <w:t xml:space="preserve"> fiber</w:t>
+      </w:r>
+      <w:r>
+        <w:t>s</w:t>
+      </w:r>
+      <w:r>
+        <w:t xml:space="preserve"> that should have a high transmittance at 200-260 nm, a small attenuation coefficie</w:t>
+      </w:r>
+      <w:r>
+        <w:t>nt and should</w:t>
+      </w:r>
+      <w:r>
+        <w:t xml:space="preserve"> be radiation hard up to</w:t>
+      </w:r>
+      <w:r>
+        <w:t xml:space="preserve"> </w:t>
+      </w:r>
+      <w:proofErr w:type="gramStart"/>
+      <w:r>
+        <w:t>O(</w:t>
+      </w:r>
+      <w:proofErr w:type="gramEnd"/>
+      <w:r>
+        <w:t>10</w:t>
+      </w:r>
+      <w:r>
+        <w:t xml:space="preserve">0 </w:t>
+      </w:r>
+      <w:proofErr w:type="spellStart"/>
+      <w:r>
+        <w:t>kRad</w:t>
+      </w:r>
+      <w:proofErr w:type="spellEnd"/>
+      <w:r>
+        <w:t xml:space="preserve">). </w:t>
+      </w:r>
+      <w:r>
+        <w:t xml:space="preserve"> </w:t>
+      </w:r>
+      <w:r>
+        <w:t>The best choice is to use</w:t>
+      </w:r>
+      <w:r>
+        <w:t xml:space="preserve"> </w:t>
+      </w:r>
+      <w:r>
+        <w:t>fused silica</w:t>
+      </w:r>
+      <w:r>
+        <w:t xml:space="preserve"> fibers</w:t>
+      </w:r>
+      <w:r>
+        <w:t xml:space="preserve"> </w:t>
+      </w:r>
+      <w:r>
+        <w:t xml:space="preserve">both for their transmission properties (see </w:t>
+      </w:r>
+      <w:r>
+        <w:fldChar w:fldCharType="begin"/>
+      </w:r>
+      <w:r>
+        <w:instrText xml:space="preserve"> REF _Ref254603056 \h </w:instrText>
+      </w:r>
+      <w:r>
+        <w:fldChar w:fldCharType="separate"/>
+      </w:r>
+      <w:r>
+        <w:t xml:space="preserve">Figure </w:t>
+      </w:r>
+      <w:r>
+        <w:rPr>
+          <w:noProof/>
+        </w:rPr>
+        <w:t>0</w:t>
+      </w:r>
+      <w:r>
+        <w:t>.</w:t>
+      </w:r>
+      <w:r>
+        <w:rPr>
+          <w:noProof/>
+        </w:rPr>
+        <w:t>3</w:t>
+      </w:r>
+      <w:r>
+        <w:fldChar w:fldCharType="end"/>
+      </w:r>
+      <w:r>
+        <w:t xml:space="preserve">.left), </w:t>
+      </w:r>
+      <w:r>
+        <w:t>that grants an almost flat</w:t>
+      </w:r>
+      <w:r>
+        <w:t xml:space="preserve"> dependence down to 150 nm</w:t>
+      </w:r>
+      <w:r>
+        <w:t>, and for the</w:t>
+      </w:r>
+      <w:r>
+        <w:t xml:space="preserve"> reasonable attenuation</w:t>
+      </w:r>
+      <w:r>
+        <w:t xml:space="preserve"> </w:t>
+      </w:r>
+      <w:proofErr w:type="gramStart"/>
+      <w:r>
+        <w:t>length</w:t>
+      </w:r>
+      <w:r>
+        <w:t xml:space="preserve">  and</w:t>
+      </w:r>
+      <w:proofErr w:type="gramEnd"/>
+      <w:r>
+        <w:t xml:space="preserve"> </w:t>
+      </w:r>
+      <w:r>
+        <w:t xml:space="preserve"> </w:t>
+      </w:r>
+      <w:r>
+        <w:t>the</w:t>
+      </w:r>
+      <w:r>
+        <w:t xml:space="preserve"> high radiation hardness.</w:t>
+      </w:r>
+    </w:p>
+    <w:p/>
+    <w:p>
+      <w:pPr>
+        <w:pStyle w:val="Heading1"/>
+      </w:pPr>
+    </w:p>
+    <w:p>
+      <w:pPr>
+        <w:pStyle w:val="Heading1"/>
+      </w:pPr>
+      <w:r>
+        <w:t>1.8</w:t>
+      </w:r>
+      <w:r>
+        <w:t>.1</w:t>
+      </w:r>
+      <w:r>
+        <w:t xml:space="preserve"> Laser monitor</w:t>
+      </w:r>
+      <w:r>
+        <w:t xml:space="preserve"> prototype for the LYSO crystals</w:t>
+      </w:r>
+    </w:p>
+    <w:p>
+      <w:r>
+        <w:t xml:space="preserve">The setup used for the transmission test and for the calibration of the </w:t>
+      </w:r>
+      <w:proofErr w:type="spellStart"/>
+      <w:r>
+        <w:t>Lyso</w:t>
+      </w:r>
+      <w:proofErr w:type="spellEnd"/>
+      <w:r>
+        <w:t xml:space="preserve"> calorimeter prototype is shown in </w:t>
+      </w:r>
+      <w:r>
+        <w:fldChar w:fldCharType="begin"/>
+      </w:r>
+      <w:r>
+        <w:instrText xml:space="preserve"> REF _Ref254603056 \h </w:instrText>
+      </w:r>
+      <w:r>
+        <w:fldChar w:fldCharType="separate"/>
+      </w:r>
+      <w:r>
+        <w:t xml:space="preserve">Figure </w:t>
+      </w:r>
+      <w:r>
+        <w:rPr>
+          <w:noProof/>
+        </w:rPr>
+        <w:t>0</w:t>
+      </w:r>
+      <w:r>
+        <w:t>.</w:t>
+      </w:r>
+      <w:r>
+        <w:rPr>
+          <w:noProof/>
+        </w:rPr>
+        <w:t>3</w:t>
+      </w:r>
+      <w:r>
+        <w:fldChar w:fldCharType="end"/>
+      </w:r>
+      <w:r>
+        <w:t xml:space="preserve">.right. </w:t>
+      </w:r>
+      <w:r>
+        <w:t>As light</w:t>
+      </w:r>
+      <w:r>
+        <w:t xml:space="preserve"> source</w:t>
+      </w:r>
+      <w:r>
+        <w:t>,</w:t>
+      </w:r>
+      <w:r>
+        <w:t xml:space="preserve"> we</w:t>
+      </w:r>
+      <w:r>
+        <w:t xml:space="preserve"> used </w:t>
+      </w:r>
+      <w:r>
+        <w:t xml:space="preserve">the solid-state pulsed </w:t>
+      </w:r>
+      <w:proofErr w:type="gramStart"/>
+      <w:r>
+        <w:lastRenderedPageBreak/>
+        <w:t>laser  STA</w:t>
+      </w:r>
+      <w:proofErr w:type="gramEnd"/>
+      <w:r>
+        <w:t>-01 emitting at 532 nm that offers a pulse energy of 0.5</w:t>
+      </w:r>
+      <w:r>
+        <w:t xml:space="preserve"> </w:t>
+      </w:r>
+      <w:proofErr w:type="spellStart"/>
+      <w:r>
+        <w:t>muj</w:t>
+      </w:r>
+      <w:proofErr w:type="spellEnd"/>
+      <w:r>
+        <w:t xml:space="preserve">, &lt; 1 ns pulse width,  a good pulse-by-pulse </w:t>
+      </w:r>
+      <w:r>
+        <w:t xml:space="preserve">(3%) </w:t>
+      </w:r>
+      <w:r>
+        <w:t xml:space="preserve">stability and </w:t>
+      </w:r>
+      <w:r>
+        <w:t>can be triggered</w:t>
+      </w:r>
+      <w:r>
+        <w:t xml:space="preserve"> externally </w:t>
+      </w:r>
+      <w:r>
+        <w:t xml:space="preserve">for frequencies up </w:t>
+      </w:r>
+      <w:r>
+        <w:t>to 10</w:t>
+      </w:r>
+      <w:r>
+        <w:t>0</w:t>
+      </w:r>
+      <w:r>
+        <w:t xml:space="preserve"> kHz</w:t>
+      </w:r>
+      <w:r>
+        <w:t xml:space="preserve">. </w:t>
+      </w:r>
+      <w:proofErr w:type="spellStart"/>
+      <w:r>
+        <w:t>Tab.XX</w:t>
+      </w:r>
+      <w:proofErr w:type="spellEnd"/>
+      <w:r>
+        <w:t xml:space="preserve"> summarizes the performances for </w:t>
+      </w:r>
+      <w:r>
+        <w:t xml:space="preserve">equivalent STA-01 </w:t>
+      </w:r>
+      <w:r>
+        <w:t>laser</w:t>
+      </w:r>
+      <w:r>
+        <w:t xml:space="preserve"> emitting on the UV.</w:t>
+      </w:r>
+      <w:r>
+        <w:t xml:space="preserve"> </w:t>
+      </w:r>
+      <w:r>
+        <w:t xml:space="preserve">The distribution system uses </w:t>
+      </w:r>
+      <w:r>
+        <w:t>a 2” integrating sphere, the ThorLab-IS200</w:t>
+      </w:r>
+      <w:r>
+        <w:t>,</w:t>
+      </w:r>
+      <w:r>
+        <w:t xml:space="preserve"> with one input port and 3 output ports</w:t>
+      </w:r>
+      <w:r>
+        <w:t xml:space="preserve">, each </w:t>
+      </w:r>
+      <w:r>
+        <w:t xml:space="preserve">one </w:t>
+      </w:r>
+      <w:r>
+        <w:t>of 0.5” diameter. P</w:t>
+      </w:r>
+      <w:r>
+        <w:t>icture</w:t>
+      </w:r>
+      <w:r>
+        <w:t>s</w:t>
+      </w:r>
+      <w:r>
+        <w:t xml:space="preserve"> of the sphere and of its reflectiv</w:t>
+      </w:r>
+      <w:r>
+        <w:t xml:space="preserve">ity diagrams are shown in </w:t>
+      </w:r>
+      <w:r>
+        <w:fldChar w:fldCharType="begin"/>
+      </w:r>
+      <w:r>
+        <w:instrText xml:space="preserve"> REF _Ref254613183 \h </w:instrText>
+      </w:r>
+      <w:r>
+        <w:fldChar w:fldCharType="separate"/>
+      </w:r>
+      <w:r>
+        <w:t xml:space="preserve">Figure </w:t>
+      </w:r>
+      <w:r>
+        <w:rPr>
+          <w:noProof/>
+        </w:rPr>
+        <w:t>0</w:t>
+      </w:r>
+      <w:r>
+        <w:t>.</w:t>
+      </w:r>
+      <w:r>
+        <w:rPr>
+          <w:noProof/>
+        </w:rPr>
+        <w:t>2</w:t>
+      </w:r>
+      <w:r>
+        <w:fldChar w:fldCharType="end"/>
+      </w:r>
+      <w:r>
+        <w:t>.</w:t>
+      </w:r>
+      <w:r>
+        <w:t xml:space="preserve"> </w:t>
+      </w:r>
+      <w:r>
+        <w:t>An Hamamatsu Pin-Diode S1722-02 is mounted in one of the sphere</w:t>
+      </w:r>
+      <w:r>
+        <w:t xml:space="preserve"> port </w:t>
+      </w:r>
+      <w:r>
+        <w:t>to monitor the laser pulse variation</w:t>
+      </w:r>
+      <w:r>
+        <w:t xml:space="preserve">, while a bundle of </w:t>
+      </w:r>
+      <w:r>
+        <w:t xml:space="preserve">2 m long </w:t>
+      </w:r>
+      <w:proofErr w:type="spellStart"/>
+      <w:r>
+        <w:rPr>
+          <w:i/>
+        </w:rPr>
+        <w:t>Leon</w:t>
+      </w:r>
+      <w:r>
+        <w:t>i</w:t>
+      </w:r>
+      <w:proofErr w:type="spellEnd"/>
+      <w:r>
+        <w:t xml:space="preserve"> </w:t>
+      </w:r>
+      <w:r>
+        <w:t>fused silica fibers</w:t>
+      </w:r>
+      <w:r>
+        <w:t xml:space="preserve"> of 200 mum diameter, is inser</w:t>
+      </w:r>
+      <w:r>
+        <w:t>ted with an SMA connector to an other port</w:t>
+      </w:r>
+      <w:r>
+        <w:t xml:space="preserve">. </w:t>
+      </w:r>
+      <w:r>
+        <w:t xml:space="preserve"> </w:t>
+      </w:r>
+    </w:p>
+    <w:p>
+      <w:r>
+        <w:t xml:space="preserve">We </w:t>
+      </w:r>
+      <w:proofErr w:type="gramStart"/>
+      <w:r>
+        <w:t xml:space="preserve">have </w:t>
+      </w:r>
+      <w:r>
+        <w:t xml:space="preserve"> tested</w:t>
+      </w:r>
+      <w:proofErr w:type="gramEnd"/>
+      <w:r>
+        <w:t xml:space="preserve"> the system in 2 ways: </w:t>
+      </w:r>
+      <w:r>
+        <w:t xml:space="preserve">(1) </w:t>
+      </w:r>
+      <w:r>
+        <w:t xml:space="preserve">measured the transmission in </w:t>
+      </w:r>
+      <w:r>
+        <w:t xml:space="preserve">one of the output ports </w:t>
+      </w:r>
+      <w:r>
+        <w:t xml:space="preserve"> and </w:t>
+      </w:r>
+      <w:r>
+        <w:t xml:space="preserve">(2) </w:t>
+      </w:r>
+      <w:r>
+        <w:t>the transmission at the end of the fiber bundle. This has been done as follows. We measured: A</w:t>
+      </w:r>
+      <w:proofErr w:type="gramStart"/>
+      <w:r>
+        <w:t>,B</w:t>
+      </w:r>
+      <w:proofErr w:type="gramEnd"/>
+      <w:r>
+        <w:t xml:space="preserve">. At the end of the fiber bundles we measured an </w:t>
+      </w:r>
+      <w:proofErr w:type="gramStart"/>
+      <w:r>
+        <w:t>attenuation ..</w:t>
+      </w:r>
+      <w:proofErr w:type="gramEnd"/>
+    </w:p>
+    <w:p>
+      <w:r>
+        <w:t>We have then repeated the test inserting the fibers in the calorimeter system and measured the number of photoelectrons and the … as in the final configuration.</w:t>
+      </w:r>
+    </w:p>
+    <w:p>
+      <w:pPr>
+        <w:rPr>
+          <w:b/>
+        </w:rPr>
+      </w:pPr>
+      <w:bookmarkStart w:id="6" w:name="_GoBack"/>
+      <w:r>
+        <w:rPr>
+          <w:b/>
+        </w:rPr>
+        <w:t xml:space="preserve">1 </w:t>
+      </w:r>
+      <w:proofErr w:type="gramStart"/>
+      <w:r>
+        <w:rPr>
+          <w:b/>
+        </w:rPr>
+        <w:t>page</w:t>
+      </w:r>
+      <w:proofErr w:type="gramEnd"/>
+      <w:r>
+        <w:rPr>
+          <w:b/>
+        </w:rPr>
+        <w:t xml:space="preserve"> more with description of the plots.</w:t>
+      </w:r>
+    </w:p>
+    <w:bookmarkEnd w:id="6"/>
+    <w:p/>
     <w:sectPr>
-      <w:headerReference w:type="even" r:id="rId11"/>
-      <w:headerReference w:type="default" r:id="rId12"/>
-      <w:footerReference w:type="even" r:id="rId13"/>
-      <w:footerReference w:type="default" r:id="rId14"/>
+      <w:headerReference w:type="even" r:id="rId14"/>
+      <w:headerReference w:type="default" r:id="rId15"/>
+      <w:footerReference w:type="even" r:id="rId16"/>
+      <w:footerReference w:type="default" r:id="rId17"/>
       <w:pgSz w:w="12240" w:h="15840"/>
       <w:pgMar w:top="1440" w:right="1800" w:bottom="1440" w:left="1800" w:header="720" w:footer="720" w:gutter="0"/>
       <w:pgNumType w:chapStyle="1"/>
@@ -461,7 +2678,7 @@
 </file>
 
 <file path=word/endnotes.xml><?xml version="1.0" encoding="utf-8"?>
-<w:endnotes xmlns:wpc="http://schemas.microsoft.com/office/word/2010/wordprocessingCanvas" xmlns:mc="http://schemas.openxmlformats.org/markup-compatibility/2006" xmlns:o="urn:schemas-microsoft-com:office:office" xmlns:r="http://schemas.openxmlformats.org/officeDocument/2006/relationships" xmlns:m="http://schemas.openxmlformats.org/officeDocument/2006/math" xmlns:v="urn:schemas-microsoft-com:vml" xmlns:wp14="http://schemas.microsoft.com/office/word/2010/wordprocessingDrawing" xmlns:wp="http://schemas.openxmlformats.org/drawingml/2006/wordprocessingDrawing" xmlns:w10="urn:schemas-microsoft-com:office:word" xmlns:w="http://schemas.openxmlformats.org/wordprocessingml/2006/main" xmlns:w14="http://schemas.microsoft.com/office/word/2010/wordml" xmlns:w15="http://schemas.microsoft.com/office/word/2012/wordml" xmlns:wpg="http://schemas.microsoft.com/office/word/2010/wordprocessingGroup" xmlns:wpi="http://schemas.microsoft.com/office/word/2010/wordprocessingInk" xmlns:wne="http://schemas.microsoft.com/office/word/2006/wordml" xmlns:wps="http://schemas.microsoft.com/office/word/2010/wordprocessingShape" mc:Ignorable="w14 w15 wp14">
+<w:endnotes xmlns:wpc="http://schemas.microsoft.com/office/word/2010/wordprocessingCanvas" xmlns:mo="http://schemas.microsoft.com/office/mac/office/2008/main" xmlns:mc="http://schemas.openxmlformats.org/markup-compatibility/2006" xmlns:mv="urn:schemas-microsoft-com:mac:vml" xmlns:o="urn:schemas-microsoft-com:office:office" xmlns:r="http://schemas.openxmlformats.org/officeDocument/2006/relationships" xmlns:m="http://schemas.openxmlformats.org/officeDocument/2006/math" xmlns:v="urn:schemas-microsoft-com:vml" xmlns:wp14="http://schemas.microsoft.com/office/word/2010/wordprocessingDrawing" xmlns:wp="http://schemas.openxmlformats.org/drawingml/2006/wordprocessingDrawing" xmlns:w10="urn:schemas-microsoft-com:office:word" xmlns:w="http://schemas.openxmlformats.org/wordprocessingml/2006/main" xmlns:w14="http://schemas.microsoft.com/office/word/2010/wordml" xmlns:wpg="http://schemas.microsoft.com/office/word/2010/wordprocessingGroup" xmlns:wpi="http://schemas.microsoft.com/office/word/2010/wordprocessingInk" xmlns:wne="http://schemas.microsoft.com/office/word/2006/wordml" xmlns:wps="http://schemas.microsoft.com/office/word/2010/wordprocessingShape" mc:Ignorable="w14 wp14">
   <w:endnote w:type="separator" w:id="-1">
     <w:p>
       <w:pPr>
@@ -486,7 +2703,7 @@
 </file>
 
 <file path=word/footer1.xml><?xml version="1.0" encoding="utf-8"?>
-<w:ftr xmlns:wpc="http://schemas.microsoft.com/office/word/2010/wordprocessingCanvas" xmlns:mc="http://schemas.openxmlformats.org/markup-compatibility/2006" xmlns:o="urn:schemas-microsoft-com:office:office" xmlns:r="http://schemas.openxmlformats.org/officeDocument/2006/relationships" xmlns:m="http://schemas.openxmlformats.org/officeDocument/2006/math" xmlns:v="urn:schemas-microsoft-com:vml" xmlns:wp14="http://schemas.microsoft.com/office/word/2010/wordprocessingDrawing" xmlns:wp="http://schemas.openxmlformats.org/drawingml/2006/wordprocessingDrawing" xmlns:w10="urn:schemas-microsoft-com:office:word" xmlns:w="http://schemas.openxmlformats.org/wordprocessingml/2006/main" xmlns:w14="http://schemas.microsoft.com/office/word/2010/wordml" xmlns:w15="http://schemas.microsoft.com/office/word/2012/wordml" xmlns:wpg="http://schemas.microsoft.com/office/word/2010/wordprocessingGroup" xmlns:wpi="http://schemas.microsoft.com/office/word/2010/wordprocessingInk" xmlns:wne="http://schemas.microsoft.com/office/word/2006/wordml" xmlns:wps="http://schemas.microsoft.com/office/word/2010/wordprocessingShape" mc:Ignorable="w14 w15 wp14">
+<w:ftr xmlns:wpc="http://schemas.microsoft.com/office/word/2010/wordprocessingCanvas" xmlns:mo="http://schemas.microsoft.com/office/mac/office/2008/main" xmlns:mc="http://schemas.openxmlformats.org/markup-compatibility/2006" xmlns:mv="urn:schemas-microsoft-com:mac:vml" xmlns:o="urn:schemas-microsoft-com:office:office" xmlns:r="http://schemas.openxmlformats.org/officeDocument/2006/relationships" xmlns:m="http://schemas.openxmlformats.org/officeDocument/2006/math" xmlns:v="urn:schemas-microsoft-com:vml" xmlns:wp14="http://schemas.microsoft.com/office/word/2010/wordprocessingDrawing" xmlns:wp="http://schemas.openxmlformats.org/drawingml/2006/wordprocessingDrawing" xmlns:w10="urn:schemas-microsoft-com:office:word" xmlns:w="http://schemas.openxmlformats.org/wordprocessingml/2006/main" xmlns:w14="http://schemas.microsoft.com/office/word/2010/wordml" xmlns:wpg="http://schemas.microsoft.com/office/word/2010/wordprocessingGroup" xmlns:wpi="http://schemas.microsoft.com/office/word/2010/wordprocessingInk" xmlns:wne="http://schemas.microsoft.com/office/word/2006/wordml" xmlns:wps="http://schemas.microsoft.com/office/word/2010/wordprocessingShape" mc:Ignorable="w14 wp14">
   <w:p>
     <w:pPr>
       <w:pStyle w:val="Footer"/>
@@ -500,34 +2717,7 @@
 </file>
 
 <file path=word/footer2.xml><?xml version="1.0" encoding="utf-8"?>
-<w:ftr xmlns:wpc="http://schemas.microsoft.com/office/word/2010/wordprocessingCanvas" xmlns:mc="http://schemas.openxmlformats.org/markup-compatibility/2006" xmlns:o="urn:schemas-microsoft-com:office:office" xmlns:r="http://schemas.openxmlformats.org/officeDocument/2006/relationships" xmlns:m="http://schemas.openxmlformats.org/officeDocument/2006/math" xmlns:v="urn:schemas-microsoft-com:vml" xmlns:wp14="http://schemas.microsoft.com/office/word/2010/wordprocessingDrawing" xmlns:wp="http://schemas.openxmlformats.org/drawingml/2006/wordprocessingDrawing" xmlns:w10="urn:schemas-microsoft-com:office:word" xmlns:w="http://schemas.openxmlformats.org/wordprocessingml/2006/main" xmlns:w14="http://schemas.microsoft.com/office/word/2010/wordml" xmlns:w15="http://schemas.microsoft.com/office/word/2012/wordml" xmlns:wpg="http://schemas.microsoft.com/office/word/2010/wordprocessingGroup" xmlns:wpi="http://schemas.microsoft.com/office/word/2010/wordprocessingInk" xmlns:wne="http://schemas.microsoft.com/office/word/2006/wordml" xmlns:wps="http://schemas.microsoft.com/office/word/2010/wordprocessingShape" mc:Ignorable="w14 w15 wp14">
-  <w:p>
-    <w:pPr>
-      <w:pStyle w:val="Footer"/>
-    </w:pPr>
-    <w:r>
-      <w:t>Mu2e Technical Design Report</w:t>
-    </w:r>
-  </w:p>
-</w:ftr>
-</file>
-
-<file path=word/footer3.xml><?xml version="1.0" encoding="utf-8"?>
-<w:ftr xmlns:wpc="http://schemas.microsoft.com/office/word/2010/wordprocessingCanvas" xmlns:mc="http://schemas.openxmlformats.org/markup-compatibility/2006" xmlns:o="urn:schemas-microsoft-com:office:office" xmlns:r="http://schemas.openxmlformats.org/officeDocument/2006/relationships" xmlns:m="http://schemas.openxmlformats.org/officeDocument/2006/math" xmlns:v="urn:schemas-microsoft-com:vml" xmlns:wp14="http://schemas.microsoft.com/office/word/2010/wordprocessingDrawing" xmlns:wp="http://schemas.openxmlformats.org/drawingml/2006/wordprocessingDrawing" xmlns:w10="urn:schemas-microsoft-com:office:word" xmlns:w="http://schemas.openxmlformats.org/wordprocessingml/2006/main" xmlns:w14="http://schemas.microsoft.com/office/word/2010/wordml" xmlns:w15="http://schemas.microsoft.com/office/word/2012/wordml" xmlns:wpg="http://schemas.microsoft.com/office/word/2010/wordprocessingGroup" xmlns:wpi="http://schemas.microsoft.com/office/word/2010/wordprocessingInk" xmlns:wne="http://schemas.microsoft.com/office/word/2006/wordml" xmlns:wps="http://schemas.microsoft.com/office/word/2010/wordprocessingShape" mc:Ignorable="w14 w15 wp14">
-  <w:p>
-    <w:pPr>
-      <w:pStyle w:val="Footer"/>
-      <w:jc w:val="right"/>
-    </w:pPr>
-    <w:r>
-      <w:t>Fermi National Accelerator laboratory</w:t>
-    </w:r>
-  </w:p>
-</w:ftr>
-</file>
-
-<file path=word/footer4.xml><?xml version="1.0" encoding="utf-8"?>
-<w:ftr xmlns:wpc="http://schemas.microsoft.com/office/word/2010/wordprocessingCanvas" xmlns:mc="http://schemas.openxmlformats.org/markup-compatibility/2006" xmlns:o="urn:schemas-microsoft-com:office:office" xmlns:r="http://schemas.openxmlformats.org/officeDocument/2006/relationships" xmlns:m="http://schemas.openxmlformats.org/officeDocument/2006/math" xmlns:v="urn:schemas-microsoft-com:vml" xmlns:wp14="http://schemas.microsoft.com/office/word/2010/wordprocessingDrawing" xmlns:wp="http://schemas.openxmlformats.org/drawingml/2006/wordprocessingDrawing" xmlns:w10="urn:schemas-microsoft-com:office:word" xmlns:w="http://schemas.openxmlformats.org/wordprocessingml/2006/main" xmlns:w14="http://schemas.microsoft.com/office/word/2010/wordml" xmlns:w15="http://schemas.microsoft.com/office/word/2012/wordml" xmlns:wpg="http://schemas.microsoft.com/office/word/2010/wordprocessingGroup" xmlns:wpi="http://schemas.microsoft.com/office/word/2010/wordprocessingInk" xmlns:wne="http://schemas.microsoft.com/office/word/2006/wordml" xmlns:wps="http://schemas.microsoft.com/office/word/2010/wordprocessingShape" mc:Ignorable="w14 w15 wp14">
+<w:ftr xmlns:wpc="http://schemas.microsoft.com/office/word/2010/wordprocessingCanvas" xmlns:mo="http://schemas.microsoft.com/office/mac/office/2008/main" xmlns:mc="http://schemas.openxmlformats.org/markup-compatibility/2006" xmlns:mv="urn:schemas-microsoft-com:mac:vml" xmlns:o="urn:schemas-microsoft-com:office:office" xmlns:r="http://schemas.openxmlformats.org/officeDocument/2006/relationships" xmlns:m="http://schemas.openxmlformats.org/officeDocument/2006/math" xmlns:v="urn:schemas-microsoft-com:vml" xmlns:wp14="http://schemas.microsoft.com/office/word/2010/wordprocessingDrawing" xmlns:wp="http://schemas.openxmlformats.org/drawingml/2006/wordprocessingDrawing" xmlns:w10="urn:schemas-microsoft-com:office:word" xmlns:w="http://schemas.openxmlformats.org/wordprocessingml/2006/main" xmlns:w14="http://schemas.microsoft.com/office/word/2010/wordml" xmlns:wpg="http://schemas.microsoft.com/office/word/2010/wordprocessingGroup" xmlns:wpi="http://schemas.microsoft.com/office/word/2010/wordprocessingInk" xmlns:wne="http://schemas.microsoft.com/office/word/2006/wordml" xmlns:wps="http://schemas.microsoft.com/office/word/2010/wordprocessingShape" mc:Ignorable="w14 wp14">
   <w:p>
     <w:pPr>
       <w:pStyle w:val="Footer"/>
@@ -540,7 +2730,7 @@
 </file>
 
 <file path=word/footnotes.xml><?xml version="1.0" encoding="utf-8"?>
-<w:footnotes xmlns:wpc="http://schemas.microsoft.com/office/word/2010/wordprocessingCanvas" xmlns:mc="http://schemas.openxmlformats.org/markup-compatibility/2006" xmlns:o="urn:schemas-microsoft-com:office:office" xmlns:r="http://schemas.openxmlformats.org/officeDocument/2006/relationships" xmlns:m="http://schemas.openxmlformats.org/officeDocument/2006/math" xmlns:v="urn:schemas-microsoft-com:vml" xmlns:wp14="http://schemas.microsoft.com/office/word/2010/wordprocessingDrawing" xmlns:wp="http://schemas.openxmlformats.org/drawingml/2006/wordprocessingDrawing" xmlns:w10="urn:schemas-microsoft-com:office:word" xmlns:w="http://schemas.openxmlformats.org/wordprocessingml/2006/main" xmlns:w14="http://schemas.microsoft.com/office/word/2010/wordml" xmlns:w15="http://schemas.microsoft.com/office/word/2012/wordml" xmlns:wpg="http://schemas.microsoft.com/office/word/2010/wordprocessingGroup" xmlns:wpi="http://schemas.microsoft.com/office/word/2010/wordprocessingInk" xmlns:wne="http://schemas.microsoft.com/office/word/2006/wordml" xmlns:wps="http://schemas.microsoft.com/office/word/2010/wordprocessingShape" mc:Ignorable="w14 w15 wp14">
+<w:footnotes xmlns:wpc="http://schemas.microsoft.com/office/word/2010/wordprocessingCanvas" xmlns:mo="http://schemas.microsoft.com/office/mac/office/2008/main" xmlns:mc="http://schemas.openxmlformats.org/markup-compatibility/2006" xmlns:mv="urn:schemas-microsoft-com:mac:vml" xmlns:o="urn:schemas-microsoft-com:office:office" xmlns:r="http://schemas.openxmlformats.org/officeDocument/2006/relationships" xmlns:m="http://schemas.openxmlformats.org/officeDocument/2006/math" xmlns:v="urn:schemas-microsoft-com:vml" xmlns:wp14="http://schemas.microsoft.com/office/word/2010/wordprocessingDrawing" xmlns:wp="http://schemas.openxmlformats.org/drawingml/2006/wordprocessingDrawing" xmlns:w10="urn:schemas-microsoft-com:office:word" xmlns:w="http://schemas.openxmlformats.org/wordprocessingml/2006/main" xmlns:w14="http://schemas.microsoft.com/office/word/2010/wordml" xmlns:wpg="http://schemas.microsoft.com/office/word/2010/wordprocessingGroup" xmlns:wpi="http://schemas.microsoft.com/office/word/2010/wordprocessingInk" xmlns:wne="http://schemas.microsoft.com/office/word/2006/wordml" xmlns:wps="http://schemas.microsoft.com/office/word/2010/wordprocessingShape" mc:Ignorable="w14 wp14">
   <w:footnote w:type="separator" w:id="-1">
     <w:p>
       <w:pPr>
@@ -565,7 +2755,7 @@
 </file>
 
 <file path=word/header1.xml><?xml version="1.0" encoding="utf-8"?>
-<w:hdr xmlns:wpc="http://schemas.microsoft.com/office/word/2010/wordprocessingCanvas" xmlns:mc="http://schemas.openxmlformats.org/markup-compatibility/2006" xmlns:o="urn:schemas-microsoft-com:office:office" xmlns:r="http://schemas.openxmlformats.org/officeDocument/2006/relationships" xmlns:m="http://schemas.openxmlformats.org/officeDocument/2006/math" xmlns:v="urn:schemas-microsoft-com:vml" xmlns:wp14="http://schemas.microsoft.com/office/word/2010/wordprocessingDrawing" xmlns:wp="http://schemas.openxmlformats.org/drawingml/2006/wordprocessingDrawing" xmlns:w10="urn:schemas-microsoft-com:office:word" xmlns:w="http://schemas.openxmlformats.org/wordprocessingml/2006/main" xmlns:w14="http://schemas.microsoft.com/office/word/2010/wordml" xmlns:w15="http://schemas.microsoft.com/office/word/2012/wordml" xmlns:wpg="http://schemas.microsoft.com/office/word/2010/wordprocessingGroup" xmlns:wpi="http://schemas.microsoft.com/office/word/2010/wordprocessingInk" xmlns:wne="http://schemas.microsoft.com/office/word/2006/wordml" xmlns:wps="http://schemas.microsoft.com/office/word/2010/wordprocessingShape" mc:Ignorable="w14 w15 wp14">
+<w:hdr xmlns:wpc="http://schemas.microsoft.com/office/word/2010/wordprocessingCanvas" xmlns:mo="http://schemas.microsoft.com/office/mac/office/2008/main" xmlns:mc="http://schemas.openxmlformats.org/markup-compatibility/2006" xmlns:mv="urn:schemas-microsoft-com:mac:vml" xmlns:o="urn:schemas-microsoft-com:office:office" xmlns:r="http://schemas.openxmlformats.org/officeDocument/2006/relationships" xmlns:m="http://schemas.openxmlformats.org/officeDocument/2006/math" xmlns:v="urn:schemas-microsoft-com:vml" xmlns:wp14="http://schemas.microsoft.com/office/word/2010/wordprocessingDrawing" xmlns:wp="http://schemas.openxmlformats.org/drawingml/2006/wordprocessingDrawing" xmlns:w10="urn:schemas-microsoft-com:office:word" xmlns:w="http://schemas.openxmlformats.org/wordprocessingml/2006/main" xmlns:w14="http://schemas.microsoft.com/office/word/2010/wordml" xmlns:wpg="http://schemas.microsoft.com/office/word/2010/wordprocessingGroup" xmlns:wpi="http://schemas.microsoft.com/office/word/2010/wordprocessingInk" xmlns:wne="http://schemas.microsoft.com/office/word/2006/wordml" xmlns:wps="http://schemas.microsoft.com/office/word/2010/wordprocessingShape" mc:Ignorable="w14 wp14">
   <w:p>
     <w:pPr>
       <w:pStyle w:val="Header"/>
@@ -597,7 +2787,7 @@
         <w:rStyle w:val="PageNumber"/>
         <w:noProof/>
       </w:rPr>
-      <w:t>2</w:t>
+      <w:t>4</w:t>
     </w:r>
     <w:r>
       <w:rPr>
@@ -626,7 +2816,7 @@
 </file>
 
 <file path=word/header2.xml><?xml version="1.0" encoding="utf-8"?>
-<w:hdr xmlns:wpc="http://schemas.microsoft.com/office/word/2010/wordprocessingCanvas" xmlns:mc="http://schemas.openxmlformats.org/markup-compatibility/2006" xmlns:o="urn:schemas-microsoft-com:office:office" xmlns:r="http://schemas.openxmlformats.org/officeDocument/2006/relationships" xmlns:m="http://schemas.openxmlformats.org/officeDocument/2006/math" xmlns:v="urn:schemas-microsoft-com:vml" xmlns:wp14="http://schemas.microsoft.com/office/word/2010/wordprocessingDrawing" xmlns:wp="http://schemas.openxmlformats.org/drawingml/2006/wordprocessingDrawing" xmlns:w10="urn:schemas-microsoft-com:office:word" xmlns:w="http://schemas.openxmlformats.org/wordprocessingml/2006/main" xmlns:w14="http://schemas.microsoft.com/office/word/2010/wordml" xmlns:w15="http://schemas.microsoft.com/office/word/2012/wordml" xmlns:wpg="http://schemas.microsoft.com/office/word/2010/wordprocessingGroup" xmlns:wpi="http://schemas.microsoft.com/office/word/2010/wordprocessingInk" xmlns:wne="http://schemas.microsoft.com/office/word/2006/wordml" xmlns:wps="http://schemas.microsoft.com/office/word/2010/wordprocessingShape" mc:Ignorable="w14 w15 wp14">
+<w:hdr xmlns:wpc="http://schemas.microsoft.com/office/word/2010/wordprocessingCanvas" xmlns:mo="http://schemas.microsoft.com/office/mac/office/2008/main" xmlns:mc="http://schemas.openxmlformats.org/markup-compatibility/2006" xmlns:mv="urn:schemas-microsoft-com:mac:vml" xmlns:o="urn:schemas-microsoft-com:office:office" xmlns:r="http://schemas.openxmlformats.org/officeDocument/2006/relationships" xmlns:m="http://schemas.openxmlformats.org/officeDocument/2006/math" xmlns:v="urn:schemas-microsoft-com:vml" xmlns:wp14="http://schemas.microsoft.com/office/word/2010/wordprocessingDrawing" xmlns:wp="http://schemas.openxmlformats.org/drawingml/2006/wordprocessingDrawing" xmlns:w10="urn:schemas-microsoft-com:office:word" xmlns:w="http://schemas.openxmlformats.org/wordprocessingml/2006/main" xmlns:w14="http://schemas.microsoft.com/office/word/2010/wordml" xmlns:wpg="http://schemas.microsoft.com/office/word/2010/wordprocessingGroup" xmlns:wpi="http://schemas.microsoft.com/office/word/2010/wordprocessingInk" xmlns:wne="http://schemas.microsoft.com/office/word/2006/wordml" xmlns:wps="http://schemas.microsoft.com/office/word/2010/wordprocessingShape" mc:Ignorable="w14 wp14">
   <w:p>
     <w:pPr>
       <w:pStyle w:val="Header"/>
@@ -658,7 +2848,7 @@
         <w:rStyle w:val="PageNumber"/>
         <w:noProof/>
       </w:rPr>
-      <w:t>1</w:t>
+      <w:t>3</w:t>
     </w:r>
     <w:r>
       <w:rPr>
@@ -681,128 +2871,8 @@
 </w:hdr>
 </file>
 
-<file path=word/header3.xml><?xml version="1.0" encoding="utf-8"?>
-<w:hdr xmlns:wpc="http://schemas.microsoft.com/office/word/2010/wordprocessingCanvas" xmlns:mc="http://schemas.openxmlformats.org/markup-compatibility/2006" xmlns:o="urn:schemas-microsoft-com:office:office" xmlns:r="http://schemas.openxmlformats.org/officeDocument/2006/relationships" xmlns:m="http://schemas.openxmlformats.org/officeDocument/2006/math" xmlns:v="urn:schemas-microsoft-com:vml" xmlns:wp14="http://schemas.microsoft.com/office/word/2010/wordprocessingDrawing" xmlns:wp="http://schemas.openxmlformats.org/drawingml/2006/wordprocessingDrawing" xmlns:w10="urn:schemas-microsoft-com:office:word" xmlns:w="http://schemas.openxmlformats.org/wordprocessingml/2006/main" xmlns:w14="http://schemas.microsoft.com/office/word/2010/wordml" xmlns:w15="http://schemas.microsoft.com/office/word/2012/wordml" xmlns:wpg="http://schemas.microsoft.com/office/word/2010/wordprocessingGroup" xmlns:wpi="http://schemas.microsoft.com/office/word/2010/wordprocessingInk" xmlns:wne="http://schemas.microsoft.com/office/word/2006/wordml" xmlns:wps="http://schemas.microsoft.com/office/word/2010/wordprocessingShape" mc:Ignorable="w14 w15 wp14">
-  <w:p>
-    <w:pPr>
-      <w:pStyle w:val="Header"/>
-      <w:framePr w:wrap="around" w:vAnchor="text" w:hAnchor="margin" w:y="1"/>
-      <w:rPr>
-        <w:rStyle w:val="PageNumber"/>
-      </w:rPr>
-    </w:pPr>
-    <w:r>
-      <w:rPr>
-        <w:rStyle w:val="PageNumber"/>
-      </w:rPr>
-      <w:fldChar w:fldCharType="begin"/>
-    </w:r>
-    <w:r>
-      <w:rPr>
-        <w:rStyle w:val="PageNumber"/>
-      </w:rPr>
-      <w:instrText xml:space="preserve">PAGE  </w:instrText>
-    </w:r>
-    <w:r>
-      <w:rPr>
-        <w:rStyle w:val="PageNumber"/>
-      </w:rPr>
-      <w:fldChar w:fldCharType="separate"/>
-    </w:r>
-    <w:r>
-      <w:rPr>
-        <w:rStyle w:val="PageNumber"/>
-        <w:noProof/>
-      </w:rPr>
-      <w:t>1-2</w:t>
-    </w:r>
-    <w:r>
-      <w:rPr>
-        <w:rStyle w:val="PageNumber"/>
-      </w:rPr>
-      <w:fldChar w:fldCharType="end"/>
-    </w:r>
-  </w:p>
-  <w:p>
-    <w:pPr>
-      <w:pStyle w:val="Header"/>
-      <w:pBdr>
-        <w:bottom w:val="single" w:sz="4" w:space="1" w:color="000000"/>
-      </w:pBdr>
-      <w:ind w:firstLine="360"/>
-    </w:pPr>
-    <w:r>
-      <w:tab/>
-    </w:r>
-    <w:r>
-      <w:tab/>
-      <w:t>Mu2e Technical Design Report</w:t>
-    </w:r>
-  </w:p>
-</w:hdr>
-</file>
-
-<file path=word/header4.xml><?xml version="1.0" encoding="utf-8"?>
-<w:hdr xmlns:wpc="http://schemas.microsoft.com/office/word/2010/wordprocessingCanvas" xmlns:mc="http://schemas.openxmlformats.org/markup-compatibility/2006" xmlns:o="urn:schemas-microsoft-com:office:office" xmlns:r="http://schemas.openxmlformats.org/officeDocument/2006/relationships" xmlns:m="http://schemas.openxmlformats.org/officeDocument/2006/math" xmlns:v="urn:schemas-microsoft-com:vml" xmlns:wp14="http://schemas.microsoft.com/office/word/2010/wordprocessingDrawing" xmlns:wp="http://schemas.openxmlformats.org/drawingml/2006/wordprocessingDrawing" xmlns:w10="urn:schemas-microsoft-com:office:word" xmlns:w="http://schemas.openxmlformats.org/wordprocessingml/2006/main" xmlns:w14="http://schemas.microsoft.com/office/word/2010/wordml" xmlns:w15="http://schemas.microsoft.com/office/word/2012/wordml" xmlns:wpg="http://schemas.microsoft.com/office/word/2010/wordprocessingGroup" xmlns:wpi="http://schemas.microsoft.com/office/word/2010/wordprocessingInk" xmlns:wne="http://schemas.microsoft.com/office/word/2006/wordml" xmlns:wps="http://schemas.microsoft.com/office/word/2010/wordprocessingShape" mc:Ignorable="w14 w15 wp14">
-  <w:p>
-    <w:pPr>
-      <w:pStyle w:val="Header"/>
-      <w:framePr w:wrap="around" w:vAnchor="text" w:hAnchor="page" w:x="10162" w:y="1"/>
-      <w:rPr>
-        <w:rStyle w:val="PageNumber"/>
-      </w:rPr>
-    </w:pPr>
-    <w:r>
-      <w:rPr>
-        <w:rStyle w:val="PageNumber"/>
-      </w:rPr>
-      <w:fldChar w:fldCharType="begin"/>
-    </w:r>
-    <w:r>
-      <w:rPr>
-        <w:rStyle w:val="PageNumber"/>
-      </w:rPr>
-      <w:instrText xml:space="preserve">PAGE  </w:instrText>
-    </w:r>
-    <w:r>
-      <w:rPr>
-        <w:rStyle w:val="PageNumber"/>
-      </w:rPr>
-      <w:fldChar w:fldCharType="separate"/>
-    </w:r>
-    <w:r>
-      <w:rPr>
-        <w:rStyle w:val="PageNumber"/>
-        <w:noProof/>
-      </w:rPr>
-      <w:t>1</w:t>
-    </w:r>
-    <w:r>
-      <w:rPr>
-        <w:rStyle w:val="PageNumber"/>
-      </w:rPr>
-      <w:fldChar w:fldCharType="end"/>
-    </w:r>
-  </w:p>
-  <w:p>
-    <w:pPr>
-      <w:pStyle w:val="Header"/>
-      <w:pBdr>
-        <w:bottom w:val="single" w:sz="4" w:space="1" w:color="000000"/>
-      </w:pBdr>
-    </w:pPr>
-    <w:r>
-      <w:t xml:space="preserve">Chapter 1: </w:t>
-    </w:r>
-    <w:r>
-      <w:t>Calorimeter</w:t>
-    </w:r>
-  </w:p>
-</w:hdr>
-</file>
-
 <file path=word/numbering.xml><?xml version="1.0" encoding="utf-8"?>
-<w:numbering xmlns:wpc="http://schemas.microsoft.com/office/word/2010/wordprocessingCanvas" xmlns:mc="http://schemas.openxmlformats.org/markup-compatibility/2006" xmlns:o="urn:schemas-microsoft-com:office:office" xmlns:r="http://schemas.openxmlformats.org/officeDocument/2006/relationships" xmlns:m="http://schemas.openxmlformats.org/officeDocument/2006/math" xmlns:v="urn:schemas-microsoft-com:vml" xmlns:wp14="http://schemas.microsoft.com/office/word/2010/wordprocessingDrawing" xmlns:wp="http://schemas.openxmlformats.org/drawingml/2006/wordprocessingDrawing" xmlns:w10="urn:schemas-microsoft-com:office:word" xmlns:w="http://schemas.openxmlformats.org/wordprocessingml/2006/main" xmlns:w14="http://schemas.microsoft.com/office/word/2010/wordml" xmlns:w15="http://schemas.microsoft.com/office/word/2012/wordml" xmlns:wpg="http://schemas.microsoft.com/office/word/2010/wordprocessingGroup" xmlns:wpi="http://schemas.microsoft.com/office/word/2010/wordprocessingInk" xmlns:wne="http://schemas.microsoft.com/office/word/2006/wordml" xmlns:wps="http://schemas.microsoft.com/office/word/2010/wordprocessingShape" mc:Ignorable="w14 w15 wp14">
+<w:numbering xmlns:wpc="http://schemas.microsoft.com/office/word/2010/wordprocessingCanvas" xmlns:mo="http://schemas.microsoft.com/office/mac/office/2008/main" xmlns:mc="http://schemas.openxmlformats.org/markup-compatibility/2006" xmlns:mv="urn:schemas-microsoft-com:mac:vml" xmlns:o="urn:schemas-microsoft-com:office:office" xmlns:r="http://schemas.openxmlformats.org/officeDocument/2006/relationships" xmlns:m="http://schemas.openxmlformats.org/officeDocument/2006/math" xmlns:v="urn:schemas-microsoft-com:vml" xmlns:wp14="http://schemas.microsoft.com/office/word/2010/wordprocessingDrawing" xmlns:wp="http://schemas.openxmlformats.org/drawingml/2006/wordprocessingDrawing" xmlns:w10="urn:schemas-microsoft-com:office:word" xmlns:w="http://schemas.openxmlformats.org/wordprocessingml/2006/main" xmlns:w14="http://schemas.microsoft.com/office/word/2010/wordml" xmlns:wpg="http://schemas.microsoft.com/office/word/2010/wordprocessingGroup" xmlns:wpi="http://schemas.microsoft.com/office/word/2010/wordprocessingInk" xmlns:wne="http://schemas.microsoft.com/office/word/2006/wordml" xmlns:wps="http://schemas.microsoft.com/office/word/2010/wordprocessingShape" mc:Ignorable="w14 wp14">
   <w:abstractNum w:abstractNumId="0">
     <w:nsid w:val="028F5BFA"/>
     <w:multiLevelType w:val="multilevel"/>
@@ -3344,7 +5414,6 @@
     <w:lvl w:ilvl="0">
       <w:start w:val="1"/>
       <w:numFmt w:val="decimal"/>
-      <w:pStyle w:val="Heading1"/>
       <w:lvlText w:val="%1"/>
       <w:lvlJc w:val="left"/>
       <w:pPr>
@@ -4042,7 +6111,7 @@
 </file>
 
 <file path=word/styles.xml><?xml version="1.0" encoding="utf-8"?>
-<w:styles xmlns:mc="http://schemas.openxmlformats.org/markup-compatibility/2006" xmlns:r="http://schemas.openxmlformats.org/officeDocument/2006/relationships" xmlns:w="http://schemas.openxmlformats.org/wordprocessingml/2006/main" xmlns:w14="http://schemas.microsoft.com/office/word/2010/wordml" xmlns:w15="http://schemas.microsoft.com/office/word/2012/wordml" mc:Ignorable="w14 w15">
+<w:styles xmlns:mc="http://schemas.openxmlformats.org/markup-compatibility/2006" xmlns:r="http://schemas.openxmlformats.org/officeDocument/2006/relationships" xmlns:w="http://schemas.openxmlformats.org/wordprocessingml/2006/main" xmlns:w14="http://schemas.microsoft.com/office/word/2010/wordml" mc:Ignorable="w14">
   <w:docDefaults>
     <w:rPrDefault>
       <w:rPr>
@@ -4052,369 +6121,153 @@
     </w:rPrDefault>
     <w:pPrDefault/>
   </w:docDefaults>
-  <w:latentStyles w:defLockedState="0" w:defUIPriority="99" w:defSemiHidden="0" w:defUnhideWhenUsed="0" w:defQFormat="0" w:count="371">
-    <w:lsdException w:name="Normal" w:uiPriority="0" w:qFormat="1"/>
-    <w:lsdException w:name="heading 1" w:uiPriority="0" w:qFormat="1"/>
-    <w:lsdException w:name="heading 2" w:uiPriority="0" w:qFormat="1"/>
-    <w:lsdException w:name="heading 3" w:uiPriority="0" w:qFormat="1"/>
-    <w:lsdException w:name="heading 4" w:semiHidden="1" w:uiPriority="0" w:unhideWhenUsed="1" w:qFormat="1"/>
-    <w:lsdException w:name="heading 5" w:semiHidden="1" w:uiPriority="9" w:unhideWhenUsed="1"/>
-    <w:lsdException w:name="heading 6" w:semiHidden="1" w:uiPriority="9" w:unhideWhenUsed="1" w:qFormat="1"/>
-    <w:lsdException w:name="heading 7" w:semiHidden="1" w:uiPriority="9" w:unhideWhenUsed="1" w:qFormat="1"/>
-    <w:lsdException w:name="heading 8" w:semiHidden="1" w:uiPriority="9" w:unhideWhenUsed="1" w:qFormat="1"/>
-    <w:lsdException w:name="heading 9" w:semiHidden="1" w:uiPriority="9" w:unhideWhenUsed="1" w:qFormat="1"/>
-    <w:lsdException w:name="index 1" w:semiHidden="1" w:unhideWhenUsed="1"/>
-    <w:lsdException w:name="index 2" w:semiHidden="1" w:unhideWhenUsed="1"/>
-    <w:lsdException w:name="index 3" w:semiHidden="1" w:unhideWhenUsed="1"/>
-    <w:lsdException w:name="index 4" w:semiHidden="1" w:unhideWhenUsed="1"/>
-    <w:lsdException w:name="index 5" w:semiHidden="1" w:unhideWhenUsed="1"/>
-    <w:lsdException w:name="index 6" w:semiHidden="1" w:unhideWhenUsed="1"/>
-    <w:lsdException w:name="index 7" w:semiHidden="1" w:unhideWhenUsed="1"/>
-    <w:lsdException w:name="index 8" w:semiHidden="1" w:unhideWhenUsed="1"/>
-    <w:lsdException w:name="index 9" w:semiHidden="1" w:unhideWhenUsed="1"/>
-    <w:lsdException w:name="toc 1" w:semiHidden="1" w:uiPriority="39" w:unhideWhenUsed="1"/>
-    <w:lsdException w:name="toc 2" w:semiHidden="1" w:uiPriority="39" w:unhideWhenUsed="1"/>
-    <w:lsdException w:name="toc 3" w:semiHidden="1" w:uiPriority="39" w:unhideWhenUsed="1"/>
-    <w:lsdException w:name="toc 4" w:semiHidden="1" w:uiPriority="39" w:unhideWhenUsed="1"/>
-    <w:lsdException w:name="toc 5" w:semiHidden="1" w:uiPriority="39" w:unhideWhenUsed="1"/>
-    <w:lsdException w:name="toc 6" w:semiHidden="1" w:uiPriority="39" w:unhideWhenUsed="1"/>
-    <w:lsdException w:name="toc 7" w:semiHidden="1" w:uiPriority="39" w:unhideWhenUsed="1"/>
-    <w:lsdException w:name="toc 8" w:semiHidden="1" w:uiPriority="39" w:unhideWhenUsed="1"/>
-    <w:lsdException w:name="toc 9" w:semiHidden="1" w:uiPriority="39" w:unhideWhenUsed="1"/>
-    <w:lsdException w:name="Normal Indent" w:semiHidden="1" w:unhideWhenUsed="1"/>
-    <w:lsdException w:name="footnote text" w:semiHidden="1" w:unhideWhenUsed="1"/>
-    <w:lsdException w:name="annotation text" w:semiHidden="1" w:unhideWhenUsed="1"/>
-    <w:lsdException w:name="header" w:semiHidden="1" w:unhideWhenUsed="1"/>
-    <w:lsdException w:name="footer" w:semiHidden="1" w:unhideWhenUsed="1"/>
-    <w:lsdException w:name="index heading" w:semiHidden="1" w:unhideWhenUsed="1"/>
-    <w:lsdException w:name="caption" w:semiHidden="1" w:uiPriority="35" w:unhideWhenUsed="1" w:qFormat="1"/>
-    <w:lsdException w:name="table of figures" w:semiHidden="1" w:unhideWhenUsed="1"/>
-    <w:lsdException w:name="envelope address" w:semiHidden="1" w:unhideWhenUsed="1"/>
-    <w:lsdException w:name="envelope return" w:semiHidden="1" w:unhideWhenUsed="1"/>
-    <w:lsdException w:name="footnote reference" w:semiHidden="1" w:unhideWhenUsed="1"/>
-    <w:lsdException w:name="annotation reference" w:semiHidden="1" w:unhideWhenUsed="1"/>
-    <w:lsdException w:name="line number" w:semiHidden="1" w:unhideWhenUsed="1"/>
-    <w:lsdException w:name="page number" w:semiHidden="1" w:unhideWhenUsed="1"/>
-    <w:lsdException w:name="endnote reference" w:semiHidden="1" w:unhideWhenUsed="1"/>
-    <w:lsdException w:name="endnote text" w:semiHidden="1" w:unhideWhenUsed="1"/>
-    <w:lsdException w:name="table of authorities" w:semiHidden="1" w:unhideWhenUsed="1"/>
-    <w:lsdException w:name="macro" w:semiHidden="1" w:unhideWhenUsed="1"/>
-    <w:lsdException w:name="toa heading" w:semiHidden="1" w:unhideWhenUsed="1"/>
-    <w:lsdException w:name="List" w:semiHidden="1" w:unhideWhenUsed="1"/>
-    <w:lsdException w:name="List Bullet" w:semiHidden="1" w:unhideWhenUsed="1"/>
-    <w:lsdException w:name="List Number" w:semiHidden="1" w:unhideWhenUsed="1"/>
-    <w:lsdException w:name="List 2" w:semiHidden="1" w:unhideWhenUsed="1"/>
-    <w:lsdException w:name="List 3" w:semiHidden="1" w:unhideWhenUsed="1"/>
-    <w:lsdException w:name="List 4" w:semiHidden="1" w:unhideWhenUsed="1"/>
-    <w:lsdException w:name="List 5" w:semiHidden="1" w:unhideWhenUsed="1"/>
-    <w:lsdException w:name="List Bullet 2" w:semiHidden="1" w:unhideWhenUsed="1"/>
-    <w:lsdException w:name="List Bullet 3" w:semiHidden="1" w:unhideWhenUsed="1"/>
-    <w:lsdException w:name="List Bullet 4" w:semiHidden="1" w:unhideWhenUsed="1"/>
-    <w:lsdException w:name="List Bullet 5" w:semiHidden="1" w:unhideWhenUsed="1"/>
-    <w:lsdException w:name="List Number 2" w:semiHidden="1" w:unhideWhenUsed="1"/>
-    <w:lsdException w:name="List Number 3" w:semiHidden="1" w:unhideWhenUsed="1"/>
-    <w:lsdException w:name="List Number 4" w:semiHidden="1" w:unhideWhenUsed="1"/>
-    <w:lsdException w:name="List Number 5" w:semiHidden="1" w:unhideWhenUsed="1"/>
-    <w:lsdException w:name="Title" w:uiPriority="0" w:qFormat="1"/>
-    <w:lsdException w:name="Closing" w:semiHidden="1" w:unhideWhenUsed="1"/>
-    <w:lsdException w:name="Signature" w:semiHidden="1" w:unhideWhenUsed="1"/>
-    <w:lsdException w:name="Default Paragraph Font" w:semiHidden="1" w:uiPriority="1" w:unhideWhenUsed="1"/>
-    <w:lsdException w:name="Body Text" w:semiHidden="1" w:unhideWhenUsed="1"/>
-    <w:lsdException w:name="Body Text Indent" w:semiHidden="1" w:unhideWhenUsed="1"/>
-    <w:lsdException w:name="List Continue" w:semiHidden="1" w:unhideWhenUsed="1"/>
-    <w:lsdException w:name="List Continue 2" w:semiHidden="1" w:unhideWhenUsed="1"/>
-    <w:lsdException w:name="List Continue 3" w:semiHidden="1" w:unhideWhenUsed="1"/>
-    <w:lsdException w:name="List Continue 4" w:semiHidden="1" w:unhideWhenUsed="1"/>
-    <w:lsdException w:name="List Continue 5" w:semiHidden="1" w:unhideWhenUsed="1"/>
-    <w:lsdException w:name="Message Header" w:semiHidden="1" w:unhideWhenUsed="1"/>
-    <w:lsdException w:name="Subtitle" w:uiPriority="11" w:qFormat="1"/>
-    <w:lsdException w:name="Salutation" w:semiHidden="1" w:unhideWhenUsed="1"/>
-    <w:lsdException w:name="Date" w:semiHidden="1" w:unhideWhenUsed="1"/>
-    <w:lsdException w:name="Body Text First Indent" w:semiHidden="1" w:unhideWhenUsed="1"/>
-    <w:lsdException w:name="Body Text First Indent 2" w:semiHidden="1" w:unhideWhenUsed="1"/>
-    <w:lsdException w:name="Note Heading" w:semiHidden="1" w:unhideWhenUsed="1"/>
-    <w:lsdException w:name="Body Text 2" w:semiHidden="1" w:unhideWhenUsed="1"/>
-    <w:lsdException w:name="Body Text 3" w:semiHidden="1" w:unhideWhenUsed="1"/>
-    <w:lsdException w:name="Body Text Indent 2" w:semiHidden="1" w:unhideWhenUsed="1"/>
-    <w:lsdException w:name="Body Text Indent 3" w:semiHidden="1" w:unhideWhenUsed="1"/>
-    <w:lsdException w:name="Block Text" w:semiHidden="1" w:unhideWhenUsed="1"/>
-    <w:lsdException w:name="Hyperlink" w:semiHidden="1" w:unhideWhenUsed="1"/>
-    <w:lsdException w:name="FollowedHyperlink" w:semiHidden="1" w:unhideWhenUsed="1"/>
-    <w:lsdException w:name="Strong" w:uiPriority="22"/>
-    <w:lsdException w:name="Emphasis" w:uiPriority="20"/>
-    <w:lsdException w:name="Document Map" w:semiHidden="1" w:unhideWhenUsed="1"/>
-    <w:lsdException w:name="Plain Text" w:semiHidden="1" w:unhideWhenUsed="1"/>
-    <w:lsdException w:name="E-mail Signature" w:semiHidden="1" w:unhideWhenUsed="1"/>
-    <w:lsdException w:name="HTML Top of Form" w:semiHidden="1" w:unhideWhenUsed="1"/>
-    <w:lsdException w:name="HTML Bottom of Form" w:semiHidden="1" w:unhideWhenUsed="1"/>
-    <w:lsdException w:name="Normal (Web)" w:semiHidden="1" w:unhideWhenUsed="1"/>
-    <w:lsdException w:name="HTML Acronym" w:semiHidden="1" w:unhideWhenUsed="1"/>
-    <w:lsdException w:name="HTML Address" w:semiHidden="1" w:unhideWhenUsed="1"/>
-    <w:lsdException w:name="HTML Cite" w:semiHidden="1" w:unhideWhenUsed="1"/>
-    <w:lsdException w:name="HTML Code" w:semiHidden="1" w:unhideWhenUsed="1"/>
-    <w:lsdException w:name="HTML Definition" w:semiHidden="1" w:unhideWhenUsed="1"/>
-    <w:lsdException w:name="HTML Keyboard" w:semiHidden="1" w:unhideWhenUsed="1"/>
-    <w:lsdException w:name="HTML Preformatted" w:semiHidden="1" w:unhideWhenUsed="1"/>
-    <w:lsdException w:name="HTML Sample" w:semiHidden="1" w:unhideWhenUsed="1"/>
-    <w:lsdException w:name="HTML Typewriter" w:semiHidden="1" w:unhideWhenUsed="1"/>
-    <w:lsdException w:name="HTML Variable" w:semiHidden="1" w:unhideWhenUsed="1"/>
-    <w:lsdException w:name="Normal Table" w:semiHidden="1" w:unhideWhenUsed="1"/>
-    <w:lsdException w:name="annotation subject" w:semiHidden="1" w:unhideWhenUsed="1"/>
-    <w:lsdException w:name="No List" w:semiHidden="1" w:unhideWhenUsed="1"/>
-    <w:lsdException w:name="Outline List 1" w:semiHidden="1" w:unhideWhenUsed="1"/>
-    <w:lsdException w:name="Outline List 2" w:semiHidden="1" w:unhideWhenUsed="1"/>
-    <w:lsdException w:name="Outline List 3" w:semiHidden="1" w:unhideWhenUsed="1"/>
-    <w:lsdException w:name="Table Simple 1" w:semiHidden="1" w:unhideWhenUsed="1"/>
-    <w:lsdException w:name="Table Simple 2" w:semiHidden="1" w:unhideWhenUsed="1"/>
-    <w:lsdException w:name="Table Simple 3" w:semiHidden="1" w:unhideWhenUsed="1"/>
-    <w:lsdException w:name="Table Classic 1" w:semiHidden="1" w:unhideWhenUsed="1"/>
-    <w:lsdException w:name="Table Classic 2" w:semiHidden="1" w:unhideWhenUsed="1"/>
-    <w:lsdException w:name="Table Classic 3" w:semiHidden="1" w:unhideWhenUsed="1"/>
-    <w:lsdException w:name="Table Classic 4" w:semiHidden="1" w:unhideWhenUsed="1"/>
-    <w:lsdException w:name="Table Colorful 1" w:semiHidden="1" w:unhideWhenUsed="1"/>
-    <w:lsdException w:name="Table Colorful 2" w:semiHidden="1" w:unhideWhenUsed="1"/>
-    <w:lsdException w:name="Table Colorful 3" w:semiHidden="1" w:unhideWhenUsed="1"/>
-    <w:lsdException w:name="Table Columns 1" w:semiHidden="1" w:unhideWhenUsed="1"/>
-    <w:lsdException w:name="Table Columns 2" w:semiHidden="1" w:unhideWhenUsed="1"/>
-    <w:lsdException w:name="Table Columns 3" w:semiHidden="1" w:unhideWhenUsed="1"/>
-    <w:lsdException w:name="Table Columns 4" w:semiHidden="1" w:unhideWhenUsed="1"/>
-    <w:lsdException w:name="Table Columns 5" w:semiHidden="1" w:unhideWhenUsed="1"/>
-    <w:lsdException w:name="Table Grid 1" w:semiHidden="1" w:unhideWhenUsed="1"/>
-    <w:lsdException w:name="Table Grid 2" w:semiHidden="1" w:unhideWhenUsed="1"/>
-    <w:lsdException w:name="Table Grid 3" w:semiHidden="1" w:unhideWhenUsed="1"/>
-    <w:lsdException w:name="Table Grid 4" w:semiHidden="1" w:unhideWhenUsed="1"/>
-    <w:lsdException w:name="Table Grid 5" w:semiHidden="1" w:unhideWhenUsed="1"/>
-    <w:lsdException w:name="Table Grid 6" w:semiHidden="1" w:unhideWhenUsed="1"/>
-    <w:lsdException w:name="Table Grid 7" w:semiHidden="1" w:unhideWhenUsed="1"/>
-    <w:lsdException w:name="Table Grid 8" w:semiHidden="1" w:unhideWhenUsed="1"/>
-    <w:lsdException w:name="Table List 1" w:semiHidden="1" w:unhideWhenUsed="1"/>
-    <w:lsdException w:name="Table List 2" w:semiHidden="1" w:unhideWhenUsed="1"/>
-    <w:lsdException w:name="Table List 3" w:semiHidden="1" w:unhideWhenUsed="1"/>
-    <w:lsdException w:name="Table List 4" w:semiHidden="1" w:unhideWhenUsed="1"/>
-    <w:lsdException w:name="Table List 5" w:semiHidden="1" w:unhideWhenUsed="1"/>
-    <w:lsdException w:name="Table List 6" w:semiHidden="1" w:unhideWhenUsed="1"/>
-    <w:lsdException w:name="Table List 7" w:semiHidden="1" w:unhideWhenUsed="1"/>
-    <w:lsdException w:name="Table List 8" w:semiHidden="1" w:unhideWhenUsed="1"/>
-    <w:lsdException w:name="Table 3D effects 1" w:semiHidden="1" w:unhideWhenUsed="1"/>
-    <w:lsdException w:name="Table 3D effects 2" w:semiHidden="1" w:unhideWhenUsed="1"/>
-    <w:lsdException w:name="Table 3D effects 3" w:semiHidden="1" w:unhideWhenUsed="1"/>
-    <w:lsdException w:name="Table Contemporary" w:semiHidden="1" w:unhideWhenUsed="1"/>
-    <w:lsdException w:name="Table Elegant" w:semiHidden="1" w:unhideWhenUsed="1"/>
-    <w:lsdException w:name="Table Professional" w:semiHidden="1" w:unhideWhenUsed="1"/>
-    <w:lsdException w:name="Table Subtle 1" w:semiHidden="1" w:unhideWhenUsed="1"/>
-    <w:lsdException w:name="Table Subtle 2" w:semiHidden="1" w:unhideWhenUsed="1"/>
-    <w:lsdException w:name="Table Web 1" w:semiHidden="1" w:unhideWhenUsed="1"/>
-    <w:lsdException w:name="Table Web 2" w:semiHidden="1" w:unhideWhenUsed="1"/>
-    <w:lsdException w:name="Table Web 3" w:semiHidden="1" w:unhideWhenUsed="1"/>
-    <w:lsdException w:name="Balloon Text" w:semiHidden="1" w:unhideWhenUsed="1"/>
-    <w:lsdException w:name="Table Grid" w:uiPriority="0"/>
-    <w:lsdException w:name="Table Theme" w:semiHidden="1" w:unhideWhenUsed="1"/>
-    <w:lsdException w:name="Placeholder Text" w:semiHidden="1"/>
-    <w:lsdException w:name="No Spacing" w:uiPriority="1" w:qFormat="1"/>
-    <w:lsdException w:name="Light Shading" w:uiPriority="60"/>
-    <w:lsdException w:name="Light List" w:uiPriority="61"/>
-    <w:lsdException w:name="Light Grid" w:uiPriority="62"/>
-    <w:lsdException w:name="Medium Shading 1" w:uiPriority="63"/>
-    <w:lsdException w:name="Medium Shading 2" w:uiPriority="64"/>
-    <w:lsdException w:name="Medium List 1" w:uiPriority="65"/>
-    <w:lsdException w:name="Medium List 2" w:uiPriority="66"/>
-    <w:lsdException w:name="Medium Grid 1" w:uiPriority="67"/>
-    <w:lsdException w:name="Medium Grid 2" w:uiPriority="68"/>
-    <w:lsdException w:name="Medium Grid 3" w:uiPriority="69"/>
-    <w:lsdException w:name="Dark List" w:uiPriority="70"/>
-    <w:lsdException w:name="Colorful Shading" w:uiPriority="71"/>
-    <w:lsdException w:name="Colorful List" w:uiPriority="72"/>
-    <w:lsdException w:name="Colorful Grid" w:uiPriority="73"/>
-    <w:lsdException w:name="Light Shading Accent 1" w:uiPriority="60"/>
-    <w:lsdException w:name="Light List Accent 1" w:uiPriority="61"/>
-    <w:lsdException w:name="Light Grid Accent 1" w:uiPriority="62"/>
-    <w:lsdException w:name="Medium Shading 1 Accent 1" w:uiPriority="63"/>
-    <w:lsdException w:name="Medium Shading 2 Accent 1" w:uiPriority="64"/>
-    <w:lsdException w:name="Medium List 1 Accent 1" w:uiPriority="65"/>
-    <w:lsdException w:name="Revision" w:semiHidden="1"/>
-    <w:lsdException w:name="List Paragraph" w:uiPriority="34" w:qFormat="1"/>
-    <w:lsdException w:name="Quote" w:uiPriority="29"/>
-    <w:lsdException w:name="Intense Quote" w:uiPriority="30"/>
-    <w:lsdException w:name="Medium List 2 Accent 1" w:uiPriority="66"/>
-    <w:lsdException w:name="Medium Grid 1 Accent 1" w:uiPriority="67"/>
-    <w:lsdException w:name="Medium Grid 2 Accent 1" w:uiPriority="68"/>
-    <w:lsdException w:name="Medium Grid 3 Accent 1" w:uiPriority="69"/>
-    <w:lsdException w:name="Dark List Accent 1" w:uiPriority="70"/>
-    <w:lsdException w:name="Colorful Shading Accent 1" w:uiPriority="71"/>
-    <w:lsdException w:name="Colorful List Accent 1" w:uiPriority="72"/>
-    <w:lsdException w:name="Colorful Grid Accent 1" w:uiPriority="73"/>
-    <w:lsdException w:name="Light Shading Accent 2" w:uiPriority="60"/>
-    <w:lsdException w:name="Light List Accent 2" w:uiPriority="61"/>
-    <w:lsdException w:name="Light Grid Accent 2" w:uiPriority="62"/>
-    <w:lsdException w:name="Medium Shading 1 Accent 2" w:uiPriority="63"/>
-    <w:lsdException w:name="Medium Shading 2 Accent 2" w:uiPriority="64"/>
-    <w:lsdException w:name="Medium List 1 Accent 2" w:uiPriority="65"/>
-    <w:lsdException w:name="Medium List 2 Accent 2" w:uiPriority="66"/>
-    <w:lsdException w:name="Medium Grid 1 Accent 2" w:uiPriority="67"/>
-    <w:lsdException w:name="Medium Grid 2 Accent 2" w:uiPriority="68"/>
-    <w:lsdException w:name="Medium Grid 3 Accent 2" w:uiPriority="69"/>
-    <w:lsdException w:name="Dark List Accent 2" w:uiPriority="70"/>
-    <w:lsdException w:name="Colorful Shading Accent 2" w:uiPriority="71"/>
-    <w:lsdException w:name="Colorful List Accent 2" w:uiPriority="72"/>
-    <w:lsdException w:name="Colorful Grid Accent 2" w:uiPriority="73"/>
-    <w:lsdException w:name="Light Shading Accent 3" w:uiPriority="60"/>
-    <w:lsdException w:name="Light List Accent 3" w:uiPriority="61"/>
-    <w:lsdException w:name="Light Grid Accent 3" w:uiPriority="62"/>
-    <w:lsdException w:name="Medium Shading 1 Accent 3" w:uiPriority="63"/>
-    <w:lsdException w:name="Medium Shading 2 Accent 3" w:uiPriority="64"/>
-    <w:lsdException w:name="Medium List 1 Accent 3" w:uiPriority="65"/>
-    <w:lsdException w:name="Medium List 2 Accent 3" w:uiPriority="66"/>
-    <w:lsdException w:name="Medium Grid 1 Accent 3" w:uiPriority="67"/>
-    <w:lsdException w:name="Medium Grid 2 Accent 3" w:uiPriority="68"/>
-    <w:lsdException w:name="Medium Grid 3 Accent 3" w:uiPriority="69"/>
-    <w:lsdException w:name="Dark List Accent 3" w:uiPriority="70"/>
-    <w:lsdException w:name="Colorful Shading Accent 3" w:uiPriority="71"/>
-    <w:lsdException w:name="Colorful List Accent 3" w:uiPriority="72"/>
-    <w:lsdException w:name="Colorful Grid Accent 3" w:uiPriority="73"/>
-    <w:lsdException w:name="Light Shading Accent 4" w:uiPriority="60"/>
-    <w:lsdException w:name="Light List Accent 4" w:uiPriority="61"/>
-    <w:lsdException w:name="Light Grid Accent 4" w:uiPriority="62"/>
-    <w:lsdException w:name="Medium Shading 1 Accent 4" w:uiPriority="63"/>
-    <w:lsdException w:name="Medium Shading 2 Accent 4" w:uiPriority="64"/>
-    <w:lsdException w:name="Medium List 1 Accent 4" w:uiPriority="65"/>
-    <w:lsdException w:name="Medium List 2 Accent 4" w:uiPriority="66"/>
-    <w:lsdException w:name="Medium Grid 1 Accent 4" w:uiPriority="67"/>
-    <w:lsdException w:name="Medium Grid 2 Accent 4" w:uiPriority="68"/>
-    <w:lsdException w:name="Medium Grid 3 Accent 4" w:uiPriority="69"/>
-    <w:lsdException w:name="Dark List Accent 4" w:uiPriority="70"/>
-    <w:lsdException w:name="Colorful Shading Accent 4" w:uiPriority="71"/>
-    <w:lsdException w:name="Colorful List Accent 4" w:uiPriority="72"/>
-    <w:lsdException w:name="Colorful Grid Accent 4" w:uiPriority="73"/>
-    <w:lsdException w:name="Light Shading Accent 5" w:uiPriority="60"/>
-    <w:lsdException w:name="Light List Accent 5" w:uiPriority="61"/>
-    <w:lsdException w:name="Light Grid Accent 5" w:uiPriority="62"/>
-    <w:lsdException w:name="Medium Shading 1 Accent 5" w:uiPriority="63"/>
-    <w:lsdException w:name="Medium Shading 2 Accent 5" w:uiPriority="64"/>
-    <w:lsdException w:name="Medium List 1 Accent 5" w:uiPriority="65"/>
-    <w:lsdException w:name="Medium List 2 Accent 5" w:uiPriority="66"/>
-    <w:lsdException w:name="Medium Grid 1 Accent 5" w:uiPriority="67"/>
-    <w:lsdException w:name="Medium Grid 2 Accent 5" w:uiPriority="68"/>
-    <w:lsdException w:name="Medium Grid 3 Accent 5" w:uiPriority="69"/>
-    <w:lsdException w:name="Dark List Accent 5" w:uiPriority="70"/>
-    <w:lsdException w:name="Colorful Shading Accent 5" w:uiPriority="71"/>
-    <w:lsdException w:name="Colorful List Accent 5" w:uiPriority="72"/>
-    <w:lsdException w:name="Colorful Grid Accent 5" w:uiPriority="73"/>
-    <w:lsdException w:name="Light Shading Accent 6" w:uiPriority="60"/>
-    <w:lsdException w:name="Light List Accent 6" w:uiPriority="61"/>
-    <w:lsdException w:name="Light Grid Accent 6" w:uiPriority="62"/>
-    <w:lsdException w:name="Medium Shading 1 Accent 6" w:uiPriority="63"/>
-    <w:lsdException w:name="Medium Shading 2 Accent 6" w:uiPriority="64"/>
-    <w:lsdException w:name="Medium List 1 Accent 6" w:uiPriority="65"/>
-    <w:lsdException w:name="Medium List 2 Accent 6" w:uiPriority="66"/>
-    <w:lsdException w:name="Medium Grid 1 Accent 6" w:uiPriority="67"/>
-    <w:lsdException w:name="Medium Grid 2 Accent 6" w:uiPriority="68"/>
-    <w:lsdException w:name="Medium Grid 3 Accent 6" w:uiPriority="69"/>
-    <w:lsdException w:name="Dark List Accent 6" w:uiPriority="70"/>
-    <w:lsdException w:name="Colorful Shading Accent 6" w:uiPriority="71"/>
-    <w:lsdException w:name="Colorful List Accent 6" w:uiPriority="72"/>
-    <w:lsdException w:name="Colorful Grid Accent 6" w:uiPriority="73"/>
-    <w:lsdException w:name="Subtle Emphasis" w:uiPriority="19"/>
-    <w:lsdException w:name="Intense Emphasis" w:uiPriority="21"/>
-    <w:lsdException w:name="Subtle Reference" w:uiPriority="31"/>
-    <w:lsdException w:name="Intense Reference" w:uiPriority="32"/>
-    <w:lsdException w:name="Book Title" w:uiPriority="33"/>
-    <w:lsdException w:name="Bibliography" w:semiHidden="1" w:uiPriority="37" w:unhideWhenUsed="1"/>
-    <w:lsdException w:name="TOC Heading" w:semiHidden="1" w:uiPriority="39" w:unhideWhenUsed="1" w:qFormat="1"/>
-    <w:lsdException w:name="Grid Table 4" w:uiPriority="49"/>
-    <w:lsdException w:name="Grid Table 5 Dark" w:uiPriority="50"/>
-    <w:lsdException w:name="Grid Table 6 Colorful" w:uiPriority="51"/>
-    <w:lsdException w:name="Grid Table 7 Colorful" w:uiPriority="52"/>
-    <w:lsdException w:name="Grid Table 1 Light Accent 1" w:uiPriority="46"/>
-    <w:lsdException w:name="Grid Table 2 Accent 1" w:uiPriority="47"/>
-    <w:lsdException w:name="Grid Table 3 Accent 1" w:uiPriority="48"/>
-    <w:lsdException w:name="Grid Table 4 Accent 1" w:uiPriority="49"/>
-    <w:lsdException w:name="Grid Table 5 Dark Accent 1" w:uiPriority="50"/>
-    <w:lsdException w:name="Grid Table 6 Colorful Accent 1" w:uiPriority="51"/>
-    <w:lsdException w:name="Grid Table 7 Colorful Accent 1" w:uiPriority="52"/>
-    <w:lsdException w:name="Grid Table 1 Light Accent 2" w:uiPriority="46"/>
-    <w:lsdException w:name="Grid Table 2 Accent 2" w:uiPriority="47"/>
-    <w:lsdException w:name="Grid Table 3 Accent 2" w:uiPriority="48"/>
-    <w:lsdException w:name="Grid Table 4 Accent 2" w:uiPriority="49"/>
-    <w:lsdException w:name="Grid Table 5 Dark Accent 2" w:uiPriority="50"/>
-    <w:lsdException w:name="Grid Table 6 Colorful Accent 2" w:uiPriority="51"/>
-    <w:lsdException w:name="Grid Table 7 Colorful Accent 2" w:uiPriority="52"/>
-    <w:lsdException w:name="Grid Table 1 Light Accent 3" w:uiPriority="46"/>
-    <w:lsdException w:name="Grid Table 2 Accent 3" w:uiPriority="47"/>
-    <w:lsdException w:name="Grid Table 3 Accent 3" w:uiPriority="48"/>
-    <w:lsdException w:name="Grid Table 4 Accent 3" w:uiPriority="49"/>
-    <w:lsdException w:name="Grid Table 5 Dark Accent 3" w:uiPriority="50"/>
-    <w:lsdException w:name="Grid Table 6 Colorful Accent 3" w:uiPriority="51"/>
-    <w:lsdException w:name="Grid Table 7 Colorful Accent 3" w:uiPriority="52"/>
-    <w:lsdException w:name="Grid Table 1 Light Accent 4" w:uiPriority="46"/>
-    <w:lsdException w:name="Grid Table 2 Accent 4" w:uiPriority="47"/>
-    <w:lsdException w:name="Grid Table 3 Accent 4" w:uiPriority="48"/>
-    <w:lsdException w:name="Grid Table 4 Accent 4" w:uiPriority="49"/>
-    <w:lsdException w:name="Grid Table 5 Dark Accent 4" w:uiPriority="50"/>
-    <w:lsdException w:name="Grid Table 6 Colorful Accent 4" w:uiPriority="51"/>
-    <w:lsdException w:name="Grid Table 7 Colorful Accent 4" w:uiPriority="52"/>
-    <w:lsdException w:name="Grid Table 1 Light Accent 5" w:uiPriority="46"/>
-    <w:lsdException w:name="Grid Table 2 Accent 5" w:uiPriority="47"/>
-    <w:lsdException w:name="Grid Table 3 Accent 5" w:uiPriority="48"/>
-    <w:lsdException w:name="Grid Table 4 Accent 5" w:uiPriority="49"/>
-    <w:lsdException w:name="Grid Table 5 Dark Accent 5" w:uiPriority="50"/>
-    <w:lsdException w:name="Grid Table 6 Colorful Accent 5" w:uiPriority="51"/>
-    <w:lsdException w:name="Grid Table 7 Colorful Accent 5" w:uiPriority="52"/>
-    <w:lsdException w:name="Grid Table 1 Light Accent 6" w:uiPriority="46"/>
-    <w:lsdException w:name="Grid Table 2 Accent 6" w:uiPriority="47"/>
-    <w:lsdException w:name="Grid Table 3 Accent 6" w:uiPriority="48"/>
-    <w:lsdException w:name="Grid Table 4 Accent 6" w:uiPriority="49"/>
-    <w:lsdException w:name="Grid Table 5 Dark Accent 6" w:uiPriority="50"/>
-    <w:lsdException w:name="Grid Table 6 Colorful Accent 6" w:uiPriority="51"/>
-    <w:lsdException w:name="Grid Table 7 Colorful Accent 6" w:uiPriority="52"/>
-    <w:lsdException w:name="List Table 1 Light" w:uiPriority="46"/>
-    <w:lsdException w:name="List Table 2" w:uiPriority="47"/>
-    <w:lsdException w:name="List Table 3" w:uiPriority="48"/>
-    <w:lsdException w:name="List Table 4" w:uiPriority="49"/>
-    <w:lsdException w:name="List Table 5 Dark" w:uiPriority="50"/>
-    <w:lsdException w:name="List Table 6 Colorful" w:uiPriority="51"/>
-    <w:lsdException w:name="List Table 7 Colorful" w:uiPriority="52"/>
-    <w:lsdException w:name="List Table 1 Light Accent 1" w:uiPriority="46"/>
-    <w:lsdException w:name="List Table 2 Accent 1" w:uiPriority="47"/>
-    <w:lsdException w:name="List Table 3 Accent 1" w:uiPriority="48"/>
-    <w:lsdException w:name="List Table 4 Accent 1" w:uiPriority="49"/>
-    <w:lsdException w:name="List Table 5 Dark Accent 1" w:uiPriority="50"/>
-    <w:lsdException w:name="List Table 6 Colorful Accent 1" w:uiPriority="51"/>
-    <w:lsdException w:name="List Table 7 Colorful Accent 1" w:uiPriority="52"/>
-    <w:lsdException w:name="List Table 1 Light Accent 2" w:uiPriority="46"/>
-    <w:lsdException w:name="List Table 2 Accent 2" w:uiPriority="47"/>
-    <w:lsdException w:name="List Table 3 Accent 2" w:uiPriority="48"/>
-    <w:lsdException w:name="List Table 4 Accent 2" w:uiPriority="49"/>
-    <w:lsdException w:name="List Table 5 Dark Accent 2" w:uiPriority="50"/>
-    <w:lsdException w:name="List Table 6 Colorful Accent 2" w:uiPriority="51"/>
-    <w:lsdException w:name="List Table 7 Colorful Accent 2" w:uiPriority="52"/>
-    <w:lsdException w:name="List Table 1 Light Accent 3" w:uiPriority="46"/>
-    <w:lsdException w:name="List Table 2 Accent 3" w:uiPriority="47"/>
-    <w:lsdException w:name="List Table 3 Accent 3" w:uiPriority="48"/>
-    <w:lsdException w:name="List Table 4 Accent 3" w:uiPriority="49"/>
-    <w:lsdException w:name="List Table 5 Dark Accent 3" w:uiPriority="50"/>
-    <w:lsdException w:name="List Table 6 Colorful Accent 3" w:uiPriority="51"/>
-    <w:lsdException w:name="List Table 7 Colorful Accent 3" w:uiPriority="52"/>
-    <w:lsdException w:name="List Table 1 Light Accent 4" w:uiPriority="46"/>
-    <w:lsdException w:name="List Table 2 Accent 4" w:uiPriority="47"/>
-    <w:lsdException w:name="List Table 3 Accent 4" w:uiPriority="48"/>
-    <w:lsdException w:name="List Table 4 Accent 4" w:uiPriority="49"/>
-    <w:lsdException w:name="List Table 5 Dark Accent 4" w:uiPriority="50"/>
-    <w:lsdException w:name="List Table 6 Colorful Accent 4" w:uiPriority="51"/>
-    <w:lsdException w:name="List Table 7 Colorful Accent 4" w:uiPriority="52"/>
-    <w:lsdException w:name="List Table 1 Light Accent 5" w:uiPriority="46"/>
-    <w:lsdException w:name="List Table 2 Accent 5" w:uiPriority="47"/>
-    <w:lsdException w:name="List Table 3 Accent 5" w:uiPriority="48"/>
-    <w:lsdException w:name="List Table 4 Accent 5" w:uiPriority="49"/>
-    <w:lsdException w:name="List Table 5 Dark Accent 5" w:uiPriority="50"/>
-    <w:lsdException w:name="List Table 6 Colorful Accent 5" w:uiPriority="51"/>
-    <w:lsdException w:name="List Table 7 Colorful Accent 5" w:uiPriority="52"/>
-    <w:lsdException w:name="List Table 1 Light Accent 6" w:uiPriority="46"/>
-    <w:lsdException w:name="List Table 2 Accent 6" w:uiPriority="47"/>
-    <w:lsdException w:name="List Table 3 Accent 6" w:uiPriority="48"/>
-    <w:lsdException w:name="List Table 4 Accent 6" w:uiPriority="49"/>
-    <w:lsdException w:name="List Table 5 Dark Accent 6" w:uiPriority="50"/>
-    <w:lsdException w:name="List Table 6 Colorful Accent 6" w:uiPriority="51"/>
-    <w:lsdException w:name="List Table 7 Colorful Accent 6" w:uiPriority="52"/>
+  <w:latentStyles w:defLockedState="0" w:defUIPriority="99" w:defSemiHidden="1" w:defUnhideWhenUsed="1" w:defQFormat="0" w:count="276">
+    <w:lsdException w:name="Normal" w:semiHidden="0" w:uiPriority="0" w:unhideWhenUsed="0" w:qFormat="1"/>
+    <w:lsdException w:name="heading 1" w:semiHidden="0" w:uiPriority="0" w:unhideWhenUsed="0" w:qFormat="1"/>
+    <w:lsdException w:name="heading 2" w:semiHidden="0" w:uiPriority="0" w:unhideWhenUsed="0" w:qFormat="1"/>
+    <w:lsdException w:name="heading 3" w:semiHidden="0" w:uiPriority="0" w:unhideWhenUsed="0" w:qFormat="1"/>
+    <w:lsdException w:name="heading 4" w:uiPriority="0" w:qFormat="1"/>
+    <w:lsdException w:name="heading 5" w:uiPriority="9"/>
+    <w:lsdException w:name="heading 6" w:uiPriority="9" w:qFormat="1"/>
+    <w:lsdException w:name="heading 7" w:uiPriority="9" w:qFormat="1"/>
+    <w:lsdException w:name="heading 8" w:uiPriority="9" w:qFormat="1"/>
+    <w:lsdException w:name="heading 9" w:uiPriority="9" w:qFormat="1"/>
+    <w:lsdException w:name="toc 1" w:uiPriority="39"/>
+    <w:lsdException w:name="toc 2" w:uiPriority="39"/>
+    <w:lsdException w:name="toc 3" w:uiPriority="39"/>
+    <w:lsdException w:name="toc 4" w:uiPriority="39"/>
+    <w:lsdException w:name="toc 5" w:uiPriority="39"/>
+    <w:lsdException w:name="toc 6" w:uiPriority="39"/>
+    <w:lsdException w:name="toc 7" w:uiPriority="39"/>
+    <w:lsdException w:name="toc 8" w:uiPriority="39"/>
+    <w:lsdException w:name="toc 9" w:uiPriority="39"/>
+    <w:lsdException w:name="caption" w:uiPriority="35" w:qFormat="1"/>
+    <w:lsdException w:name="Title" w:semiHidden="0" w:uiPriority="0" w:unhideWhenUsed="0" w:qFormat="1"/>
+    <w:lsdException w:name="Default Paragraph Font" w:uiPriority="1"/>
+    <w:lsdException w:name="Subtitle" w:semiHidden="0" w:uiPriority="11" w:unhideWhenUsed="0" w:qFormat="1"/>
+    <w:lsdException w:name="Strong" w:semiHidden="0" w:uiPriority="22" w:unhideWhenUsed="0"/>
+    <w:lsdException w:name="Emphasis" w:semiHidden="0" w:uiPriority="20" w:unhideWhenUsed="0"/>
+    <w:lsdException w:name="Table Grid" w:semiHidden="0" w:uiPriority="0" w:unhideWhenUsed="0"/>
+    <w:lsdException w:name="Note Level 1" w:semiHidden="0" w:unhideWhenUsed="0"/>
+    <w:lsdException w:name="Note Level 2" w:semiHidden="0" w:unhideWhenUsed="0"/>
+    <w:lsdException w:name="Note Level 3" w:semiHidden="0" w:unhideWhenUsed="0"/>
+    <w:lsdException w:name="Note Level 4" w:semiHidden="0" w:unhideWhenUsed="0"/>
+    <w:lsdException w:name="Note Level 5" w:semiHidden="0" w:unhideWhenUsed="0"/>
+    <w:lsdException w:name="Note Level 6" w:semiHidden="0" w:unhideWhenUsed="0"/>
+    <w:lsdException w:name="Note Level 7" w:semiHidden="0" w:unhideWhenUsed="0"/>
+    <w:lsdException w:name="Note Level 8" w:semiHidden="0" w:unhideWhenUsed="0"/>
+    <w:lsdException w:name="Note Level 9" w:semiHidden="0" w:unhideWhenUsed="0"/>
+    <w:lsdException w:name="Placeholder Text" w:unhideWhenUsed="0"/>
+    <w:lsdException w:name="No Spacing" w:semiHidden="0" w:uiPriority="1" w:unhideWhenUsed="0" w:qFormat="1"/>
+    <w:lsdException w:name="Light Shading" w:semiHidden="0" w:uiPriority="60" w:unhideWhenUsed="0"/>
+    <w:lsdException w:name="Light List" w:semiHidden="0" w:uiPriority="61" w:unhideWhenUsed="0"/>
+    <w:lsdException w:name="Light Grid" w:semiHidden="0" w:uiPriority="62" w:unhideWhenUsed="0"/>
+    <w:lsdException w:name="Medium Shading 1" w:semiHidden="0" w:uiPriority="63" w:unhideWhenUsed="0"/>
+    <w:lsdException w:name="Medium Shading 2" w:semiHidden="0" w:uiPriority="64" w:unhideWhenUsed="0"/>
+    <w:lsdException w:name="Medium List 1" w:semiHidden="0" w:uiPriority="65" w:unhideWhenUsed="0"/>
+    <w:lsdException w:name="Medium List 2" w:semiHidden="0" w:uiPriority="66" w:unhideWhenUsed="0"/>
+    <w:lsdException w:name="Medium Grid 1" w:semiHidden="0" w:uiPriority="67" w:unhideWhenUsed="0"/>
+    <w:lsdException w:name="Medium Grid 2" w:semiHidden="0" w:uiPriority="68" w:unhideWhenUsed="0"/>
+    <w:lsdException w:name="Medium Grid 3" w:semiHidden="0" w:uiPriority="69" w:unhideWhenUsed="0"/>
+    <w:lsdException w:name="Dark List" w:semiHidden="0" w:uiPriority="70" w:unhideWhenUsed="0"/>
+    <w:lsdException w:name="Colorful Shading" w:semiHidden="0" w:uiPriority="71" w:unhideWhenUsed="0"/>
+    <w:lsdException w:name="Colorful List" w:semiHidden="0" w:uiPriority="72" w:unhideWhenUsed="0"/>
+    <w:lsdException w:name="Colorful Grid" w:semiHidden="0" w:uiPriority="73" w:unhideWhenUsed="0"/>
+    <w:lsdException w:name="Light Shading Accent 1" w:semiHidden="0" w:uiPriority="60" w:unhideWhenUsed="0"/>
+    <w:lsdException w:name="Light List Accent 1" w:semiHidden="0" w:uiPriority="61" w:unhideWhenUsed="0"/>
+    <w:lsdException w:name="Light Grid Accent 1" w:semiHidden="0" w:uiPriority="62" w:unhideWhenUsed="0"/>
+    <w:lsdException w:name="Medium Shading 1 Accent 1" w:semiHidden="0" w:uiPriority="63" w:unhideWhenUsed="0"/>
+    <w:lsdException w:name="Medium Shading 2 Accent 1" w:semiHidden="0" w:uiPriority="64" w:unhideWhenUsed="0"/>
+    <w:lsdException w:name="Medium List 1 Accent 1" w:semiHidden="0" w:uiPriority="65" w:unhideWhenUsed="0"/>
+    <w:lsdException w:name="Revision" w:unhideWhenUsed="0"/>
+    <w:lsdException w:name="List Paragraph" w:semiHidden="0" w:uiPriority="34" w:unhideWhenUsed="0" w:qFormat="1"/>
+    <w:lsdException w:name="Quote" w:semiHidden="0" w:uiPriority="29" w:unhideWhenUsed="0"/>
+    <w:lsdException w:name="Intense Quote" w:semiHidden="0" w:uiPriority="30" w:unhideWhenUsed="0"/>
+    <w:lsdException w:name="Medium List 2 Accent 1" w:semiHidden="0" w:uiPriority="66" w:unhideWhenUsed="0"/>
+    <w:lsdException w:name="Medium Grid 1 Accent 1" w:semiHidden="0" w:uiPriority="67" w:unhideWhenUsed="0"/>
+    <w:lsdException w:name="Medium Grid 2 Accent 1" w:semiHidden="0" w:uiPriority="68" w:unhideWhenUsed="0"/>
+    <w:lsdException w:name="Medium Grid 3 Accent 1" w:semiHidden="0" w:uiPriority="69" w:unhideWhenUsed="0"/>
+    <w:lsdException w:name="Dark List Accent 1" w:semiHidden="0" w:uiPriority="70" w:unhideWhenUsed="0"/>
+    <w:lsdException w:name="Colorful Shading Accent 1" w:semiHidden="0" w:uiPriority="71" w:unhideWhenUsed="0"/>
+    <w:lsdException w:name="Colorful List Accent 1" w:semiHidden="0" w:uiPriority="72" w:unhideWhenUsed="0"/>
+    <w:lsdException w:name="Colorful Grid Accent 1" w:semiHidden="0" w:uiPriority="73" w:unhideWhenUsed="0"/>
+    <w:lsdException w:name="Light Shading Accent 2" w:semiHidden="0" w:uiPriority="60" w:unhideWhenUsed="0"/>
+    <w:lsdException w:name="Light List Accent 2" w:semiHidden="0" w:uiPriority="61" w:unhideWhenUsed="0"/>
+    <w:lsdException w:name="Light Grid Accent 2" w:semiHidden="0" w:uiPriority="62" w:unhideWhenUsed="0"/>
+    <w:lsdException w:name="Medium Shading 1 Accent 2" w:semiHidden="0" w:uiPriority="63" w:unhideWhenUsed="0"/>
+    <w:lsdException w:name="Medium Shading 2 Accent 2" w:semiHidden="0" w:uiPriority="64" w:unhideWhenUsed="0"/>
+    <w:lsdException w:name="Medium List 1 Accent 2" w:semiHidden="0" w:uiPriority="65" w:unhideWhenUsed="0"/>
+    <w:lsdException w:name="Medium List 2 Accent 2" w:semiHidden="0" w:uiPriority="66" w:unhideWhenUsed="0"/>
+    <w:lsdException w:name="Medium Grid 1 Accent 2" w:semiHidden="0" w:uiPriority="67" w:unhideWhenUsed="0"/>
+    <w:lsdException w:name="Medium Grid 2 Accent 2" w:semiHidden="0" w:uiPriority="68" w:unhideWhenUsed="0"/>
+    <w:lsdException w:name="Medium Grid 3 Accent 2" w:semiHidden="0" w:uiPriority="69" w:unhideWhenUsed="0"/>
+    <w:lsdException w:name="Dark List Accent 2" w:semiHidden="0" w:uiPriority="70" w:unhideWhenUsed="0"/>
+    <w:lsdException w:name="Colorful Shading Accent 2" w:semiHidden="0" w:uiPriority="71" w:unhideWhenUsed="0"/>
+    <w:lsdException w:name="Colorful List Accent 2" w:semiHidden="0" w:uiPriority="72" w:unhideWhenUsed="0"/>
+    <w:lsdException w:name="Colorful Grid Accent 2" w:semiHidden="0" w:uiPriority="73" w:unhideWhenUsed="0"/>
+    <w:lsdException w:name="Light Shading Accent 3" w:semiHidden="0" w:uiPriority="60" w:unhideWhenUsed="0"/>
+    <w:lsdException w:name="Light List Accent 3" w:semiHidden="0" w:uiPriority="61" w:unhideWhenUsed="0"/>
+    <w:lsdException w:name="Light Grid Accent 3" w:semiHidden="0" w:uiPriority="62" w:unhideWhenUsed="0"/>
+    <w:lsdException w:name="Medium Shading 1 Accent 3" w:semiHidden="0" w:uiPriority="63" w:unhideWhenUsed="0"/>
+    <w:lsdException w:name="Medium Shading 2 Accent 3" w:semiHidden="0" w:uiPriority="64" w:unhideWhenUsed="0"/>
+    <w:lsdException w:name="Medium List 1 Accent 3" w:semiHidden="0" w:uiPriority="65" w:unhideWhenUsed="0"/>
+    <w:lsdException w:name="Medium List 2 Accent 3" w:semiHidden="0" w:uiPriority="66" w:unhideWhenUsed="0"/>
+    <w:lsdException w:name="Medium Grid 1 Accent 3" w:semiHidden="0" w:uiPriority="67" w:unhideWhenUsed="0"/>
+    <w:lsdException w:name="Medium Grid 2 Accent 3" w:semiHidden="0" w:uiPriority="68" w:unhideWhenUsed="0"/>
+    <w:lsdException w:name="Medium Grid 3 Accent 3" w:semiHidden="0" w:uiPriority="69" w:unhideWhenUsed="0"/>
+    <w:lsdException w:name="Dark List Accent 3" w:semiHidden="0" w:uiPriority="70" w:unhideWhenUsed="0"/>
+    <w:lsdException w:name="Colorful Shading Accent 3" w:semiHidden="0" w:uiPriority="71" w:unhideWhenUsed="0"/>
+    <w:lsdException w:name="Colorful List Accent 3" w:semiHidden="0" w:uiPriority="72" w:unhideWhenUsed="0"/>
+    <w:lsdException w:name="Colorful Grid Accent 3" w:semiHidden="0" w:uiPriority="73" w:unhideWhenUsed="0"/>
+    <w:lsdException w:name="Light Shading Accent 4" w:semiHidden="0" w:uiPriority="60" w:unhideWhenUsed="0"/>
+    <w:lsdException w:name="Light List Accent 4" w:semiHidden="0" w:uiPriority="61" w:unhideWhenUsed="0"/>
+    <w:lsdException w:name="Light Grid Accent 4" w:semiHidden="0" w:uiPriority="62" w:unhideWhenUsed="0"/>
+    <w:lsdException w:name="Medium Shading 1 Accent 4" w:semiHidden="0" w:uiPriority="63" w:unhideWhenUsed="0"/>
+    <w:lsdException w:name="Medium Shading 2 Accent 4" w:semiHidden="0" w:uiPriority="64" w:unhideWhenUsed="0"/>
+    <w:lsdException w:name="Medium List 1 Accent 4" w:semiHidden="0" w:uiPriority="65" w:unhideWhenUsed="0"/>
+    <w:lsdException w:name="Medium List 2 Accent 4" w:semiHidden="0" w:uiPriority="66" w:unhideWhenUsed="0"/>
+    <w:lsdException w:name="Medium Grid 1 Accent 4" w:semiHidden="0" w:uiPriority="67" w:unhideWhenUsed="0"/>
+    <w:lsdException w:name="Medium Grid 2 Accent 4" w:semiHidden="0" w:uiPriority="68" w:unhideWhenUsed="0"/>
+    <w:lsdException w:name="Medium Grid 3 Accent 4" w:semiHidden="0" w:uiPriority="69" w:unhideWhenUsed="0"/>
+    <w:lsdException w:name="Dark List Accent 4" w:semiHidden="0" w:uiPriority="70" w:unhideWhenUsed="0"/>
+    <w:lsdException w:name="Colorful Shading Accent 4" w:semiHidden="0" w:uiPriority="71" w:unhideWhenUsed="0"/>
+    <w:lsdException w:name="Colorful List Accent 4" w:semiHidden="0" w:uiPriority="72" w:unhideWhenUsed="0"/>
+    <w:lsdException w:name="Colorful Grid Accent 4" w:semiHidden="0" w:uiPriority="73" w:unhideWhenUsed="0"/>
+    <w:lsdException w:name="Light Shading Accent 5" w:semiHidden="0" w:uiPriority="60" w:unhideWhenUsed="0"/>
+    <w:lsdException w:name="Light List Accent 5" w:semiHidden="0" w:uiPriority="61" w:unhideWhenUsed="0"/>
+    <w:lsdException w:name="Light Grid Accent 5" w:semiHidden="0" w:uiPriority="62" w:unhideWhenUsed="0"/>
+    <w:lsdException w:name="Medium Shading 1 Accent 5" w:semiHidden="0" w:uiPriority="63" w:unhideWhenUsed="0"/>
+    <w:lsdException w:name="Medium Shading 2 Accent 5" w:semiHidden="0" w:uiPriority="64" w:unhideWhenUsed="0"/>
+    <w:lsdException w:name="Medium List 1 Accent 5" w:semiHidden="0" w:uiPriority="65" w:unhideWhenUsed="0"/>
+    <w:lsdException w:name="Medium List 2 Accent 5" w:semiHidden="0" w:uiPriority="66" w:unhideWhenUsed="0"/>
+    <w:lsdException w:name="Medium Grid 1 Accent 5" w:semiHidden="0" w:uiPriority="67" w:unhideWhenUsed="0"/>
+    <w:lsdException w:name="Medium Grid 2 Accent 5" w:semiHidden="0" w:uiPriority="68" w:unhideWhenUsed="0"/>
+    <w:lsdException w:name="Medium Grid 3 Accent 5" w:semiHidden="0" w:uiPriority="69" w:unhideWhenUsed="0"/>
+    <w:lsdException w:name="Dark List Accent 5" w:semiHidden="0" w:uiPriority="70" w:unhideWhenUsed="0"/>
+    <w:lsdException w:name="Colorful Shading Accent 5" w:semiHidden="0" w:uiPriority="71" w:unhideWhenUsed="0"/>
+    <w:lsdException w:name="Colorful List Accent 5" w:semiHidden="0" w:uiPriority="72" w:unhideWhenUsed="0"/>
+    <w:lsdException w:name="Colorful Grid Accent 5" w:semiHidden="0" w:uiPriority="73" w:unhideWhenUsed="0"/>
+    <w:lsdException w:name="Light Shading Accent 6" w:semiHidden="0" w:uiPriority="60" w:unhideWhenUsed="0"/>
+    <w:lsdException w:name="Light List Accent 6" w:semiHidden="0" w:uiPriority="61" w:unhideWhenUsed="0"/>
+    <w:lsdException w:name="Light Grid Accent 6" w:semiHidden="0" w:uiPriority="62" w:unhideWhenUsed="0"/>
+    <w:lsdException w:name="Medium Shading 1 Accent 6" w:semiHidden="0" w:uiPriority="63" w:unhideWhenUsed="0"/>
+    <w:lsdException w:name="Medium Shading 2 Accent 6" w:semiHidden="0" w:uiPriority="64" w:unhideWhenUsed="0"/>
+    <w:lsdException w:name="Medium List 1 Accent 6" w:semiHidden="0" w:uiPriority="65" w:unhideWhenUsed="0"/>
+    <w:lsdException w:name="Medium List 2 Accent 6" w:semiHidden="0" w:uiPriority="66" w:unhideWhenUsed="0"/>
+    <w:lsdException w:name="Medium Grid 1 Accent 6" w:semiHidden="0" w:uiPriority="67" w:unhideWhenUsed="0"/>
+    <w:lsdException w:name="Medium Grid 2 Accent 6" w:semiHidden="0" w:uiPriority="68" w:unhideWhenUsed="0"/>
+    <w:lsdException w:name="Medium Grid 3 Accent 6" w:semiHidden="0" w:uiPriority="69" w:unhideWhenUsed="0"/>
+    <w:lsdException w:name="Dark List Accent 6" w:semiHidden="0" w:uiPriority="70" w:unhideWhenUsed="0"/>
+    <w:lsdException w:name="Colorful Shading Accent 6" w:semiHidden="0" w:uiPriority="71" w:unhideWhenUsed="0"/>
+    <w:lsdException w:name="Colorful List Accent 6" w:semiHidden="0" w:uiPriority="72" w:unhideWhenUsed="0"/>
+    <w:lsdException w:name="Colorful Grid Accent 6" w:semiHidden="0" w:uiPriority="73" w:unhideWhenUsed="0"/>
+    <w:lsdException w:name="Subtle Emphasis" w:semiHidden="0" w:uiPriority="19" w:unhideWhenUsed="0"/>
+    <w:lsdException w:name="Intense Emphasis" w:semiHidden="0" w:uiPriority="21" w:unhideWhenUsed="0"/>
+    <w:lsdException w:name="Subtle Reference" w:semiHidden="0" w:uiPriority="31" w:unhideWhenUsed="0"/>
+    <w:lsdException w:name="Intense Reference" w:semiHidden="0" w:uiPriority="32" w:unhideWhenUsed="0"/>
+    <w:lsdException w:name="Book Title" w:semiHidden="0" w:uiPriority="33" w:unhideWhenUsed="0"/>
+    <w:lsdException w:name="Bibliography" w:uiPriority="37"/>
+    <w:lsdException w:name="TOC Heading" w:uiPriority="39" w:qFormat="1"/>
   </w:latentStyles>
   <w:style w:type="paragraph" w:default="1" w:styleId="Normal">
     <w:name w:val="Normal"/>
@@ -4437,20 +6290,17 @@
     <w:link w:val="Heading1Char"/>
     <w:autoRedefine/>
     <w:qFormat/>
-    <w:rsid w:val="00B8702C"/>
+    <w:rsid w:val="00385650"/>
     <w:pPr>
       <w:keepNext/>
-      <w:numPr>
-        <w:numId w:val="11"/>
-      </w:numPr>
       <w:spacing w:before="240" w:after="240"/>
       <w:outlineLvl w:val="0"/>
     </w:pPr>
     <w:rPr>
       <w:b/>
       <w:kern w:val="32"/>
-      <w:sz w:val="36"/>
-      <w:szCs w:val="32"/>
+      <w:sz w:val="28"/>
+      <w:szCs w:val="28"/>
     </w:rPr>
   </w:style>
   <w:style w:type="paragraph" w:styleId="Heading2">
@@ -4974,13 +6824,739 @@
     <w:name w:val="Heading 1 Char"/>
     <w:basedOn w:val="DefaultParagraphFont"/>
     <w:link w:val="Heading1"/>
-    <w:rsid w:val="005A0C12"/>
+    <w:rsid w:val="00385650"/>
     <w:rPr>
       <w:rFonts w:ascii="Times New Roman" w:hAnsi="Times New Roman"/>
       <w:b/>
       <w:kern w:val="32"/>
-      <w:sz w:val="36"/>
+      <w:sz w:val="28"/>
+      <w:szCs w:val="28"/>
+    </w:rPr>
+  </w:style>
+</w:styles>
+</file>
+
+<file path=word/stylesWithEffects.xml><?xml version="1.0" encoding="utf-8"?>
+<w:styles xmlns:wpc="http://schemas.microsoft.com/office/word/2010/wordprocessingCanvas" xmlns:mo="http://schemas.microsoft.com/office/mac/office/2008/main" xmlns:mc="http://schemas.openxmlformats.org/markup-compatibility/2006" xmlns:mv="urn:schemas-microsoft-com:mac:vml" xmlns:o="urn:schemas-microsoft-com:office:office" xmlns:r="http://schemas.openxmlformats.org/officeDocument/2006/relationships" xmlns:m="http://schemas.openxmlformats.org/officeDocument/2006/math" xmlns:v="urn:schemas-microsoft-com:vml" xmlns:wp14="http://schemas.microsoft.com/office/word/2010/wordprocessingDrawing" xmlns:wp="http://schemas.openxmlformats.org/drawingml/2006/wordprocessingDrawing" xmlns:w10="urn:schemas-microsoft-com:office:word" xmlns:w="http://schemas.openxmlformats.org/wordprocessingml/2006/main" xmlns:w14="http://schemas.microsoft.com/office/word/2010/wordml" xmlns:wpg="http://schemas.microsoft.com/office/word/2010/wordprocessingGroup" xmlns:wpi="http://schemas.microsoft.com/office/word/2010/wordprocessingInk" xmlns:wne="http://schemas.microsoft.com/office/word/2006/wordml" xmlns:wps="http://schemas.microsoft.com/office/word/2010/wordprocessingShape" mc:Ignorable="w14 wp14">
+  <w:docDefaults>
+    <w:rPrDefault>
+      <w:rPr>
+        <w:rFonts w:asciiTheme="minorHAnsi" w:eastAsiaTheme="minorEastAsia" w:hAnsiTheme="minorHAnsi" w:cstheme="minorBidi"/>
+        <w:lang w:val="en-US" w:eastAsia="ja-JP" w:bidi="ar-SA"/>
+      </w:rPr>
+    </w:rPrDefault>
+    <w:pPrDefault/>
+  </w:docDefaults>
+  <w:latentStyles w:defLockedState="0" w:defUIPriority="99" w:defSemiHidden="1" w:defUnhideWhenUsed="1" w:defQFormat="0" w:count="276">
+    <w:lsdException w:name="Normal" w:semiHidden="0" w:uiPriority="0" w:unhideWhenUsed="0" w:qFormat="1"/>
+    <w:lsdException w:name="heading 1" w:semiHidden="0" w:uiPriority="0" w:unhideWhenUsed="0" w:qFormat="1"/>
+    <w:lsdException w:name="heading 2" w:semiHidden="0" w:uiPriority="0" w:unhideWhenUsed="0" w:qFormat="1"/>
+    <w:lsdException w:name="heading 3" w:semiHidden="0" w:uiPriority="0" w:unhideWhenUsed="0" w:qFormat="1"/>
+    <w:lsdException w:name="heading 4" w:uiPriority="0" w:qFormat="1"/>
+    <w:lsdException w:name="heading 5" w:uiPriority="9"/>
+    <w:lsdException w:name="heading 6" w:uiPriority="9" w:qFormat="1"/>
+    <w:lsdException w:name="heading 7" w:uiPriority="9" w:qFormat="1"/>
+    <w:lsdException w:name="heading 8" w:uiPriority="9" w:qFormat="1"/>
+    <w:lsdException w:name="heading 9" w:uiPriority="9" w:qFormat="1"/>
+    <w:lsdException w:name="toc 1" w:uiPriority="39"/>
+    <w:lsdException w:name="toc 2" w:uiPriority="39"/>
+    <w:lsdException w:name="toc 3" w:uiPriority="39"/>
+    <w:lsdException w:name="toc 4" w:uiPriority="39"/>
+    <w:lsdException w:name="toc 5" w:uiPriority="39"/>
+    <w:lsdException w:name="toc 6" w:uiPriority="39"/>
+    <w:lsdException w:name="toc 7" w:uiPriority="39"/>
+    <w:lsdException w:name="toc 8" w:uiPriority="39"/>
+    <w:lsdException w:name="toc 9" w:uiPriority="39"/>
+    <w:lsdException w:name="caption" w:uiPriority="35" w:qFormat="1"/>
+    <w:lsdException w:name="Title" w:semiHidden="0" w:uiPriority="0" w:unhideWhenUsed="0" w:qFormat="1"/>
+    <w:lsdException w:name="Default Paragraph Font" w:uiPriority="1"/>
+    <w:lsdException w:name="Subtitle" w:semiHidden="0" w:uiPriority="11" w:unhideWhenUsed="0" w:qFormat="1"/>
+    <w:lsdException w:name="Strong" w:semiHidden="0" w:uiPriority="22" w:unhideWhenUsed="0"/>
+    <w:lsdException w:name="Emphasis" w:semiHidden="0" w:uiPriority="20" w:unhideWhenUsed="0"/>
+    <w:lsdException w:name="Table Grid" w:semiHidden="0" w:uiPriority="0" w:unhideWhenUsed="0"/>
+    <w:lsdException w:name="Note Level 1" w:semiHidden="0" w:unhideWhenUsed="0"/>
+    <w:lsdException w:name="Note Level 2" w:semiHidden="0" w:unhideWhenUsed="0"/>
+    <w:lsdException w:name="Note Level 3" w:semiHidden="0" w:unhideWhenUsed="0"/>
+    <w:lsdException w:name="Note Level 4" w:semiHidden="0" w:unhideWhenUsed="0"/>
+    <w:lsdException w:name="Note Level 5" w:semiHidden="0" w:unhideWhenUsed="0"/>
+    <w:lsdException w:name="Note Level 6" w:semiHidden="0" w:unhideWhenUsed="0"/>
+    <w:lsdException w:name="Note Level 7" w:semiHidden="0" w:unhideWhenUsed="0"/>
+    <w:lsdException w:name="Note Level 8" w:semiHidden="0" w:unhideWhenUsed="0"/>
+    <w:lsdException w:name="Note Level 9" w:semiHidden="0" w:unhideWhenUsed="0"/>
+    <w:lsdException w:name="Placeholder Text" w:unhideWhenUsed="0"/>
+    <w:lsdException w:name="No Spacing" w:semiHidden="0" w:uiPriority="1" w:unhideWhenUsed="0" w:qFormat="1"/>
+    <w:lsdException w:name="Light Shading" w:semiHidden="0" w:uiPriority="60" w:unhideWhenUsed="0"/>
+    <w:lsdException w:name="Light List" w:semiHidden="0" w:uiPriority="61" w:unhideWhenUsed="0"/>
+    <w:lsdException w:name="Light Grid" w:semiHidden="0" w:uiPriority="62" w:unhideWhenUsed="0"/>
+    <w:lsdException w:name="Medium Shading 1" w:semiHidden="0" w:uiPriority="63" w:unhideWhenUsed="0"/>
+    <w:lsdException w:name="Medium Shading 2" w:semiHidden="0" w:uiPriority="64" w:unhideWhenUsed="0"/>
+    <w:lsdException w:name="Medium List 1" w:semiHidden="0" w:uiPriority="65" w:unhideWhenUsed="0"/>
+    <w:lsdException w:name="Medium List 2" w:semiHidden="0" w:uiPriority="66" w:unhideWhenUsed="0"/>
+    <w:lsdException w:name="Medium Grid 1" w:semiHidden="0" w:uiPriority="67" w:unhideWhenUsed="0"/>
+    <w:lsdException w:name="Medium Grid 2" w:semiHidden="0" w:uiPriority="68" w:unhideWhenUsed="0"/>
+    <w:lsdException w:name="Medium Grid 3" w:semiHidden="0" w:uiPriority="69" w:unhideWhenUsed="0"/>
+    <w:lsdException w:name="Dark List" w:semiHidden="0" w:uiPriority="70" w:unhideWhenUsed="0"/>
+    <w:lsdException w:name="Colorful Shading" w:semiHidden="0" w:uiPriority="71" w:unhideWhenUsed="0"/>
+    <w:lsdException w:name="Colorful List" w:semiHidden="0" w:uiPriority="72" w:unhideWhenUsed="0"/>
+    <w:lsdException w:name="Colorful Grid" w:semiHidden="0" w:uiPriority="73" w:unhideWhenUsed="0"/>
+    <w:lsdException w:name="Light Shading Accent 1" w:semiHidden="0" w:uiPriority="60" w:unhideWhenUsed="0"/>
+    <w:lsdException w:name="Light List Accent 1" w:semiHidden="0" w:uiPriority="61" w:unhideWhenUsed="0"/>
+    <w:lsdException w:name="Light Grid Accent 1" w:semiHidden="0" w:uiPriority="62" w:unhideWhenUsed="0"/>
+    <w:lsdException w:name="Medium Shading 1 Accent 1" w:semiHidden="0" w:uiPriority="63" w:unhideWhenUsed="0"/>
+    <w:lsdException w:name="Medium Shading 2 Accent 1" w:semiHidden="0" w:uiPriority="64" w:unhideWhenUsed="0"/>
+    <w:lsdException w:name="Medium List 1 Accent 1" w:semiHidden="0" w:uiPriority="65" w:unhideWhenUsed="0"/>
+    <w:lsdException w:name="Revision" w:unhideWhenUsed="0"/>
+    <w:lsdException w:name="List Paragraph" w:semiHidden="0" w:uiPriority="34" w:unhideWhenUsed="0" w:qFormat="1"/>
+    <w:lsdException w:name="Quote" w:semiHidden="0" w:uiPriority="29" w:unhideWhenUsed="0"/>
+    <w:lsdException w:name="Intense Quote" w:semiHidden="0" w:uiPriority="30" w:unhideWhenUsed="0"/>
+    <w:lsdException w:name="Medium List 2 Accent 1" w:semiHidden="0" w:uiPriority="66" w:unhideWhenUsed="0"/>
+    <w:lsdException w:name="Medium Grid 1 Accent 1" w:semiHidden="0" w:uiPriority="67" w:unhideWhenUsed="0"/>
+    <w:lsdException w:name="Medium Grid 2 Accent 1" w:semiHidden="0" w:uiPriority="68" w:unhideWhenUsed="0"/>
+    <w:lsdException w:name="Medium Grid 3 Accent 1" w:semiHidden="0" w:uiPriority="69" w:unhideWhenUsed="0"/>
+    <w:lsdException w:name="Dark List Accent 1" w:semiHidden="0" w:uiPriority="70" w:unhideWhenUsed="0"/>
+    <w:lsdException w:name="Colorful Shading Accent 1" w:semiHidden="0" w:uiPriority="71" w:unhideWhenUsed="0"/>
+    <w:lsdException w:name="Colorful List Accent 1" w:semiHidden="0" w:uiPriority="72" w:unhideWhenUsed="0"/>
+    <w:lsdException w:name="Colorful Grid Accent 1" w:semiHidden="0" w:uiPriority="73" w:unhideWhenUsed="0"/>
+    <w:lsdException w:name="Light Shading Accent 2" w:semiHidden="0" w:uiPriority="60" w:unhideWhenUsed="0"/>
+    <w:lsdException w:name="Light List Accent 2" w:semiHidden="0" w:uiPriority="61" w:unhideWhenUsed="0"/>
+    <w:lsdException w:name="Light Grid Accent 2" w:semiHidden="0" w:uiPriority="62" w:unhideWhenUsed="0"/>
+    <w:lsdException w:name="Medium Shading 1 Accent 2" w:semiHidden="0" w:uiPriority="63" w:unhideWhenUsed="0"/>
+    <w:lsdException w:name="Medium Shading 2 Accent 2" w:semiHidden="0" w:uiPriority="64" w:unhideWhenUsed="0"/>
+    <w:lsdException w:name="Medium List 1 Accent 2" w:semiHidden="0" w:uiPriority="65" w:unhideWhenUsed="0"/>
+    <w:lsdException w:name="Medium List 2 Accent 2" w:semiHidden="0" w:uiPriority="66" w:unhideWhenUsed="0"/>
+    <w:lsdException w:name="Medium Grid 1 Accent 2" w:semiHidden="0" w:uiPriority="67" w:unhideWhenUsed="0"/>
+    <w:lsdException w:name="Medium Grid 2 Accent 2" w:semiHidden="0" w:uiPriority="68" w:unhideWhenUsed="0"/>
+    <w:lsdException w:name="Medium Grid 3 Accent 2" w:semiHidden="0" w:uiPriority="69" w:unhideWhenUsed="0"/>
+    <w:lsdException w:name="Dark List Accent 2" w:semiHidden="0" w:uiPriority="70" w:unhideWhenUsed="0"/>
+    <w:lsdException w:name="Colorful Shading Accent 2" w:semiHidden="0" w:uiPriority="71" w:unhideWhenUsed="0"/>
+    <w:lsdException w:name="Colorful List Accent 2" w:semiHidden="0" w:uiPriority="72" w:unhideWhenUsed="0"/>
+    <w:lsdException w:name="Colorful Grid Accent 2" w:semiHidden="0" w:uiPriority="73" w:unhideWhenUsed="0"/>
+    <w:lsdException w:name="Light Shading Accent 3" w:semiHidden="0" w:uiPriority="60" w:unhideWhenUsed="0"/>
+    <w:lsdException w:name="Light List Accent 3" w:semiHidden="0" w:uiPriority="61" w:unhideWhenUsed="0"/>
+    <w:lsdException w:name="Light Grid Accent 3" w:semiHidden="0" w:uiPriority="62" w:unhideWhenUsed="0"/>
+    <w:lsdException w:name="Medium Shading 1 Accent 3" w:semiHidden="0" w:uiPriority="63" w:unhideWhenUsed="0"/>
+    <w:lsdException w:name="Medium Shading 2 Accent 3" w:semiHidden="0" w:uiPriority="64" w:unhideWhenUsed="0"/>
+    <w:lsdException w:name="Medium List 1 Accent 3" w:semiHidden="0" w:uiPriority="65" w:unhideWhenUsed="0"/>
+    <w:lsdException w:name="Medium List 2 Accent 3" w:semiHidden="0" w:uiPriority="66" w:unhideWhenUsed="0"/>
+    <w:lsdException w:name="Medium Grid 1 Accent 3" w:semiHidden="0" w:uiPriority="67" w:unhideWhenUsed="0"/>
+    <w:lsdException w:name="Medium Grid 2 Accent 3" w:semiHidden="0" w:uiPriority="68" w:unhideWhenUsed="0"/>
+    <w:lsdException w:name="Medium Grid 3 Accent 3" w:semiHidden="0" w:uiPriority="69" w:unhideWhenUsed="0"/>
+    <w:lsdException w:name="Dark List Accent 3" w:semiHidden="0" w:uiPriority="70" w:unhideWhenUsed="0"/>
+    <w:lsdException w:name="Colorful Shading Accent 3" w:semiHidden="0" w:uiPriority="71" w:unhideWhenUsed="0"/>
+    <w:lsdException w:name="Colorful List Accent 3" w:semiHidden="0" w:uiPriority="72" w:unhideWhenUsed="0"/>
+    <w:lsdException w:name="Colorful Grid Accent 3" w:semiHidden="0" w:uiPriority="73" w:unhideWhenUsed="0"/>
+    <w:lsdException w:name="Light Shading Accent 4" w:semiHidden="0" w:uiPriority="60" w:unhideWhenUsed="0"/>
+    <w:lsdException w:name="Light List Accent 4" w:semiHidden="0" w:uiPriority="61" w:unhideWhenUsed="0"/>
+    <w:lsdException w:name="Light Grid Accent 4" w:semiHidden="0" w:uiPriority="62" w:unhideWhenUsed="0"/>
+    <w:lsdException w:name="Medium Shading 1 Accent 4" w:semiHidden="0" w:uiPriority="63" w:unhideWhenUsed="0"/>
+    <w:lsdException w:name="Medium Shading 2 Accent 4" w:semiHidden="0" w:uiPriority="64" w:unhideWhenUsed="0"/>
+    <w:lsdException w:name="Medium List 1 Accent 4" w:semiHidden="0" w:uiPriority="65" w:unhideWhenUsed="0"/>
+    <w:lsdException w:name="Medium List 2 Accent 4" w:semiHidden="0" w:uiPriority="66" w:unhideWhenUsed="0"/>
+    <w:lsdException w:name="Medium Grid 1 Accent 4" w:semiHidden="0" w:uiPriority="67" w:unhideWhenUsed="0"/>
+    <w:lsdException w:name="Medium Grid 2 Accent 4" w:semiHidden="0" w:uiPriority="68" w:unhideWhenUsed="0"/>
+    <w:lsdException w:name="Medium Grid 3 Accent 4" w:semiHidden="0" w:uiPriority="69" w:unhideWhenUsed="0"/>
+    <w:lsdException w:name="Dark List Accent 4" w:semiHidden="0" w:uiPriority="70" w:unhideWhenUsed="0"/>
+    <w:lsdException w:name="Colorful Shading Accent 4" w:semiHidden="0" w:uiPriority="71" w:unhideWhenUsed="0"/>
+    <w:lsdException w:name="Colorful List Accent 4" w:semiHidden="0" w:uiPriority="72" w:unhideWhenUsed="0"/>
+    <w:lsdException w:name="Colorful Grid Accent 4" w:semiHidden="0" w:uiPriority="73" w:unhideWhenUsed="0"/>
+    <w:lsdException w:name="Light Shading Accent 5" w:semiHidden="0" w:uiPriority="60" w:unhideWhenUsed="0"/>
+    <w:lsdException w:name="Light List Accent 5" w:semiHidden="0" w:uiPriority="61" w:unhideWhenUsed="0"/>
+    <w:lsdException w:name="Light Grid Accent 5" w:semiHidden="0" w:uiPriority="62" w:unhideWhenUsed="0"/>
+    <w:lsdException w:name="Medium Shading 1 Accent 5" w:semiHidden="0" w:uiPriority="63" w:unhideWhenUsed="0"/>
+    <w:lsdException w:name="Medium Shading 2 Accent 5" w:semiHidden="0" w:uiPriority="64" w:unhideWhenUsed="0"/>
+    <w:lsdException w:name="Medium List 1 Accent 5" w:semiHidden="0" w:uiPriority="65" w:unhideWhenUsed="0"/>
+    <w:lsdException w:name="Medium List 2 Accent 5" w:semiHidden="0" w:uiPriority="66" w:unhideWhenUsed="0"/>
+    <w:lsdException w:name="Medium Grid 1 Accent 5" w:semiHidden="0" w:uiPriority="67" w:unhideWhenUsed="0"/>
+    <w:lsdException w:name="Medium Grid 2 Accent 5" w:semiHidden="0" w:uiPriority="68" w:unhideWhenUsed="0"/>
+    <w:lsdException w:name="Medium Grid 3 Accent 5" w:semiHidden="0" w:uiPriority="69" w:unhideWhenUsed="0"/>
+    <w:lsdException w:name="Dark List Accent 5" w:semiHidden="0" w:uiPriority="70" w:unhideWhenUsed="0"/>
+    <w:lsdException w:name="Colorful Shading Accent 5" w:semiHidden="0" w:uiPriority="71" w:unhideWhenUsed="0"/>
+    <w:lsdException w:name="Colorful List Accent 5" w:semiHidden="0" w:uiPriority="72" w:unhideWhenUsed="0"/>
+    <w:lsdException w:name="Colorful Grid Accent 5" w:semiHidden="0" w:uiPriority="73" w:unhideWhenUsed="0"/>
+    <w:lsdException w:name="Light Shading Accent 6" w:semiHidden="0" w:uiPriority="60" w:unhideWhenUsed="0"/>
+    <w:lsdException w:name="Light List Accent 6" w:semiHidden="0" w:uiPriority="61" w:unhideWhenUsed="0"/>
+    <w:lsdException w:name="Light Grid Accent 6" w:semiHidden="0" w:uiPriority="62" w:unhideWhenUsed="0"/>
+    <w:lsdException w:name="Medium Shading 1 Accent 6" w:semiHidden="0" w:uiPriority="63" w:unhideWhenUsed="0"/>
+    <w:lsdException w:name="Medium Shading 2 Accent 6" w:semiHidden="0" w:uiPriority="64" w:unhideWhenUsed="0"/>
+    <w:lsdException w:name="Medium List 1 Accent 6" w:semiHidden="0" w:uiPriority="65" w:unhideWhenUsed="0"/>
+    <w:lsdException w:name="Medium List 2 Accent 6" w:semiHidden="0" w:uiPriority="66" w:unhideWhenUsed="0"/>
+    <w:lsdException w:name="Medium Grid 1 Accent 6" w:semiHidden="0" w:uiPriority="67" w:unhideWhenUsed="0"/>
+    <w:lsdException w:name="Medium Grid 2 Accent 6" w:semiHidden="0" w:uiPriority="68" w:unhideWhenUsed="0"/>
+    <w:lsdException w:name="Medium Grid 3 Accent 6" w:semiHidden="0" w:uiPriority="69" w:unhideWhenUsed="0"/>
+    <w:lsdException w:name="Dark List Accent 6" w:semiHidden="0" w:uiPriority="70" w:unhideWhenUsed="0"/>
+    <w:lsdException w:name="Colorful Shading Accent 6" w:semiHidden="0" w:uiPriority="71" w:unhideWhenUsed="0"/>
+    <w:lsdException w:name="Colorful List Accent 6" w:semiHidden="0" w:uiPriority="72" w:unhideWhenUsed="0"/>
+    <w:lsdException w:name="Colorful Grid Accent 6" w:semiHidden="0" w:uiPriority="73" w:unhideWhenUsed="0"/>
+    <w:lsdException w:name="Subtle Emphasis" w:semiHidden="0" w:uiPriority="19" w:unhideWhenUsed="0"/>
+    <w:lsdException w:name="Intense Emphasis" w:semiHidden="0" w:uiPriority="21" w:unhideWhenUsed="0"/>
+    <w:lsdException w:name="Subtle Reference" w:semiHidden="0" w:uiPriority="31" w:unhideWhenUsed="0"/>
+    <w:lsdException w:name="Intense Reference" w:semiHidden="0" w:uiPriority="32" w:unhideWhenUsed="0"/>
+    <w:lsdException w:name="Book Title" w:semiHidden="0" w:uiPriority="33" w:unhideWhenUsed="0"/>
+    <w:lsdException w:name="Bibliography" w:uiPriority="37"/>
+    <w:lsdException w:name="TOC Heading" w:uiPriority="39" w:qFormat="1"/>
+  </w:latentStyles>
+  <w:style w:type="paragraph" w:default="1" w:styleId="Normal">
+    <w:name w:val="Normal"/>
+    <w:qFormat/>
+    <w:rsid w:val="0043071B"/>
+    <w:pPr>
+      <w:spacing w:line="320" w:lineRule="exact"/>
+      <w:jc w:val="both"/>
+    </w:pPr>
+    <w:rPr>
+      <w:rFonts w:ascii="Times New Roman" w:hAnsi="Times New Roman"/>
+      <w:sz w:val="24"/>
+      <w:szCs w:val="24"/>
+    </w:rPr>
+  </w:style>
+  <w:style w:type="paragraph" w:styleId="Heading1">
+    <w:name w:val="heading 1"/>
+    <w:basedOn w:val="Normal"/>
+    <w:next w:val="Normal"/>
+    <w:link w:val="Heading1Char"/>
+    <w:autoRedefine/>
+    <w:qFormat/>
+    <w:rsid w:val="00385650"/>
+    <w:pPr>
+      <w:keepNext/>
+      <w:spacing w:before="240" w:after="240"/>
+      <w:outlineLvl w:val="0"/>
+    </w:pPr>
+    <w:rPr>
+      <w:b/>
+      <w:kern w:val="32"/>
+      <w:sz w:val="28"/>
+      <w:szCs w:val="28"/>
+    </w:rPr>
+  </w:style>
+  <w:style w:type="paragraph" w:styleId="Heading2">
+    <w:name w:val="heading 2"/>
+    <w:basedOn w:val="Normal"/>
+    <w:next w:val="Normal"/>
+    <w:qFormat/>
+    <w:rsid w:val="00CF7E99"/>
+    <w:pPr>
+      <w:keepNext/>
+      <w:numPr>
+        <w:ilvl w:val="1"/>
+        <w:numId w:val="11"/>
+      </w:numPr>
+      <w:spacing w:before="240" w:after="120" w:line="240" w:lineRule="auto"/>
+      <w:outlineLvl w:val="1"/>
+    </w:pPr>
+    <w:rPr>
+      <w:b/>
+      <w:sz w:val="32"/>
+      <w:szCs w:val="28"/>
+    </w:rPr>
+  </w:style>
+  <w:style w:type="paragraph" w:styleId="Heading3">
+    <w:name w:val="heading 3"/>
+    <w:basedOn w:val="Normal"/>
+    <w:next w:val="Normal"/>
+    <w:qFormat/>
+    <w:rsid w:val="00B8702C"/>
+    <w:pPr>
+      <w:keepNext/>
+      <w:numPr>
+        <w:ilvl w:val="2"/>
+        <w:numId w:val="11"/>
+      </w:numPr>
+      <w:spacing w:before="240" w:after="60"/>
+      <w:outlineLvl w:val="2"/>
+    </w:pPr>
+    <w:rPr>
+      <w:b/>
+      <w:sz w:val="26"/>
+      <w:szCs w:val="26"/>
+    </w:rPr>
+  </w:style>
+  <w:style w:type="paragraph" w:styleId="Heading4">
+    <w:name w:val="heading 4"/>
+    <w:basedOn w:val="Normal"/>
+    <w:next w:val="Normal"/>
+    <w:link w:val="Heading4Char"/>
+    <w:qFormat/>
+    <w:rsid w:val="003C0300"/>
+    <w:pPr>
+      <w:keepNext/>
+      <w:keepLines/>
+      <w:spacing w:before="200"/>
+      <w:contextualSpacing/>
+      <w:outlineLvl w:val="3"/>
+    </w:pPr>
+    <w:rPr>
+      <w:rFonts w:eastAsiaTheme="majorEastAsia" w:cstheme="majorBidi"/>
+      <w:b/>
+      <w:bCs/>
+      <w:i/>
+      <w:iCs/>
+      <w:color w:val="000000" w:themeColor="text1"/>
+      <w:szCs w:val="20"/>
+    </w:rPr>
+  </w:style>
+  <w:style w:type="paragraph" w:styleId="Heading5">
+    <w:name w:val="heading 5"/>
+    <w:basedOn w:val="Normal"/>
+    <w:next w:val="Normal"/>
+    <w:link w:val="Heading5Char"/>
+    <w:uiPriority w:val="9"/>
+    <w:semiHidden/>
+    <w:unhideWhenUsed/>
+    <w:rsid w:val="007708C4"/>
+    <w:pPr>
+      <w:keepNext/>
+      <w:keepLines/>
+      <w:numPr>
+        <w:ilvl w:val="4"/>
+        <w:numId w:val="1"/>
+      </w:numPr>
+      <w:spacing w:before="200"/>
+      <w:outlineLvl w:val="4"/>
+    </w:pPr>
+    <w:rPr>
+      <w:rFonts w:asciiTheme="majorHAnsi" w:eastAsiaTheme="majorEastAsia" w:hAnsiTheme="majorHAnsi" w:cstheme="majorBidi"/>
+      <w:color w:val="243F60" w:themeColor="accent1" w:themeShade="7F"/>
+    </w:rPr>
+  </w:style>
+  <w:style w:type="paragraph" w:styleId="Heading6">
+    <w:name w:val="heading 6"/>
+    <w:basedOn w:val="Normal"/>
+    <w:next w:val="Normal"/>
+    <w:link w:val="Heading6Char"/>
+    <w:uiPriority w:val="9"/>
+    <w:semiHidden/>
+    <w:unhideWhenUsed/>
+    <w:qFormat/>
+    <w:rsid w:val="007708C4"/>
+    <w:pPr>
+      <w:keepNext/>
+      <w:keepLines/>
+      <w:numPr>
+        <w:ilvl w:val="5"/>
+        <w:numId w:val="1"/>
+      </w:numPr>
+      <w:spacing w:before="200"/>
+      <w:outlineLvl w:val="5"/>
+    </w:pPr>
+    <w:rPr>
+      <w:rFonts w:asciiTheme="majorHAnsi" w:eastAsiaTheme="majorEastAsia" w:hAnsiTheme="majorHAnsi" w:cstheme="majorBidi"/>
+      <w:i/>
+      <w:iCs/>
+      <w:color w:val="243F60" w:themeColor="accent1" w:themeShade="7F"/>
+    </w:rPr>
+  </w:style>
+  <w:style w:type="paragraph" w:styleId="Heading7">
+    <w:name w:val="heading 7"/>
+    <w:basedOn w:val="Normal"/>
+    <w:next w:val="Normal"/>
+    <w:link w:val="Heading7Char"/>
+    <w:uiPriority w:val="9"/>
+    <w:semiHidden/>
+    <w:unhideWhenUsed/>
+    <w:qFormat/>
+    <w:rsid w:val="007708C4"/>
+    <w:pPr>
+      <w:keepNext/>
+      <w:keepLines/>
+      <w:numPr>
+        <w:ilvl w:val="6"/>
+        <w:numId w:val="1"/>
+      </w:numPr>
+      <w:spacing w:before="200"/>
+      <w:outlineLvl w:val="6"/>
+    </w:pPr>
+    <w:rPr>
+      <w:rFonts w:asciiTheme="majorHAnsi" w:eastAsiaTheme="majorEastAsia" w:hAnsiTheme="majorHAnsi" w:cstheme="majorBidi"/>
+      <w:i/>
+      <w:iCs/>
+      <w:color w:val="404040" w:themeColor="text1" w:themeTint="BF"/>
+    </w:rPr>
+  </w:style>
+  <w:style w:type="paragraph" w:styleId="Heading8">
+    <w:name w:val="heading 8"/>
+    <w:basedOn w:val="Normal"/>
+    <w:next w:val="Normal"/>
+    <w:link w:val="Heading8Char"/>
+    <w:uiPriority w:val="9"/>
+    <w:semiHidden/>
+    <w:unhideWhenUsed/>
+    <w:qFormat/>
+    <w:rsid w:val="007708C4"/>
+    <w:pPr>
+      <w:keepNext/>
+      <w:keepLines/>
+      <w:numPr>
+        <w:ilvl w:val="7"/>
+        <w:numId w:val="1"/>
+      </w:numPr>
+      <w:spacing w:before="200"/>
+      <w:outlineLvl w:val="7"/>
+    </w:pPr>
+    <w:rPr>
+      <w:rFonts w:asciiTheme="majorHAnsi" w:eastAsiaTheme="majorEastAsia" w:hAnsiTheme="majorHAnsi" w:cstheme="majorBidi"/>
+      <w:color w:val="404040" w:themeColor="text1" w:themeTint="BF"/>
+      <w:sz w:val="20"/>
+      <w:szCs w:val="20"/>
+    </w:rPr>
+  </w:style>
+  <w:style w:type="paragraph" w:styleId="Heading9">
+    <w:name w:val="heading 9"/>
+    <w:basedOn w:val="Normal"/>
+    <w:next w:val="Normal"/>
+    <w:link w:val="Heading9Char"/>
+    <w:uiPriority w:val="9"/>
+    <w:semiHidden/>
+    <w:unhideWhenUsed/>
+    <w:qFormat/>
+    <w:rsid w:val="007708C4"/>
+    <w:pPr>
+      <w:keepNext/>
+      <w:keepLines/>
+      <w:numPr>
+        <w:ilvl w:val="8"/>
+        <w:numId w:val="1"/>
+      </w:numPr>
+      <w:spacing w:before="200"/>
+      <w:outlineLvl w:val="8"/>
+    </w:pPr>
+    <w:rPr>
+      <w:rFonts w:asciiTheme="majorHAnsi" w:eastAsiaTheme="majorEastAsia" w:hAnsiTheme="majorHAnsi" w:cstheme="majorBidi"/>
+      <w:i/>
+      <w:iCs/>
+      <w:color w:val="404040" w:themeColor="text1" w:themeTint="BF"/>
+      <w:sz w:val="20"/>
+      <w:szCs w:val="20"/>
+    </w:rPr>
+  </w:style>
+  <w:style w:type="character" w:default="1" w:styleId="DefaultParagraphFont">
+    <w:name w:val="Default Paragraph Font"/>
+    <w:uiPriority w:val="1"/>
+    <w:semiHidden/>
+    <w:unhideWhenUsed/>
+  </w:style>
+  <w:style w:type="table" w:default="1" w:styleId="TableNormal">
+    <w:name w:val="Normal Table"/>
+    <w:uiPriority w:val="99"/>
+    <w:semiHidden/>
+    <w:unhideWhenUsed/>
+    <w:tblPr>
+      <w:tblInd w:w="0" w:type="dxa"/>
+      <w:tblCellMar>
+        <w:top w:w="0" w:type="dxa"/>
+        <w:left w:w="108" w:type="dxa"/>
+        <w:bottom w:w="0" w:type="dxa"/>
+        <w:right w:w="108" w:type="dxa"/>
+      </w:tblCellMar>
+    </w:tblPr>
+  </w:style>
+  <w:style w:type="numbering" w:default="1" w:styleId="NoList">
+    <w:name w:val="No List"/>
+    <w:uiPriority w:val="99"/>
+    <w:semiHidden/>
+    <w:unhideWhenUsed/>
+  </w:style>
+  <w:style w:type="paragraph" w:styleId="Title">
+    <w:name w:val="Title"/>
+    <w:basedOn w:val="Normal"/>
+    <w:autoRedefine/>
+    <w:qFormat/>
+    <w:rsid w:val="001920F6"/>
+    <w:pPr>
+      <w:spacing w:before="240" w:after="60"/>
+      <w:jc w:val="center"/>
+      <w:outlineLvl w:val="0"/>
+    </w:pPr>
+    <w:rPr>
+      <w:b/>
+      <w:kern w:val="28"/>
+      <w:sz w:val="32"/>
       <w:szCs w:val="32"/>
+    </w:rPr>
+  </w:style>
+  <w:style w:type="character" w:customStyle="1" w:styleId="Heading4Char">
+    <w:name w:val="Heading 4 Char"/>
+    <w:basedOn w:val="DefaultParagraphFont"/>
+    <w:link w:val="Heading4"/>
+    <w:rsid w:val="003C0300"/>
+    <w:rPr>
+      <w:rFonts w:ascii="Times New Roman" w:eastAsiaTheme="majorEastAsia" w:hAnsi="Times New Roman" w:cstheme="majorBidi"/>
+      <w:b/>
+      <w:bCs/>
+      <w:i/>
+      <w:iCs/>
+      <w:color w:val="000000" w:themeColor="text1"/>
+      <w:sz w:val="24"/>
+    </w:rPr>
+  </w:style>
+  <w:style w:type="paragraph" w:styleId="ListParagraph">
+    <w:name w:val="List Paragraph"/>
+    <w:basedOn w:val="Normal"/>
+    <w:next w:val="Normal"/>
+    <w:uiPriority w:val="34"/>
+    <w:qFormat/>
+    <w:rsid w:val="001F0F77"/>
+    <w:pPr>
+      <w:numPr>
+        <w:numId w:val="21"/>
+      </w:numPr>
+      <w:contextualSpacing/>
+    </w:pPr>
+    <w:rPr>
+      <w:rFonts w:eastAsia="Cambria" w:cs="Times New Roman"/>
+      <w:lang w:eastAsia="en-US"/>
+    </w:rPr>
+  </w:style>
+  <w:style w:type="character" w:customStyle="1" w:styleId="Heading5Char">
+    <w:name w:val="Heading 5 Char"/>
+    <w:basedOn w:val="DefaultParagraphFont"/>
+    <w:link w:val="Heading5"/>
+    <w:uiPriority w:val="9"/>
+    <w:semiHidden/>
+    <w:rsid w:val="007708C4"/>
+    <w:rPr>
+      <w:rFonts w:asciiTheme="majorHAnsi" w:eastAsiaTheme="majorEastAsia" w:hAnsiTheme="majorHAnsi" w:cstheme="majorBidi"/>
+      <w:color w:val="243F60" w:themeColor="accent1" w:themeShade="7F"/>
+      <w:sz w:val="24"/>
+      <w:szCs w:val="24"/>
+    </w:rPr>
+  </w:style>
+  <w:style w:type="character" w:customStyle="1" w:styleId="Heading6Char">
+    <w:name w:val="Heading 6 Char"/>
+    <w:basedOn w:val="DefaultParagraphFont"/>
+    <w:link w:val="Heading6"/>
+    <w:uiPriority w:val="9"/>
+    <w:semiHidden/>
+    <w:rsid w:val="007708C4"/>
+    <w:rPr>
+      <w:rFonts w:asciiTheme="majorHAnsi" w:eastAsiaTheme="majorEastAsia" w:hAnsiTheme="majorHAnsi" w:cstheme="majorBidi"/>
+      <w:i/>
+      <w:iCs/>
+      <w:color w:val="243F60" w:themeColor="accent1" w:themeShade="7F"/>
+      <w:sz w:val="24"/>
+      <w:szCs w:val="24"/>
+    </w:rPr>
+  </w:style>
+  <w:style w:type="character" w:customStyle="1" w:styleId="Heading7Char">
+    <w:name w:val="Heading 7 Char"/>
+    <w:basedOn w:val="DefaultParagraphFont"/>
+    <w:link w:val="Heading7"/>
+    <w:uiPriority w:val="9"/>
+    <w:semiHidden/>
+    <w:rsid w:val="007708C4"/>
+    <w:rPr>
+      <w:rFonts w:asciiTheme="majorHAnsi" w:eastAsiaTheme="majorEastAsia" w:hAnsiTheme="majorHAnsi" w:cstheme="majorBidi"/>
+      <w:i/>
+      <w:iCs/>
+      <w:color w:val="404040" w:themeColor="text1" w:themeTint="BF"/>
+      <w:sz w:val="24"/>
+      <w:szCs w:val="24"/>
+    </w:rPr>
+  </w:style>
+  <w:style w:type="character" w:customStyle="1" w:styleId="Heading8Char">
+    <w:name w:val="Heading 8 Char"/>
+    <w:basedOn w:val="DefaultParagraphFont"/>
+    <w:link w:val="Heading8"/>
+    <w:uiPriority w:val="9"/>
+    <w:semiHidden/>
+    <w:rsid w:val="007708C4"/>
+    <w:rPr>
+      <w:rFonts w:asciiTheme="majorHAnsi" w:eastAsiaTheme="majorEastAsia" w:hAnsiTheme="majorHAnsi" w:cstheme="majorBidi"/>
+      <w:color w:val="404040" w:themeColor="text1" w:themeTint="BF"/>
+    </w:rPr>
+  </w:style>
+  <w:style w:type="character" w:customStyle="1" w:styleId="Heading9Char">
+    <w:name w:val="Heading 9 Char"/>
+    <w:basedOn w:val="DefaultParagraphFont"/>
+    <w:link w:val="Heading9"/>
+    <w:uiPriority w:val="9"/>
+    <w:semiHidden/>
+    <w:rsid w:val="007708C4"/>
+    <w:rPr>
+      <w:rFonts w:asciiTheme="majorHAnsi" w:eastAsiaTheme="majorEastAsia" w:hAnsiTheme="majorHAnsi" w:cstheme="majorBidi"/>
+      <w:i/>
+      <w:iCs/>
+      <w:color w:val="404040" w:themeColor="text1" w:themeTint="BF"/>
+    </w:rPr>
+  </w:style>
+  <w:style w:type="paragraph" w:styleId="BalloonText">
+    <w:name w:val="Balloon Text"/>
+    <w:basedOn w:val="Normal"/>
+    <w:link w:val="BalloonTextChar"/>
+    <w:uiPriority w:val="99"/>
+    <w:semiHidden/>
+    <w:unhideWhenUsed/>
+    <w:rsid w:val="00892871"/>
+    <w:pPr>
+      <w:spacing w:line="240" w:lineRule="auto"/>
+    </w:pPr>
+    <w:rPr>
+      <w:rFonts w:ascii="Lucida Grande" w:hAnsi="Lucida Grande" w:cs="Lucida Grande"/>
+      <w:sz w:val="18"/>
+      <w:szCs w:val="18"/>
+    </w:rPr>
+  </w:style>
+  <w:style w:type="character" w:customStyle="1" w:styleId="BalloonTextChar">
+    <w:name w:val="Balloon Text Char"/>
+    <w:basedOn w:val="DefaultParagraphFont"/>
+    <w:link w:val="BalloonText"/>
+    <w:uiPriority w:val="99"/>
+    <w:semiHidden/>
+    <w:rsid w:val="00892871"/>
+    <w:rPr>
+      <w:rFonts w:ascii="Lucida Grande" w:hAnsi="Lucida Grande" w:cs="Lucida Grande"/>
+      <w:sz w:val="18"/>
+      <w:szCs w:val="18"/>
+    </w:rPr>
+  </w:style>
+  <w:style w:type="paragraph" w:styleId="Caption">
+    <w:name w:val="caption"/>
+    <w:basedOn w:val="Normal"/>
+    <w:next w:val="Normal"/>
+    <w:uiPriority w:val="35"/>
+    <w:unhideWhenUsed/>
+    <w:qFormat/>
+    <w:rsid w:val="00B34F63"/>
+    <w:pPr>
+      <w:spacing w:after="200" w:line="240" w:lineRule="auto"/>
+    </w:pPr>
+    <w:rPr>
+      <w:bCs/>
+      <w:color w:val="000000" w:themeColor="text1"/>
+      <w:sz w:val="22"/>
+      <w:szCs w:val="18"/>
+    </w:rPr>
+  </w:style>
+  <w:style w:type="paragraph" w:customStyle="1" w:styleId="Reference">
+    <w:name w:val="Reference"/>
+    <w:basedOn w:val="Normal"/>
+    <w:next w:val="Normal"/>
+    <w:qFormat/>
+    <w:rsid w:val="00964C3E"/>
+    <w:pPr>
+      <w:numPr>
+        <w:numId w:val="13"/>
+      </w:numPr>
+      <w:contextualSpacing/>
+    </w:pPr>
+    <w:rPr>
+      <w:rFonts w:eastAsia="Cambria" w:cs="Times New Roman"/>
+      <w:lang w:eastAsia="en-US"/>
+    </w:rPr>
+  </w:style>
+  <w:style w:type="table" w:styleId="TableGrid">
+    <w:name w:val="Table Grid"/>
+    <w:basedOn w:val="TableNormal"/>
+    <w:rsid w:val="000F1460"/>
+    <w:rPr>
+      <w:rFonts w:ascii="Cambria" w:eastAsia="Cambria" w:hAnsi="Cambria" w:cs="Times New Roman"/>
+      <w:sz w:val="24"/>
+      <w:szCs w:val="24"/>
+      <w:lang w:eastAsia="en-US"/>
+    </w:rPr>
+    <w:tblPr>
+      <w:tblInd w:w="0" w:type="dxa"/>
+      <w:tblBorders>
+        <w:top w:val="single" w:sz="4" w:space="0" w:color="000000"/>
+        <w:left w:val="single" w:sz="4" w:space="0" w:color="000000"/>
+        <w:bottom w:val="single" w:sz="4" w:space="0" w:color="000000"/>
+        <w:right w:val="single" w:sz="4" w:space="0" w:color="000000"/>
+        <w:insideH w:val="single" w:sz="4" w:space="0" w:color="000000"/>
+        <w:insideV w:val="single" w:sz="4" w:space="0" w:color="000000"/>
+      </w:tblBorders>
+      <w:tblCellMar>
+        <w:top w:w="0" w:type="dxa"/>
+        <w:left w:w="108" w:type="dxa"/>
+        <w:bottom w:w="0" w:type="dxa"/>
+        <w:right w:w="108" w:type="dxa"/>
+      </w:tblCellMar>
+    </w:tblPr>
+  </w:style>
+  <w:style w:type="paragraph" w:customStyle="1" w:styleId="Subscript">
+    <w:name w:val="Subscript"/>
+    <w:basedOn w:val="Normal"/>
+    <w:next w:val="Normal"/>
+    <w:qFormat/>
+    <w:rsid w:val="009234F9"/>
+    <w:rPr>
+      <w:position w:val="-4"/>
+      <w:sz w:val="16"/>
+      <w:szCs w:val="16"/>
+    </w:rPr>
+  </w:style>
+  <w:style w:type="paragraph" w:styleId="Header">
+    <w:name w:val="header"/>
+    <w:basedOn w:val="Normal"/>
+    <w:link w:val="HeaderChar"/>
+    <w:uiPriority w:val="99"/>
+    <w:unhideWhenUsed/>
+    <w:rsid w:val="0078360E"/>
+    <w:pPr>
+      <w:tabs>
+        <w:tab w:val="center" w:pos="4320"/>
+        <w:tab w:val="right" w:pos="8640"/>
+      </w:tabs>
+      <w:spacing w:line="240" w:lineRule="auto"/>
+    </w:pPr>
+  </w:style>
+  <w:style w:type="character" w:customStyle="1" w:styleId="HeaderChar">
+    <w:name w:val="Header Char"/>
+    <w:basedOn w:val="DefaultParagraphFont"/>
+    <w:link w:val="Header"/>
+    <w:uiPriority w:val="99"/>
+    <w:rsid w:val="0078360E"/>
+    <w:rPr>
+      <w:rFonts w:ascii="Times New Roman" w:hAnsi="Times New Roman"/>
+      <w:sz w:val="24"/>
+      <w:szCs w:val="24"/>
+    </w:rPr>
+  </w:style>
+  <w:style w:type="paragraph" w:styleId="Footer">
+    <w:name w:val="footer"/>
+    <w:basedOn w:val="Normal"/>
+    <w:link w:val="FooterChar"/>
+    <w:uiPriority w:val="99"/>
+    <w:unhideWhenUsed/>
+    <w:rsid w:val="0078360E"/>
+    <w:pPr>
+      <w:tabs>
+        <w:tab w:val="center" w:pos="4320"/>
+        <w:tab w:val="right" w:pos="8640"/>
+      </w:tabs>
+      <w:spacing w:line="240" w:lineRule="auto"/>
+    </w:pPr>
+  </w:style>
+  <w:style w:type="character" w:customStyle="1" w:styleId="FooterChar">
+    <w:name w:val="Footer Char"/>
+    <w:basedOn w:val="DefaultParagraphFont"/>
+    <w:link w:val="Footer"/>
+    <w:uiPriority w:val="99"/>
+    <w:rsid w:val="0078360E"/>
+    <w:rPr>
+      <w:rFonts w:ascii="Times New Roman" w:hAnsi="Times New Roman"/>
+      <w:sz w:val="24"/>
+      <w:szCs w:val="24"/>
+    </w:rPr>
+  </w:style>
+  <w:style w:type="character" w:styleId="PageNumber">
+    <w:name w:val="page number"/>
+    <w:basedOn w:val="DefaultParagraphFont"/>
+    <w:uiPriority w:val="99"/>
+    <w:semiHidden/>
+    <w:unhideWhenUsed/>
+    <w:rsid w:val="0078360E"/>
+  </w:style>
+  <w:style w:type="character" w:customStyle="1" w:styleId="Heading1Char">
+    <w:name w:val="Heading 1 Char"/>
+    <w:basedOn w:val="DefaultParagraphFont"/>
+    <w:link w:val="Heading1"/>
+    <w:rsid w:val="00385650"/>
+    <w:rPr>
+      <w:rFonts w:ascii="Times New Roman" w:hAnsi="Times New Roman"/>
+      <w:b/>
+      <w:kern w:val="32"/>
+      <w:sz w:val="28"/>
+      <w:szCs w:val="28"/>
     </w:rPr>
   </w:style>
 </w:styles>

</xml_diff>